<commit_message>
Added indication on how to proceed with the rewriting of the project objective description
</commit_message>
<xml_diff>
--- a/documentoDiProgetto.docx
+++ b/documentoDiProgetto.docx
@@ -1,6 +1,6 @@
 
 <file path=word/document.xml><?xml version="1.0" encoding="utf-8"?>
-<w:document xmlns:wpc="http://schemas.microsoft.com/office/word/2010/wordprocessingCanvas" xmlns:cx="http://schemas.microsoft.com/office/drawing/2014/chartex" xmlns:cx1="http://schemas.microsoft.com/office/drawing/2015/9/8/chartex" xmlns:cx2="http://schemas.microsoft.com/office/drawing/2015/10/21/chartex" xmlns:cx3="http://schemas.microsoft.com/office/drawing/2016/5/9/chartex" xmlns:cx4="http://schemas.microsoft.com/office/drawing/2016/5/10/chartex" xmlns:cx5="http://schemas.microsoft.com/office/drawing/2016/5/11/chartex" xmlns:cx6="http://schemas.microsoft.com/office/drawing/2016/5/12/chartex" xmlns:cx7="http://schemas.microsoft.com/office/drawing/2016/5/13/chartex" xmlns:cx8="http://schemas.microsoft.com/office/drawing/2016/5/14/chartex" xmlns:mc="http://schemas.openxmlformats.org/markup-compatibility/2006" xmlns:aink="http://schemas.microsoft.com/office/drawing/2016/ink" xmlns:am3d="http://schemas.microsoft.com/office/drawing/2017/model3d" xmlns:o="urn:schemas-microsoft-com:office:office" xmlns:r="http://schemas.openxmlformats.org/officeDocument/2006/relationships" xmlns:m="http://schemas.openxmlformats.org/officeDocument/2006/math" xmlns:v="urn:schemas-microsoft-com:vml" xmlns:wp14="http://schemas.microsoft.com/office/word/2010/wordprocessingDrawing" xmlns:wp="http://schemas.openxmlformats.org/drawingml/2006/wordprocessingDrawing" xmlns:w10="urn:schemas-microsoft-com:office:word" xmlns:w="http://schemas.openxmlformats.org/wordprocessingml/2006/main" xmlns:w14="http://schemas.microsoft.com/office/word/2010/wordml" xmlns:w15="http://schemas.microsoft.com/office/word/2012/wordml" xmlns:w16cid="http://schemas.microsoft.com/office/word/2016/wordml/cid" xmlns:w16se="http://schemas.microsoft.com/office/word/2015/wordml/symex" xmlns:wpg="http://schemas.microsoft.com/office/word/2010/wordprocessingGroup" xmlns:wpi="http://schemas.microsoft.com/office/word/2010/wordprocessingInk" xmlns:wne="http://schemas.microsoft.com/office/word/2006/wordml" xmlns:wps="http://schemas.microsoft.com/office/word/2010/wordprocessingShape" mc:Ignorable="w14 w15 w16se w16cid wp14">
+<w:document xmlns:wpc="http://schemas.microsoft.com/office/word/2010/wordprocessingCanvas" xmlns:cx="http://schemas.microsoft.com/office/drawing/2014/chartex" xmlns:cx1="http://schemas.microsoft.com/office/drawing/2015/9/8/chartex" xmlns:cx2="http://schemas.microsoft.com/office/drawing/2015/10/21/chartex" xmlns:cx3="http://schemas.microsoft.com/office/drawing/2016/5/9/chartex" xmlns:cx4="http://schemas.microsoft.com/office/drawing/2016/5/10/chartex" xmlns:cx5="http://schemas.microsoft.com/office/drawing/2016/5/11/chartex" xmlns:cx6="http://schemas.microsoft.com/office/drawing/2016/5/12/chartex" xmlns:cx7="http://schemas.microsoft.com/office/drawing/2016/5/13/chartex" xmlns:cx8="http://schemas.microsoft.com/office/drawing/2016/5/14/chartex" xmlns:mc="http://schemas.openxmlformats.org/markup-compatibility/2006" xmlns:aink="http://schemas.microsoft.com/office/drawing/2016/ink" xmlns:am3d="http://schemas.microsoft.com/office/drawing/2017/model3d" xmlns:o="urn:schemas-microsoft-com:office:office" xmlns:oel="http://schemas.microsoft.com/office/2019/extlst" xmlns:r="http://schemas.openxmlformats.org/officeDocument/2006/relationships" xmlns:m="http://schemas.openxmlformats.org/officeDocument/2006/math" xmlns:v="urn:schemas-microsoft-com:vml" xmlns:wp14="http://schemas.microsoft.com/office/word/2010/wordprocessingDrawing" xmlns:wp="http://schemas.openxmlformats.org/drawingml/2006/wordprocessingDrawing" xmlns:w10="urn:schemas-microsoft-com:office:word" xmlns:w="http://schemas.openxmlformats.org/wordprocessingml/2006/main" xmlns:w14="http://schemas.microsoft.com/office/word/2010/wordml" xmlns:w15="http://schemas.microsoft.com/office/word/2012/wordml" xmlns:w16cex="http://schemas.microsoft.com/office/word/2018/wordml/cex" xmlns:w16cid="http://schemas.microsoft.com/office/word/2016/wordml/cid" xmlns:w16="http://schemas.microsoft.com/office/word/2018/wordml" xmlns:w16sdtdh="http://schemas.microsoft.com/office/word/2020/wordml/sdtdatahash" xmlns:w16se="http://schemas.microsoft.com/office/word/2015/wordml/symex" xmlns:wpg="http://schemas.microsoft.com/office/word/2010/wordprocessingGroup" xmlns:wpi="http://schemas.microsoft.com/office/word/2010/wordprocessingInk" xmlns:wne="http://schemas.microsoft.com/office/word/2006/wordml" xmlns:wps="http://schemas.microsoft.com/office/word/2010/wordprocessingShape" mc:Ignorable="w14 w15 w16se w16cid w16 w16cex w16sdtdh wp14">
   <w:body>
     <w:p>
       <w:pPr>
@@ -8,14 +8,14 @@
         <w:rPr>
           <w:rFonts w:ascii="Arial" w:eastAsia="Times New Roman" w:hAnsi="Arial" w:cs="Arial"/>
           <w:color w:val="000000"/>
-          <w:lang w:val="en-GB" w:eastAsia="it-IT"/>
-        </w:rPr>
-      </w:pPr>
-      <w:r>
-        <w:rPr>
-          <w:rFonts w:ascii="Arial" w:eastAsia="Times New Roman" w:hAnsi="Arial" w:cs="Arial"/>
-          <w:color w:val="000000"/>
-          <w:lang w:val="en-GB" w:eastAsia="it-IT"/>
+          <w:lang w:eastAsia="it-IT"/>
+        </w:rPr>
+      </w:pPr>
+      <w:r>
+        <w:rPr>
+          <w:rFonts w:ascii="Arial" w:eastAsia="Times New Roman" w:hAnsi="Arial" w:cs="Arial"/>
+          <w:color w:val="000000"/>
+          <w:lang w:eastAsia="it-IT"/>
         </w:rPr>
         <w:t>Unitn.solve.it</w:t>
       </w:r>
@@ -27,14 +27,14 @@
           <w:rFonts w:ascii="Times New Roman" w:eastAsia="Times New Roman" w:hAnsi="Times New Roman" w:cs="Times New Roman"/>
           <w:sz w:val="24"/>
           <w:szCs w:val="24"/>
-          <w:lang w:val="en-GB" w:eastAsia="it-IT"/>
-        </w:rPr>
-      </w:pPr>
-      <w:r>
-        <w:rPr>
-          <w:rFonts w:ascii="Arial" w:eastAsia="Times New Roman" w:hAnsi="Arial" w:cs="Arial"/>
-          <w:color w:val="000000"/>
-          <w:lang w:val="en-GB" w:eastAsia="it-IT"/>
+          <w:lang w:eastAsia="it-IT"/>
+        </w:rPr>
+      </w:pPr>
+      <w:r>
+        <w:rPr>
+          <w:rFonts w:ascii="Arial" w:eastAsia="Times New Roman" w:hAnsi="Arial" w:cs="Arial"/>
+          <w:color w:val="000000"/>
+          <w:lang w:eastAsia="it-IT"/>
         </w:rPr>
         <w:t> </w:t>
       </w:r>
@@ -46,14 +46,14 @@
           <w:rFonts w:ascii="Times New Roman" w:eastAsia="Times New Roman" w:hAnsi="Times New Roman" w:cs="Times New Roman"/>
           <w:sz w:val="24"/>
           <w:szCs w:val="24"/>
-          <w:lang w:val="en-GB" w:eastAsia="it-IT"/>
-        </w:rPr>
-      </w:pPr>
-      <w:r>
-        <w:rPr>
-          <w:rFonts w:ascii="Arial" w:eastAsia="Times New Roman" w:hAnsi="Arial" w:cs="Arial"/>
-          <w:color w:val="000000"/>
-          <w:lang w:val="en-GB" w:eastAsia="it-IT"/>
+          <w:lang w:eastAsia="it-IT"/>
+        </w:rPr>
+      </w:pPr>
+      <w:r>
+        <w:rPr>
+          <w:rFonts w:ascii="Arial" w:eastAsia="Times New Roman" w:hAnsi="Arial" w:cs="Arial"/>
+          <w:color w:val="000000"/>
+          <w:lang w:eastAsia="it-IT"/>
         </w:rPr>
         <w:t> </w:t>
       </w:r>
@@ -75,6 +75,35 @@
           <w:lang w:eastAsia="it-IT"/>
         </w:rPr>
         <w:t>Documento di progetto</w:t>
+      </w:r>
+    </w:p>
+    <w:p>
+      <w:pPr>
+        <w:spacing w:before="480" w:after="120" w:line="240" w:lineRule="auto"/>
+        <w:outlineLvl w:val="0"/>
+        <w:rPr>
+          <w:rFonts w:ascii="Arial" w:eastAsia="Times New Roman" w:hAnsi="Arial" w:cs="Arial"/>
+          <w:b/>
+          <w:bCs/>
+          <w:color w:val="000000"/>
+          <w:kern w:val="36"/>
+          <w:sz w:val="46"/>
+          <w:szCs w:val="46"/>
+          <w:lang w:eastAsia="it-IT"/>
+        </w:rPr>
+      </w:pPr>
+      <w:r>
+        <w:rPr>
+          <w:rFonts w:ascii="Arial" w:eastAsia="Times New Roman" w:hAnsi="Arial" w:cs="Arial"/>
+          <w:b/>
+          <w:bCs/>
+          <w:color w:val="000000"/>
+          <w:kern w:val="36"/>
+          <w:sz w:val="46"/>
+          <w:szCs w:val="46"/>
+          <w:lang w:eastAsia="it-IT"/>
+        </w:rPr>
+        <w:t>Obiettivo del progetto</w:t>
       </w:r>
     </w:p>
     <w:p>
@@ -100,9 +129,10 @@
           <w:kern w:val="36"/>
           <w:sz w:val="46"/>
           <w:szCs w:val="46"/>
-          <w:lang w:eastAsia="it-IT"/>
-        </w:rPr>
-        <w:t>Obiettivo del progetto</w:t>
+          <w:highlight w:val="yellow"/>
+          <w:lang w:eastAsia="it-IT"/>
+        </w:rPr>
+        <w:t>Questa parte andrebbe riscritta meglio</w:t>
       </w:r>
     </w:p>
     <w:p>
@@ -121,7 +151,79 @@
           <w:color w:val="000000"/>
           <w:lang w:eastAsia="it-IT"/>
         </w:rPr>
-        <w:t>Il progetto Unitn.solve.it consiste nella realizzazione di una Webapp accesibile a studenti e docenti dell’università di Trento per mettere a disposizione un servizio automatico di esercitazione e di condivisione di materiale didattico. Il focus dell’applicazione è quello di offrire agli studenti che gradiscono l’opportunità di esercitarsi con del materiale inerenti ai corsi di studio seguiti nella maniera più efficiente possibile stando allo stesso tempo al passo con le proposte del docente. In particolare, il sistema si occupa di gestire consegne di esercizi e relative soluzioni e di proporle ad intervalli di tempo prestabiliti agli studenti. Il sistema è incentrato nella distribuzione di esercizi di carattere “problem solving”. Gli esercizi sono proposti e dunque inseriti nel sistema Unitn.solve.it dagli insegnanti che desiderano usufruire del servizio. Oltre alla pubblicazione di esercizi “problem solving” i docenti possono pubblicare per ogni corso anche del materiale propedeutico alla comprensione degli argomenti inerenti agli esercizi pubblicati. I docenti, inoltre, stabiliscono a loro discrezione le tempistiche di distribuzione degli esercizi agli studenti iscritti ai corsi. Gli studenti possono iscriversi ai corsi creati dagli insegnanti e ricevere i task proposti nelle tempistiche stabilite.</w:t>
+        <w:t xml:space="preserve">Il progetto Unitn.solve.it consiste nella realizzazione di una </w:t>
+      </w:r>
+      <w:proofErr w:type="spellStart"/>
+      <w:r>
+        <w:rPr>
+          <w:rFonts w:ascii="Arial" w:eastAsia="Times New Roman" w:hAnsi="Arial" w:cs="Arial"/>
+          <w:color w:val="000000"/>
+          <w:lang w:eastAsia="it-IT"/>
+        </w:rPr>
+        <w:t>Webapp</w:t>
+      </w:r>
+      <w:proofErr w:type="spellEnd"/>
+      <w:r>
+        <w:rPr>
+          <w:rFonts w:ascii="Arial" w:eastAsia="Times New Roman" w:hAnsi="Arial" w:cs="Arial"/>
+          <w:color w:val="000000"/>
+          <w:lang w:eastAsia="it-IT"/>
+        </w:rPr>
+        <w:t xml:space="preserve"> </w:t>
+      </w:r>
+      <w:proofErr w:type="spellStart"/>
+      <w:r>
+        <w:rPr>
+          <w:rFonts w:ascii="Arial" w:eastAsia="Times New Roman" w:hAnsi="Arial" w:cs="Arial"/>
+          <w:color w:val="000000"/>
+          <w:lang w:eastAsia="it-IT"/>
+        </w:rPr>
+        <w:t>accesibile</w:t>
+      </w:r>
+      <w:proofErr w:type="spellEnd"/>
+      <w:r>
+        <w:rPr>
+          <w:rFonts w:ascii="Arial" w:eastAsia="Times New Roman" w:hAnsi="Arial" w:cs="Arial"/>
+          <w:color w:val="000000"/>
+          <w:lang w:eastAsia="it-IT"/>
+        </w:rPr>
+        <w:t xml:space="preserve"> a studenti e docenti dell’università di Trento per mettere a disposizione un servizio automatico di esercitazione e di condivisione di materiale didattico. Il focus dell’applicazione è quello di offrire agli studenti che gradiscono l’opportunità di esercitarsi con del materiale inerenti ai corsi di studio seguiti nella maniera più efficiente possibile stando allo stesso tempo al passo con le proposte del docente. In particolare, il sistema si occupa di gestire consegne di esercizi e relative soluzioni e di proporle ad intervalli di tempo prestabiliti agli studenti. Il sistema è incentrato nella distribuzione di esercizi di carattere “</w:t>
+      </w:r>
+      <w:proofErr w:type="spellStart"/>
+      <w:r>
+        <w:rPr>
+          <w:rFonts w:ascii="Arial" w:eastAsia="Times New Roman" w:hAnsi="Arial" w:cs="Arial"/>
+          <w:color w:val="000000"/>
+          <w:lang w:eastAsia="it-IT"/>
+        </w:rPr>
+        <w:t>problem</w:t>
+      </w:r>
+      <w:proofErr w:type="spellEnd"/>
+      <w:r>
+        <w:rPr>
+          <w:rFonts w:ascii="Arial" w:eastAsia="Times New Roman" w:hAnsi="Arial" w:cs="Arial"/>
+          <w:color w:val="000000"/>
+          <w:lang w:eastAsia="it-IT"/>
+        </w:rPr>
+        <w:t xml:space="preserve"> solving”. Gli esercizi sono proposti e dunque inseriti nel sistema Unitn.solve.it dagli insegnanti che desiderano usufruire del servizio. Oltre alla pubblicazione di esercizi “</w:t>
+      </w:r>
+      <w:proofErr w:type="spellStart"/>
+      <w:r>
+        <w:rPr>
+          <w:rFonts w:ascii="Arial" w:eastAsia="Times New Roman" w:hAnsi="Arial" w:cs="Arial"/>
+          <w:color w:val="000000"/>
+          <w:lang w:eastAsia="it-IT"/>
+        </w:rPr>
+        <w:t>problem</w:t>
+      </w:r>
+      <w:proofErr w:type="spellEnd"/>
+      <w:r>
+        <w:rPr>
+          <w:rFonts w:ascii="Arial" w:eastAsia="Times New Roman" w:hAnsi="Arial" w:cs="Arial"/>
+          <w:color w:val="000000"/>
+          <w:lang w:eastAsia="it-IT"/>
+        </w:rPr>
+        <w:t xml:space="preserve"> solving” i docenti possono pubblicare per ogni corso anche del materiale propedeutico alla comprensione degli argomenti inerenti agli esercizi pubblicati. I docenti, inoltre, stabiliscono a loro discrezione le tempistiche di distribuzione degli esercizi agli studenti iscritti ai corsi. Gli studenti possono iscriversi ai corsi creati dagli insegnanti e ricevere i task proposti nelle tempistiche stabilite.</w:t>
       </w:r>
     </w:p>
     <w:p>
@@ -169,13 +271,12 @@
           <w:color w:val="000000"/>
           <w:sz w:val="34"/>
           <w:szCs w:val="34"/>
+          <w:highlight w:val="yellow"/>
           <w:shd w:val="clear" w:color="auto" w:fill="FF9900"/>
           <w:lang w:eastAsia="it-IT"/>
         </w:rPr>
         <w:t>MANCA LA PARTE RELATIVA ALLA CREAZIONE DI UN CORSO</w:t>
       </w:r>
-      <w:bookmarkStart w:id="0" w:name="_GoBack"/>
-      <w:bookmarkEnd w:id="0"/>
     </w:p>
     <w:p>
       <w:pPr>
@@ -197,7 +298,25 @@
           <w:color w:val="000000"/>
           <w:lang w:eastAsia="it-IT"/>
         </w:rPr>
-        <w:t xml:space="preserve">Le esercitazioni pubblicabili su unitn.solve.it sono incentrate sul problem solving, dunque ad esse si può fornire una risposta che è valutabile in termini di successo in maniera ben definita </w:t>
+        <w:t xml:space="preserve">Le esercitazioni pubblicabili su unitn.solve.it sono incentrate sul </w:t>
+      </w:r>
+      <w:proofErr w:type="spellStart"/>
+      <w:r>
+        <w:rPr>
+          <w:rFonts w:ascii="Arial" w:eastAsia="Times New Roman" w:hAnsi="Arial" w:cs="Arial"/>
+          <w:color w:val="000000"/>
+          <w:lang w:eastAsia="it-IT"/>
+        </w:rPr>
+        <w:t>problem</w:t>
+      </w:r>
+      <w:proofErr w:type="spellEnd"/>
+      <w:r>
+        <w:rPr>
+          <w:rFonts w:ascii="Arial" w:eastAsia="Times New Roman" w:hAnsi="Arial" w:cs="Arial"/>
+          <w:color w:val="000000"/>
+          <w:lang w:eastAsia="it-IT"/>
+        </w:rPr>
+        <w:t xml:space="preserve"> solving, dunque ad esse si può fornire una risposta che è valutabile in termini di successo in maniera ben definita </w:t>
       </w:r>
       <w:r>
         <w:rPr>
@@ -322,6 +441,7 @@
           <w:shd w:val="clear" w:color="auto" w:fill="FFFFFF"/>
           <w:lang w:eastAsia="it-IT"/>
         </w:rPr>
+        <w:lastRenderedPageBreak/>
         <w:t xml:space="preserve"> </w:t>
       </w:r>
       <w:r>
@@ -351,17 +471,7 @@
           <w:shd w:val="clear" w:color="auto" w:fill="FFFFFF"/>
           <w:lang w:eastAsia="it-IT"/>
         </w:rPr>
-        <w:t xml:space="preserve">] Il sistema deve permettere ai docenti di creare un’esercitazione, che abbia un testo (in cui viene descritto il problema da risolvere), una tipologia di risposta adeguata al </w:t>
-      </w:r>
-      <w:r>
-        <w:rPr>
-          <w:rFonts w:ascii="Arial" w:eastAsia="Times New Roman" w:hAnsi="Arial" w:cs="Arial"/>
-          <w:color w:val="000000"/>
-          <w:shd w:val="clear" w:color="auto" w:fill="FFFFFF"/>
-          <w:lang w:eastAsia="it-IT"/>
-        </w:rPr>
-        <w:lastRenderedPageBreak/>
-        <w:t>problema allegato e una spiegazione dettagliata della procedura di risoluzione del problema.</w:t>
+        <w:t>] Il sistema deve permettere ai docenti di creare un’esercitazione, che abbia un testo (in cui viene descritto il problema da risolvere), una tipologia di risposta adeguata al problema allegato e una spiegazione dettagliata della procedura di risoluzione del problema.</w:t>
       </w:r>
     </w:p>
     <w:p>
@@ -462,7 +572,27 @@
           <w:shd w:val="clear" w:color="auto" w:fill="FFFF00"/>
           <w:lang w:eastAsia="it-IT"/>
         </w:rPr>
-        <w:t>tramite form CMS </w:t>
+        <w:t xml:space="preserve">tramite </w:t>
+      </w:r>
+      <w:proofErr w:type="spellStart"/>
+      <w:r>
+        <w:rPr>
+          <w:rFonts w:ascii="Arial" w:eastAsia="Times New Roman" w:hAnsi="Arial" w:cs="Arial"/>
+          <w:color w:val="000000"/>
+          <w:shd w:val="clear" w:color="auto" w:fill="FFFF00"/>
+          <w:lang w:eastAsia="it-IT"/>
+        </w:rPr>
+        <w:t>form</w:t>
+      </w:r>
+      <w:proofErr w:type="spellEnd"/>
+      <w:r>
+        <w:rPr>
+          <w:rFonts w:ascii="Arial" w:eastAsia="Times New Roman" w:hAnsi="Arial" w:cs="Arial"/>
+          <w:color w:val="000000"/>
+          <w:shd w:val="clear" w:color="auto" w:fill="FFFF00"/>
+          <w:lang w:eastAsia="it-IT"/>
+        </w:rPr>
+        <w:t xml:space="preserve"> CMS </w:t>
       </w:r>
     </w:p>
     <w:p>
@@ -995,8 +1125,36 @@
           <w:color w:val="000000"/>
           <w:lang w:eastAsia="it-IT"/>
         </w:rPr>
-        <w:t>Il sistema deve permettere ai docenti di registrarsi tramite le propie credenziali unitn</w:t>
-      </w:r>
+        <w:t xml:space="preserve">Il sistema deve permettere ai docenti di registrarsi tramite le </w:t>
+      </w:r>
+      <w:proofErr w:type="spellStart"/>
+      <w:r>
+        <w:rPr>
+          <w:rFonts w:ascii="Arial" w:eastAsia="Times New Roman" w:hAnsi="Arial" w:cs="Arial"/>
+          <w:color w:val="000000"/>
+          <w:lang w:eastAsia="it-IT"/>
+        </w:rPr>
+        <w:t>propie</w:t>
+      </w:r>
+      <w:proofErr w:type="spellEnd"/>
+      <w:r>
+        <w:rPr>
+          <w:rFonts w:ascii="Arial" w:eastAsia="Times New Roman" w:hAnsi="Arial" w:cs="Arial"/>
+          <w:color w:val="000000"/>
+          <w:lang w:eastAsia="it-IT"/>
+        </w:rPr>
+        <w:t xml:space="preserve"> credenziali </w:t>
+      </w:r>
+      <w:proofErr w:type="spellStart"/>
+      <w:r>
+        <w:rPr>
+          <w:rFonts w:ascii="Arial" w:eastAsia="Times New Roman" w:hAnsi="Arial" w:cs="Arial"/>
+          <w:color w:val="000000"/>
+          <w:lang w:eastAsia="it-IT"/>
+        </w:rPr>
+        <w:t>unitn</w:t>
+      </w:r>
+      <w:proofErr w:type="spellEnd"/>
     </w:p>
     <w:p>
       <w:pPr>
@@ -1243,6 +1401,7 @@
           <w:szCs w:val="24"/>
           <w:lang w:eastAsia="it-IT"/>
         </w:rPr>
+        <w:lastRenderedPageBreak/>
         <w:br/>
       </w:r>
     </w:p>
@@ -1266,7 +1425,6 @@
           <w:color w:val="000000"/>
           <w:lang w:eastAsia="it-IT"/>
         </w:rPr>
-        <w:lastRenderedPageBreak/>
         <w:t xml:space="preserve">Il sistema deve permettere al docente di vedere il numero di studenti che hanno consegnato almeno una risposta ad una certa esercitazione, e in forma anonima di visualizzare le ultime soluzioni di ogni singolo studente con i relativi punteggi. il sistema deve permettere inoltre di visualizzare una media dei </w:t>
       </w:r>
       <w:proofErr w:type="gramStart"/>
@@ -1439,7 +1597,29 @@
           <w:color w:val="000000"/>
           <w:lang w:eastAsia="it-IT"/>
         </w:rPr>
-        <w:t>Il sistema deve permettere agli studenti di effettuare un sign-in tramite le credenziali dell’università di Trento</w:t>
+        <w:t xml:space="preserve">Il sistema deve permettere agli studenti di effettuare un </w:t>
+      </w:r>
+      <w:proofErr w:type="spellStart"/>
+      <w:r>
+        <w:rPr>
+          <w:rFonts w:ascii="Arial" w:eastAsia="Times New Roman" w:hAnsi="Arial" w:cs="Arial"/>
+          <w:i/>
+          <w:iCs/>
+          <w:color w:val="000000"/>
+          <w:lang w:eastAsia="it-IT"/>
+        </w:rPr>
+        <w:t>sign</w:t>
+      </w:r>
+      <w:proofErr w:type="spellEnd"/>
+      <w:r>
+        <w:rPr>
+          <w:rFonts w:ascii="Arial" w:eastAsia="Times New Roman" w:hAnsi="Arial" w:cs="Arial"/>
+          <w:i/>
+          <w:iCs/>
+          <w:color w:val="000000"/>
+          <w:lang w:eastAsia="it-IT"/>
+        </w:rPr>
+        <w:t>-in tramite le credenziali dell’università di Trento</w:t>
       </w:r>
     </w:p>
     <w:p>
@@ -1466,7 +1646,29 @@
           <w:color w:val="000000"/>
           <w:lang w:eastAsia="it-IT"/>
         </w:rPr>
-        <w:t>Il sistema, al momento del sign-in di uno studente, deve in automatico verificare qualora lo studente sia già iscritto alla piattaforma e, in caso contrario, riconoscerlo come studente iscritto</w:t>
+        <w:t xml:space="preserve">Il sistema, al momento del </w:t>
+      </w:r>
+      <w:proofErr w:type="spellStart"/>
+      <w:r>
+        <w:rPr>
+          <w:rFonts w:ascii="Arial" w:eastAsia="Times New Roman" w:hAnsi="Arial" w:cs="Arial"/>
+          <w:i/>
+          <w:iCs/>
+          <w:color w:val="000000"/>
+          <w:lang w:eastAsia="it-IT"/>
+        </w:rPr>
+        <w:t>sign</w:t>
+      </w:r>
+      <w:proofErr w:type="spellEnd"/>
+      <w:r>
+        <w:rPr>
+          <w:rFonts w:ascii="Arial" w:eastAsia="Times New Roman" w:hAnsi="Arial" w:cs="Arial"/>
+          <w:i/>
+          <w:iCs/>
+          <w:color w:val="000000"/>
+          <w:lang w:eastAsia="it-IT"/>
+        </w:rPr>
+        <w:t>-in di uno studente, deve in automatico verificare qualora lo studente sia già iscritto alla piattaforma e, in caso contrario, riconoscerlo come studente iscritto</w:t>
       </w:r>
     </w:p>
     <w:p>
@@ -1493,7 +1695,29 @@
           <w:color w:val="000000"/>
           <w:lang w:eastAsia="it-IT"/>
         </w:rPr>
-        <w:t xml:space="preserve">Il sistema, a sign-in dello studente effettuato, deve mostrare allo studente </w:t>
+        <w:t xml:space="preserve">Il sistema, a </w:t>
+      </w:r>
+      <w:proofErr w:type="spellStart"/>
+      <w:r>
+        <w:rPr>
+          <w:rFonts w:ascii="Arial" w:eastAsia="Times New Roman" w:hAnsi="Arial" w:cs="Arial"/>
+          <w:i/>
+          <w:iCs/>
+          <w:color w:val="000000"/>
+          <w:lang w:eastAsia="it-IT"/>
+        </w:rPr>
+        <w:t>sign</w:t>
+      </w:r>
+      <w:proofErr w:type="spellEnd"/>
+      <w:r>
+        <w:rPr>
+          <w:rFonts w:ascii="Arial" w:eastAsia="Times New Roman" w:hAnsi="Arial" w:cs="Arial"/>
+          <w:i/>
+          <w:iCs/>
+          <w:color w:val="000000"/>
+          <w:lang w:eastAsia="it-IT"/>
+        </w:rPr>
+        <w:t xml:space="preserve">-in dello studente effettuato, deve mostrare allo studente </w:t>
       </w:r>
       <w:r>
         <w:rPr>
@@ -1801,7 +2025,29 @@
           <w:color w:val="000000"/>
           <w:lang w:eastAsia="it-IT"/>
         </w:rPr>
-        <w:t>Il sistema, a sign-in dello studente effettuato, deve permettere allo studente di:</w:t>
+        <w:t xml:space="preserve">Il sistema, a </w:t>
+      </w:r>
+      <w:proofErr w:type="spellStart"/>
+      <w:r>
+        <w:rPr>
+          <w:rFonts w:ascii="Arial" w:eastAsia="Times New Roman" w:hAnsi="Arial" w:cs="Arial"/>
+          <w:i/>
+          <w:iCs/>
+          <w:color w:val="000000"/>
+          <w:lang w:eastAsia="it-IT"/>
+        </w:rPr>
+        <w:t>sign</w:t>
+      </w:r>
+      <w:proofErr w:type="spellEnd"/>
+      <w:r>
+        <w:rPr>
+          <w:rFonts w:ascii="Arial" w:eastAsia="Times New Roman" w:hAnsi="Arial" w:cs="Arial"/>
+          <w:i/>
+          <w:iCs/>
+          <w:color w:val="000000"/>
+          <w:lang w:eastAsia="it-IT"/>
+        </w:rPr>
+        <w:t>-in dello studente effettuato, deve permettere allo studente di:</w:t>
       </w:r>
     </w:p>
     <w:p>
@@ -1889,7 +2135,7 @@
 </file>
 
 <file path=word/numbering.xml><?xml version="1.0" encoding="utf-8"?>
-<w:numbering xmlns:wpc="http://schemas.microsoft.com/office/word/2010/wordprocessingCanvas" xmlns:cx="http://schemas.microsoft.com/office/drawing/2014/chartex" xmlns:cx1="http://schemas.microsoft.com/office/drawing/2015/9/8/chartex" xmlns:cx2="http://schemas.microsoft.com/office/drawing/2015/10/21/chartex" xmlns:cx3="http://schemas.microsoft.com/office/drawing/2016/5/9/chartex" xmlns:cx4="http://schemas.microsoft.com/office/drawing/2016/5/10/chartex" xmlns:cx5="http://schemas.microsoft.com/office/drawing/2016/5/11/chartex" xmlns:cx6="http://schemas.microsoft.com/office/drawing/2016/5/12/chartex" xmlns:cx7="http://schemas.microsoft.com/office/drawing/2016/5/13/chartex" xmlns:cx8="http://schemas.microsoft.com/office/drawing/2016/5/14/chartex" xmlns:mc="http://schemas.openxmlformats.org/markup-compatibility/2006" xmlns:aink="http://schemas.microsoft.com/office/drawing/2016/ink" xmlns:am3d="http://schemas.microsoft.com/office/drawing/2017/model3d" xmlns:o="urn:schemas-microsoft-com:office:office" xmlns:r="http://schemas.openxmlformats.org/officeDocument/2006/relationships" xmlns:m="http://schemas.openxmlformats.org/officeDocument/2006/math" xmlns:v="urn:schemas-microsoft-com:vml" xmlns:wp14="http://schemas.microsoft.com/office/word/2010/wordprocessingDrawing" xmlns:wp="http://schemas.openxmlformats.org/drawingml/2006/wordprocessingDrawing" xmlns:w10="urn:schemas-microsoft-com:office:word" xmlns:w="http://schemas.openxmlformats.org/wordprocessingml/2006/main" xmlns:w14="http://schemas.microsoft.com/office/word/2010/wordml" xmlns:w15="http://schemas.microsoft.com/office/word/2012/wordml" xmlns:w16cid="http://schemas.microsoft.com/office/word/2016/wordml/cid" xmlns:w16se="http://schemas.microsoft.com/office/word/2015/wordml/symex" xmlns:wpg="http://schemas.microsoft.com/office/word/2010/wordprocessingGroup" xmlns:wpi="http://schemas.microsoft.com/office/word/2010/wordprocessingInk" xmlns:wne="http://schemas.microsoft.com/office/word/2006/wordml" xmlns:wps="http://schemas.microsoft.com/office/word/2010/wordprocessingShape" mc:Ignorable="w14 w15 w16se w16cid wp14">
+<w:numbering xmlns:wpc="http://schemas.microsoft.com/office/word/2010/wordprocessingCanvas" xmlns:cx="http://schemas.microsoft.com/office/drawing/2014/chartex" xmlns:cx1="http://schemas.microsoft.com/office/drawing/2015/9/8/chartex" xmlns:cx2="http://schemas.microsoft.com/office/drawing/2015/10/21/chartex" xmlns:cx3="http://schemas.microsoft.com/office/drawing/2016/5/9/chartex" xmlns:cx4="http://schemas.microsoft.com/office/drawing/2016/5/10/chartex" xmlns:cx5="http://schemas.microsoft.com/office/drawing/2016/5/11/chartex" xmlns:cx6="http://schemas.microsoft.com/office/drawing/2016/5/12/chartex" xmlns:cx7="http://schemas.microsoft.com/office/drawing/2016/5/13/chartex" xmlns:cx8="http://schemas.microsoft.com/office/drawing/2016/5/14/chartex" xmlns:mc="http://schemas.openxmlformats.org/markup-compatibility/2006" xmlns:aink="http://schemas.microsoft.com/office/drawing/2016/ink" xmlns:am3d="http://schemas.microsoft.com/office/drawing/2017/model3d" xmlns:o="urn:schemas-microsoft-com:office:office" xmlns:oel="http://schemas.microsoft.com/office/2019/extlst" xmlns:r="http://schemas.openxmlformats.org/officeDocument/2006/relationships" xmlns:m="http://schemas.openxmlformats.org/officeDocument/2006/math" xmlns:v="urn:schemas-microsoft-com:vml" xmlns:wp14="http://schemas.microsoft.com/office/word/2010/wordprocessingDrawing" xmlns:wp="http://schemas.openxmlformats.org/drawingml/2006/wordprocessingDrawing" xmlns:w10="urn:schemas-microsoft-com:office:word" xmlns:w="http://schemas.openxmlformats.org/wordprocessingml/2006/main" xmlns:w14="http://schemas.microsoft.com/office/word/2010/wordml" xmlns:w15="http://schemas.microsoft.com/office/word/2012/wordml" xmlns:w16cex="http://schemas.microsoft.com/office/word/2018/wordml/cex" xmlns:w16cid="http://schemas.microsoft.com/office/word/2016/wordml/cid" xmlns:w16="http://schemas.microsoft.com/office/word/2018/wordml" xmlns:w16sdtdh="http://schemas.microsoft.com/office/word/2020/wordml/sdtdatahash" xmlns:w16se="http://schemas.microsoft.com/office/word/2015/wordml/symex" xmlns:wpg="http://schemas.microsoft.com/office/word/2010/wordprocessingGroup" xmlns:wpi="http://schemas.microsoft.com/office/word/2010/wordprocessingInk" xmlns:wne="http://schemas.microsoft.com/office/word/2006/wordml" xmlns:wps="http://schemas.microsoft.com/office/word/2010/wordprocessingShape" mc:Ignorable="w14 w15 w16se w16cid w16 w16cex w16sdtdh wp14">
   <w:abstractNum w:abstractNumId="0" w15:restartNumberingAfterBreak="0">
     <w:nsid w:val="0B1977E4"/>
     <w:multiLevelType w:val="hybridMultilevel"/>
@@ -4151,40 +4397,40 @@
       </w:pPr>
     </w:lvl>
   </w:abstractNum>
-  <w:num w:numId="1">
+  <w:num w:numId="1" w16cid:durableId="1644195728">
     <w:abstractNumId w:val="8"/>
   </w:num>
-  <w:num w:numId="2">
+  <w:num w:numId="2" w16cid:durableId="248928293">
     <w:abstractNumId w:val="4"/>
   </w:num>
-  <w:num w:numId="3">
+  <w:num w:numId="3" w16cid:durableId="442043532">
     <w:abstractNumId w:val="0"/>
   </w:num>
-  <w:num w:numId="4">
+  <w:num w:numId="4" w16cid:durableId="1419524509">
     <w:abstractNumId w:val="17"/>
   </w:num>
-  <w:num w:numId="5">
+  <w:num w:numId="5" w16cid:durableId="1906987259">
     <w:abstractNumId w:val="6"/>
   </w:num>
-  <w:num w:numId="6">
+  <w:num w:numId="6" w16cid:durableId="167331429">
     <w:abstractNumId w:val="9"/>
   </w:num>
-  <w:num w:numId="7">
+  <w:num w:numId="7" w16cid:durableId="1357272602">
     <w:abstractNumId w:val="10"/>
   </w:num>
-  <w:num w:numId="8">
+  <w:num w:numId="8" w16cid:durableId="932130675">
     <w:abstractNumId w:val="14"/>
   </w:num>
-  <w:num w:numId="9">
+  <w:num w:numId="9" w16cid:durableId="974067113">
     <w:abstractNumId w:val="13"/>
   </w:num>
-  <w:num w:numId="10">
+  <w:num w:numId="10" w16cid:durableId="1527060535">
     <w:abstractNumId w:val="16"/>
   </w:num>
-  <w:num w:numId="11">
+  <w:num w:numId="11" w16cid:durableId="1458524250">
     <w:abstractNumId w:val="18"/>
   </w:num>
-  <w:num w:numId="12">
+  <w:num w:numId="12" w16cid:durableId="1291474169">
     <w:abstractNumId w:val="2"/>
     <w:lvlOverride w:ilvl="0">
       <w:lvl w:ilvl="0">
@@ -4194,7 +4440,7 @@
       </w:lvl>
     </w:lvlOverride>
   </w:num>
-  <w:num w:numId="13">
+  <w:num w:numId="13" w16cid:durableId="427166619">
     <w:abstractNumId w:val="12"/>
     <w:lvlOverride w:ilvl="0">
       <w:lvl w:ilvl="0">
@@ -4204,29 +4450,29 @@
       </w:lvl>
     </w:lvlOverride>
   </w:num>
-  <w:num w:numId="14">
+  <w:num w:numId="14" w16cid:durableId="929433710">
     <w:abstractNumId w:val="5"/>
   </w:num>
-  <w:num w:numId="15">
+  <w:num w:numId="15" w16cid:durableId="1164856637">
     <w:abstractNumId w:val="3"/>
   </w:num>
-  <w:num w:numId="16">
+  <w:num w:numId="16" w16cid:durableId="1087774142">
     <w:abstractNumId w:val="11"/>
   </w:num>
-  <w:num w:numId="17">
+  <w:num w:numId="17" w16cid:durableId="459614871">
     <w:abstractNumId w:val="7"/>
   </w:num>
-  <w:num w:numId="18">
+  <w:num w:numId="18" w16cid:durableId="663171141">
     <w:abstractNumId w:val="15"/>
   </w:num>
-  <w:num w:numId="19">
+  <w:num w:numId="19" w16cid:durableId="44522958">
     <w:abstractNumId w:val="1"/>
   </w:num>
 </w:numbering>
 </file>
 
 <file path=word/styles.xml><?xml version="1.0" encoding="utf-8"?>
-<w:styles xmlns:mc="http://schemas.openxmlformats.org/markup-compatibility/2006" xmlns:r="http://schemas.openxmlformats.org/officeDocument/2006/relationships" xmlns:w="http://schemas.openxmlformats.org/wordprocessingml/2006/main" xmlns:w14="http://schemas.microsoft.com/office/word/2010/wordml" xmlns:w15="http://schemas.microsoft.com/office/word/2012/wordml" xmlns:w16cid="http://schemas.microsoft.com/office/word/2016/wordml/cid" xmlns:w16se="http://schemas.microsoft.com/office/word/2015/wordml/symex" mc:Ignorable="w14 w15 w16se w16cid">
+<w:styles xmlns:mc="http://schemas.openxmlformats.org/markup-compatibility/2006" xmlns:r="http://schemas.openxmlformats.org/officeDocument/2006/relationships" xmlns:w="http://schemas.openxmlformats.org/wordprocessingml/2006/main" xmlns:w14="http://schemas.microsoft.com/office/word/2010/wordml" xmlns:w15="http://schemas.microsoft.com/office/word/2012/wordml" xmlns:w16cex="http://schemas.microsoft.com/office/word/2018/wordml/cex" xmlns:w16cid="http://schemas.microsoft.com/office/word/2016/wordml/cid" xmlns:w16="http://schemas.microsoft.com/office/word/2018/wordml" xmlns:w16sdtdh="http://schemas.microsoft.com/office/word/2020/wordml/sdtdatahash" xmlns:w16se="http://schemas.microsoft.com/office/word/2015/wordml/symex" mc:Ignorable="w14 w15 w16se w16cid w16 w16cex w16sdtdh">
   <w:docDefaults>
     <w:rPrDefault>
       <w:rPr>
@@ -4242,7 +4488,7 @@
       </w:pPr>
     </w:pPrDefault>
   </w:docDefaults>
-  <w:latentStyles w:defLockedState="0" w:defUIPriority="99" w:defSemiHidden="0" w:defUnhideWhenUsed="0" w:defQFormat="0" w:count="377">
+  <w:latentStyles w:defLockedState="0" w:defUIPriority="99" w:defSemiHidden="0" w:defUnhideWhenUsed="0" w:defQFormat="0" w:count="376">
     <w:lsdException w:name="Normal" w:uiPriority="0" w:qFormat="1"/>
     <w:lsdException w:name="heading 1" w:uiPriority="9" w:qFormat="1"/>
     <w:lsdException w:name="heading 2" w:semiHidden="1" w:uiPriority="9" w:unhideWhenUsed="1" w:qFormat="1"/>
@@ -4619,17 +4865,16 @@
     <w:lsdException w:name="Hashtag" w:semiHidden="1" w:unhideWhenUsed="1"/>
     <w:lsdException w:name="Unresolved Mention" w:semiHidden="1" w:unhideWhenUsed="1"/>
     <w:lsdException w:name="Smart Link" w:semiHidden="1" w:unhideWhenUsed="1"/>
-    <w:lsdException w:name="Smart Link Error" w:semiHidden="1" w:unhideWhenUsed="1"/>
   </w:latentStyles>
-  <w:style w:type="paragraph" w:default="1" w:styleId="Normale">
+  <w:style w:type="paragraph" w:default="1" w:styleId="Normal">
     <w:name w:val="Normal"/>
     <w:qFormat/>
   </w:style>
-  <w:style w:type="paragraph" w:styleId="Titolo1">
+  <w:style w:type="paragraph" w:styleId="Heading1">
     <w:name w:val="heading 1"/>
-    <w:basedOn w:val="Normale"/>
-    <w:next w:val="Normale"/>
-    <w:link w:val="Titolo1Carattere"/>
+    <w:basedOn w:val="Normal"/>
+    <w:next w:val="Normal"/>
+    <w:link w:val="Heading1Char"/>
     <w:uiPriority w:val="9"/>
     <w:qFormat/>
     <w:rsid w:val="001B27D2"/>
@@ -4646,11 +4891,11 @@
       <w:szCs w:val="32"/>
     </w:rPr>
   </w:style>
-  <w:style w:type="paragraph" w:styleId="Titolo2">
+  <w:style w:type="paragraph" w:styleId="Heading2">
     <w:name w:val="heading 2"/>
-    <w:basedOn w:val="Normale"/>
-    <w:next w:val="Normale"/>
-    <w:link w:val="Titolo2Carattere"/>
+    <w:basedOn w:val="Normal"/>
+    <w:next w:val="Normal"/>
+    <w:link w:val="Heading2Char"/>
     <w:uiPriority w:val="9"/>
     <w:unhideWhenUsed/>
     <w:qFormat/>
@@ -4668,13 +4913,13 @@
       <w:szCs w:val="26"/>
     </w:rPr>
   </w:style>
-  <w:style w:type="character" w:default="1" w:styleId="Carpredefinitoparagrafo">
+  <w:style w:type="character" w:default="1" w:styleId="DefaultParagraphFont">
     <w:name w:val="Default Paragraph Font"/>
     <w:uiPriority w:val="1"/>
     <w:semiHidden/>
     <w:unhideWhenUsed/>
   </w:style>
-  <w:style w:type="table" w:default="1" w:styleId="Tabellanormale">
+  <w:style w:type="table" w:default="1" w:styleId="TableNormal">
     <w:name w:val="Normal Table"/>
     <w:uiPriority w:val="99"/>
     <w:semiHidden/>
@@ -4689,7 +4934,7 @@
       </w:tblCellMar>
     </w:tblPr>
   </w:style>
-  <w:style w:type="numbering" w:default="1" w:styleId="Nessunelenco">
+  <w:style w:type="numbering" w:default="1" w:styleId="NoList">
     <w:name w:val="No List"/>
     <w:uiPriority w:val="99"/>
     <w:semiHidden/>
@@ -4697,7 +4942,7 @@
   </w:style>
   <w:style w:type="paragraph" w:customStyle="1" w:styleId="Concettichiave">
     <w:name w:val="Concetti chiave"/>
-    <w:basedOn w:val="Normale"/>
+    <w:basedOn w:val="Normal"/>
     <w:link w:val="ConcettichiaveCarattere"/>
     <w:autoRedefine/>
     <w:qFormat/>
@@ -4716,7 +4961,7 @@
   </w:style>
   <w:style w:type="character" w:customStyle="1" w:styleId="ConcettichiaveCarattere">
     <w:name w:val="Concetti chiave Carattere"/>
-    <w:basedOn w:val="Carpredefinitoparagrafo"/>
+    <w:basedOn w:val="DefaultParagraphFont"/>
     <w:link w:val="Concettichiave"/>
     <w:rsid w:val="0049732A"/>
     <w:rPr>
@@ -4727,11 +4972,11 @@
       <w:u w:val="single"/>
     </w:rPr>
   </w:style>
-  <w:style w:type="paragraph" w:styleId="Sottotitolo">
+  <w:style w:type="paragraph" w:styleId="Subtitle">
     <w:name w:val="Subtitle"/>
-    <w:basedOn w:val="Normale"/>
-    <w:next w:val="Normale"/>
-    <w:link w:val="SottotitoloCarattere"/>
+    <w:basedOn w:val="Normal"/>
+    <w:next w:val="Normal"/>
+    <w:link w:val="SubtitleChar"/>
     <w:autoRedefine/>
     <w:uiPriority w:val="11"/>
     <w:qFormat/>
@@ -4751,10 +4996,10 @@
       <w:sz w:val="30"/>
     </w:rPr>
   </w:style>
-  <w:style w:type="character" w:customStyle="1" w:styleId="SottotitoloCarattere">
-    <w:name w:val="Sottotitolo Carattere"/>
-    <w:basedOn w:val="Carpredefinitoparagrafo"/>
-    <w:link w:val="Sottotitolo"/>
+  <w:style w:type="character" w:customStyle="1" w:styleId="SubtitleChar">
+    <w:name w:val="Subtitle Char"/>
+    <w:basedOn w:val="DefaultParagraphFont"/>
+    <w:link w:val="Subtitle"/>
     <w:uiPriority w:val="11"/>
     <w:rsid w:val="0049732A"/>
     <w:rPr>
@@ -4765,11 +5010,11 @@
       <w:sz w:val="30"/>
     </w:rPr>
   </w:style>
-  <w:style w:type="paragraph" w:styleId="Titolo">
+  <w:style w:type="paragraph" w:styleId="Title">
     <w:name w:val="Title"/>
-    <w:basedOn w:val="Normale"/>
-    <w:next w:val="Normale"/>
-    <w:link w:val="TitoloCarattere"/>
+    <w:basedOn w:val="Normal"/>
+    <w:next w:val="Normal"/>
+    <w:link w:val="TitleChar"/>
     <w:autoRedefine/>
     <w:uiPriority w:val="10"/>
     <w:qFormat/>
@@ -4787,10 +5032,10 @@
       <w:szCs w:val="56"/>
     </w:rPr>
   </w:style>
-  <w:style w:type="character" w:customStyle="1" w:styleId="TitoloCarattere">
-    <w:name w:val="Titolo Carattere"/>
-    <w:basedOn w:val="Carpredefinitoparagrafo"/>
-    <w:link w:val="Titolo"/>
+  <w:style w:type="character" w:customStyle="1" w:styleId="TitleChar">
+    <w:name w:val="Title Char"/>
+    <w:basedOn w:val="DefaultParagraphFont"/>
+    <w:link w:val="Title"/>
     <w:uiPriority w:val="10"/>
     <w:rsid w:val="0049732A"/>
     <w:rPr>
@@ -4801,10 +5046,10 @@
       <w:szCs w:val="56"/>
     </w:rPr>
   </w:style>
-  <w:style w:type="character" w:customStyle="1" w:styleId="Titolo1Carattere">
-    <w:name w:val="Titolo 1 Carattere"/>
-    <w:basedOn w:val="Carpredefinitoparagrafo"/>
-    <w:link w:val="Titolo1"/>
+  <w:style w:type="character" w:customStyle="1" w:styleId="Heading1Char">
+    <w:name w:val="Heading 1 Char"/>
+    <w:basedOn w:val="DefaultParagraphFont"/>
+    <w:link w:val="Heading1"/>
     <w:uiPriority w:val="9"/>
     <w:rsid w:val="001B27D2"/>
     <w:rPr>
@@ -4814,10 +5059,10 @@
       <w:szCs w:val="32"/>
     </w:rPr>
   </w:style>
-  <w:style w:type="character" w:customStyle="1" w:styleId="Titolo2Carattere">
-    <w:name w:val="Titolo 2 Carattere"/>
-    <w:basedOn w:val="Carpredefinitoparagrafo"/>
-    <w:link w:val="Titolo2"/>
+  <w:style w:type="character" w:customStyle="1" w:styleId="Heading2Char">
+    <w:name w:val="Heading 2 Char"/>
+    <w:basedOn w:val="DefaultParagraphFont"/>
+    <w:link w:val="Heading2"/>
     <w:uiPriority w:val="9"/>
     <w:rsid w:val="00AF2ECA"/>
     <w:rPr>
@@ -4827,9 +5072,9 @@
       <w:szCs w:val="26"/>
     </w:rPr>
   </w:style>
-  <w:style w:type="paragraph" w:styleId="Paragrafoelenco">
+  <w:style w:type="paragraph" w:styleId="ListParagraph">
     <w:name w:val="List Paragraph"/>
-    <w:basedOn w:val="Normale"/>
+    <w:basedOn w:val="Normal"/>
     <w:uiPriority w:val="34"/>
     <w:qFormat/>
     <w:rsid w:val="007E48BD"/>
@@ -4838,9 +5083,9 @@
       <w:contextualSpacing/>
     </w:pPr>
   </w:style>
-  <w:style w:type="paragraph" w:styleId="NormaleWeb">
+  <w:style w:type="paragraph" w:styleId="NormalWeb">
     <w:name w:val="Normal (Web)"/>
-    <w:basedOn w:val="Normale"/>
+    <w:basedOn w:val="Normal"/>
     <w:uiPriority w:val="99"/>
     <w:semiHidden/>
     <w:unhideWhenUsed/>
@@ -4857,7 +5102,7 @@
   </w:style>
   <w:style w:type="character" w:customStyle="1" w:styleId="apple-tab-span">
     <w:name w:val="apple-tab-span"/>
-    <w:basedOn w:val="Carpredefinitoparagrafo"/>
+    <w:basedOn w:val="DefaultParagraphFont"/>
     <w:rsid w:val="00C05551"/>
   </w:style>
 </w:styles>

</xml_diff>

<commit_message>
Aggiunta requisiti non funzionali
</commit_message>
<xml_diff>
--- a/documentoDiProgetto.docx
+++ b/documentoDiProgetto.docx
@@ -6,26 +6,6 @@
       <w:pPr>
         <w:spacing w:before="240" w:after="240" w:line="240" w:lineRule="auto"/>
         <w:rPr>
-          <w:rFonts w:ascii="Arial" w:eastAsia="Times New Roman" w:hAnsi="Arial" w:cs="Arial"/>
-          <w:color w:val="000000"/>
-          <w:lang w:eastAsia="it-IT"/>
-        </w:rPr>
-      </w:pPr>
-      <w:r>
-        <w:rPr>
-          <w:rFonts w:ascii="Arial" w:eastAsia="Times New Roman" w:hAnsi="Arial" w:cs="Arial"/>
-          <w:color w:val="000000"/>
-          <w:lang w:eastAsia="it-IT"/>
-        </w:rPr>
-        <w:t>Unitn.solve.it</w:t>
-      </w:r>
-      <w:bookmarkStart w:id="0" w:name="_GoBack"/>
-      <w:bookmarkEnd w:id="0"/>
-    </w:p>
-    <w:p>
-      <w:pPr>
-        <w:spacing w:before="240" w:after="240" w:line="240" w:lineRule="auto"/>
-        <w:rPr>
           <w:rFonts w:ascii="Times New Roman" w:eastAsia="Times New Roman" w:hAnsi="Times New Roman" w:cs="Times New Roman"/>
           <w:sz w:val="24"/>
           <w:szCs w:val="24"/>
@@ -38,7 +18,7 @@
           <w:color w:val="000000"/>
           <w:lang w:eastAsia="it-IT"/>
         </w:rPr>
-        <w:t> </w:t>
+        <w:t>Unitn.solve.it</w:t>
       </w:r>
     </w:p>
     <w:p>
@@ -76,12 +56,12 @@
           <w:color w:val="000000"/>
           <w:lang w:eastAsia="it-IT"/>
         </w:rPr>
-        <w:t>Documento di progetto</w:t>
+        <w:t> </w:t>
       </w:r>
     </w:p>
     <w:p>
       <w:pPr>
-        <w:spacing w:before="480" w:after="120" w:line="240" w:lineRule="auto"/>
+        <w:spacing w:before="240" w:after="240" w:line="240" w:lineRule="auto"/>
         <w:rPr>
           <w:rFonts w:ascii="Times New Roman" w:eastAsia="Times New Roman" w:hAnsi="Times New Roman" w:cs="Times New Roman"/>
           <w:sz w:val="24"/>
@@ -92,19 +72,15 @@
       <w:r>
         <w:rPr>
           <w:rFonts w:ascii="Arial" w:eastAsia="Times New Roman" w:hAnsi="Arial" w:cs="Arial"/>
-          <w:b/>
-          <w:bCs/>
-          <w:color w:val="000000"/>
-          <w:sz w:val="46"/>
-          <w:szCs w:val="46"/>
-          <w:lang w:eastAsia="it-IT"/>
-        </w:rPr>
-        <w:t>Obiettivo del progetto</w:t>
+          <w:color w:val="000000"/>
+          <w:lang w:eastAsia="it-IT"/>
+        </w:rPr>
+        <w:t>Documento di progetto</w:t>
       </w:r>
     </w:p>
     <w:p>
       <w:pPr>
-        <w:spacing w:before="240" w:after="240" w:line="240" w:lineRule="auto"/>
+        <w:spacing w:before="480" w:after="120" w:line="240" w:lineRule="auto"/>
         <w:rPr>
           <w:rFonts w:ascii="Times New Roman" w:eastAsia="Times New Roman" w:hAnsi="Times New Roman" w:cs="Times New Roman"/>
           <w:sz w:val="24"/>
@@ -115,109 +91,19 @@
       <w:r>
         <w:rPr>
           <w:rFonts w:ascii="Arial" w:eastAsia="Times New Roman" w:hAnsi="Arial" w:cs="Arial"/>
-          <w:color w:val="000000"/>
-          <w:lang w:eastAsia="it-IT"/>
-        </w:rPr>
-        <w:t xml:space="preserve">Il progetto Unitn.solve.it consiste nella realizzazione di una </w:t>
-      </w:r>
-      <w:proofErr w:type="spellStart"/>
-      <w:r>
-        <w:rPr>
-          <w:rFonts w:ascii="Arial" w:eastAsia="Times New Roman" w:hAnsi="Arial" w:cs="Arial"/>
-          <w:color w:val="000000"/>
-          <w:lang w:eastAsia="it-IT"/>
-        </w:rPr>
-        <w:t>Webapp</w:t>
-      </w:r>
-      <w:proofErr w:type="spellEnd"/>
-      <w:r>
-        <w:rPr>
-          <w:rFonts w:ascii="Arial" w:eastAsia="Times New Roman" w:hAnsi="Arial" w:cs="Arial"/>
-          <w:color w:val="000000"/>
-          <w:lang w:eastAsia="it-IT"/>
-        </w:rPr>
-        <w:t xml:space="preserve"> </w:t>
-      </w:r>
-      <w:proofErr w:type="spellStart"/>
-      <w:r>
-        <w:rPr>
-          <w:rFonts w:ascii="Arial" w:eastAsia="Times New Roman" w:hAnsi="Arial" w:cs="Arial"/>
-          <w:color w:val="000000"/>
-          <w:lang w:eastAsia="it-IT"/>
-        </w:rPr>
-        <w:t>accesibile</w:t>
-      </w:r>
-      <w:proofErr w:type="spellEnd"/>
-      <w:r>
-        <w:rPr>
-          <w:rFonts w:ascii="Arial" w:eastAsia="Times New Roman" w:hAnsi="Arial" w:cs="Arial"/>
-          <w:color w:val="000000"/>
-          <w:lang w:eastAsia="it-IT"/>
-        </w:rPr>
-        <w:t xml:space="preserve"> a studenti e docenti dell’università di Trento per mettere a disposizione un servizio automatico di esercitazione e di condivisione di materiale didattico. Il focus dell’applicazione è quello di offrire, agli studenti che gradiscono, l’opportunità di esercitarsi con del materiale inerente ai corsi di studio seguiti, nella maniera più efficiente possibile stando allo stesso tempo al passo con le proposte del docente. In particolare, il sistema si occupa di gestire consegne di esercizi e relative soluzioni e di proporle ad intervalli di tempo prestabiliti agli studenti. Il sistema è incentrato nella distribuzione di esercizi di carattere “</w:t>
-      </w:r>
-      <w:proofErr w:type="spellStart"/>
-      <w:r>
-        <w:rPr>
-          <w:rFonts w:ascii="Arial" w:eastAsia="Times New Roman" w:hAnsi="Arial" w:cs="Arial"/>
-          <w:color w:val="000000"/>
-          <w:lang w:eastAsia="it-IT"/>
-        </w:rPr>
-        <w:t>problem</w:t>
-      </w:r>
-      <w:proofErr w:type="spellEnd"/>
-      <w:r>
-        <w:rPr>
-          <w:rFonts w:ascii="Arial" w:eastAsia="Times New Roman" w:hAnsi="Arial" w:cs="Arial"/>
-          <w:color w:val="000000"/>
-          <w:lang w:eastAsia="it-IT"/>
-        </w:rPr>
-        <w:t xml:space="preserve"> solving”. </w:t>
-      </w:r>
-      <w:r>
-        <w:rPr>
-          <w:rFonts w:ascii="Arial" w:eastAsia="Times New Roman" w:hAnsi="Arial" w:cs="Arial"/>
-          <w:color w:val="000000"/>
-          <w:shd w:val="clear" w:color="auto" w:fill="FFFF00"/>
-          <w:lang w:eastAsia="it-IT"/>
-        </w:rPr>
-        <w:t>Gli esercizi sono proposti e dunque inseriti nel sistema Unitn.solve.it dagli insegnanti che desiderano usufruire del servizio. Oltre alla pubblicazione di esercizi “</w:t>
-      </w:r>
-      <w:proofErr w:type="spellStart"/>
-      <w:r>
-        <w:rPr>
-          <w:rFonts w:ascii="Arial" w:eastAsia="Times New Roman" w:hAnsi="Arial" w:cs="Arial"/>
-          <w:color w:val="000000"/>
-          <w:shd w:val="clear" w:color="auto" w:fill="FFFF00"/>
-          <w:lang w:eastAsia="it-IT"/>
-        </w:rPr>
-        <w:t>problem</w:t>
-      </w:r>
-      <w:proofErr w:type="spellEnd"/>
-      <w:r>
-        <w:rPr>
-          <w:rFonts w:ascii="Arial" w:eastAsia="Times New Roman" w:hAnsi="Arial" w:cs="Arial"/>
-          <w:color w:val="000000"/>
-          <w:shd w:val="clear" w:color="auto" w:fill="FFFF00"/>
-          <w:lang w:eastAsia="it-IT"/>
-        </w:rPr>
-        <w:t xml:space="preserve"> solving” i docenti possono pubblicare per ogni corso anche del materiale propedeutico alla comprensione degli argomenti inerenti agli esercizi pubblicati. I docenti, inoltre, stabiliscono a loro discrezione le tempistiche di distribuzione degli esercizi agli studenti iscritti ai corsi. Gli studenti possono iscriversi ai corsi creati dagli insegnanti e ricevere i task proposti nelle tempistiche stabilite //è una ridondanza dei </w:t>
-      </w:r>
-      <w:proofErr w:type="gramStart"/>
-      <w:r>
-        <w:rPr>
-          <w:rFonts w:ascii="Arial" w:eastAsia="Times New Roman" w:hAnsi="Arial" w:cs="Arial"/>
-          <w:color w:val="000000"/>
-          <w:shd w:val="clear" w:color="auto" w:fill="FFFF00"/>
-          <w:lang w:eastAsia="it-IT"/>
-        </w:rPr>
-        <w:t>requisiti?.</w:t>
-      </w:r>
-      <w:proofErr w:type="gramEnd"/>
+          <w:b/>
+          <w:bCs/>
+          <w:color w:val="000000"/>
+          <w:sz w:val="46"/>
+          <w:szCs w:val="46"/>
+          <w:lang w:eastAsia="it-IT"/>
+        </w:rPr>
+        <w:t>Obiettivo del progetto</w:t>
+      </w:r>
     </w:p>
     <w:p>
       <w:pPr>
-        <w:spacing w:before="360" w:after="80" w:line="240" w:lineRule="auto"/>
+        <w:spacing w:before="240" w:after="240" w:line="240" w:lineRule="auto"/>
         <w:rPr>
           <w:rFonts w:ascii="Times New Roman" w:eastAsia="Times New Roman" w:hAnsi="Times New Roman" w:cs="Times New Roman"/>
           <w:sz w:val="24"/>
@@ -228,6 +114,34 @@
       <w:r>
         <w:rPr>
           <w:rFonts w:ascii="Arial" w:eastAsia="Times New Roman" w:hAnsi="Arial" w:cs="Arial"/>
+          <w:color w:val="000000"/>
+          <w:lang w:eastAsia="it-IT"/>
+        </w:rPr>
+        <w:t xml:space="preserve">Il progetto Unitn.solve.it consiste nella realizzazione di una Webapp accesibile a studenti e docenti dell’università di Trento per mettere a disposizione un servizio automatico di esercitazione e di condivisione di materiale didattico. Il focus dell’applicazione è quello di offrire, agli studenti che gradiscono, l’opportunità di esercitarsi con del materiale inerente ai corsi di studio seguiti, nella maniera più efficiente possibile stando allo stesso tempo al passo con le proposte del docente. In particolare, il sistema si occupa di gestire consegne di esercizi e relative soluzioni e di proporle ad intervalli di tempo prestabiliti agli studenti. Il sistema è incentrato nella distribuzione di esercizi di carattere “problem solving”. </w:t>
+      </w:r>
+      <w:r>
+        <w:rPr>
+          <w:rFonts w:ascii="Arial" w:eastAsia="Times New Roman" w:hAnsi="Arial" w:cs="Arial"/>
+          <w:color w:val="000000"/>
+          <w:shd w:val="clear" w:color="auto" w:fill="FFFF00"/>
+          <w:lang w:eastAsia="it-IT"/>
+        </w:rPr>
+        <w:t>Gli esercizi sono proposti e dunque inseriti nel sistema Unitn.solve.it dagli insegnanti che desiderano usufruire del servizio. Oltre alla pubblicazione di esercizi “problem solving” i docenti possono pubblicare per ogni corso anche del materiale propedeutico alla comprensione degli argomenti inerenti agli esercizi pubblicati. I docenti, inoltre, stabiliscono a loro discrezione le tempistiche di distribuzione degli esercizi agli studenti iscritti ai corsi. Gli studenti possono iscriversi ai corsi creati dagli insegnanti e ricevere i task proposti nelle tempistiche stabilite //è una ridondanza dei requisiti?.</w:t>
+      </w:r>
+    </w:p>
+    <w:p>
+      <w:pPr>
+        <w:spacing w:before="360" w:after="80" w:line="240" w:lineRule="auto"/>
+        <w:rPr>
+          <w:rFonts w:ascii="Times New Roman" w:eastAsia="Times New Roman" w:hAnsi="Times New Roman" w:cs="Times New Roman"/>
+          <w:sz w:val="24"/>
+          <w:szCs w:val="24"/>
+          <w:lang w:eastAsia="it-IT"/>
+        </w:rPr>
+      </w:pPr>
+      <w:r>
+        <w:rPr>
+          <w:rFonts w:ascii="Arial" w:eastAsia="Times New Roman" w:hAnsi="Arial" w:cs="Arial"/>
           <w:b/>
           <w:bCs/>
           <w:color w:val="000000"/>
@@ -242,7 +156,7 @@
       <w:pPr>
         <w:numPr>
           <w:ilvl w:val="0"/>
-          <w:numId w:val="29"/>
+          <w:numId w:val="38"/>
         </w:numPr>
         <w:spacing w:before="240" w:after="0" w:line="240" w:lineRule="auto"/>
         <w:textAlignment w:val="baseline"/>
@@ -258,25 +172,7 @@
           <w:color w:val="000000"/>
           <w:lang w:eastAsia="it-IT"/>
         </w:rPr>
-        <w:t xml:space="preserve">Le esercitazioni pubblicabili su unitn.solve.it sono incentrate sul </w:t>
-      </w:r>
-      <w:proofErr w:type="spellStart"/>
-      <w:r>
-        <w:rPr>
-          <w:rFonts w:ascii="Arial" w:eastAsia="Times New Roman" w:hAnsi="Arial" w:cs="Arial"/>
-          <w:color w:val="000000"/>
-          <w:lang w:eastAsia="it-IT"/>
-        </w:rPr>
-        <w:t>problem</w:t>
-      </w:r>
-      <w:proofErr w:type="spellEnd"/>
-      <w:r>
-        <w:rPr>
-          <w:rFonts w:ascii="Arial" w:eastAsia="Times New Roman" w:hAnsi="Arial" w:cs="Arial"/>
-          <w:color w:val="000000"/>
-          <w:lang w:eastAsia="it-IT"/>
-        </w:rPr>
-        <w:t xml:space="preserve"> solving, dunque ad esse si può fornire una risposta che è valutabile in termini di successo in maniera ben definita </w:t>
+        <w:t xml:space="preserve">Le esercitazioni pubblicabili su unitn.solve.it sono incentrate sul problem solving, dunque ad esse si può fornire una risposta che è valutabile in termini di successo in maniera ben definita </w:t>
       </w:r>
       <w:r>
         <w:rPr>
@@ -292,7 +188,7 @@
       <w:pPr>
         <w:numPr>
           <w:ilvl w:val="0"/>
-          <w:numId w:val="29"/>
+          <w:numId w:val="38"/>
         </w:numPr>
         <w:spacing w:after="0" w:line="240" w:lineRule="auto"/>
         <w:textAlignment w:val="baseline"/>
@@ -315,7 +211,7 @@
       <w:pPr>
         <w:numPr>
           <w:ilvl w:val="0"/>
-          <w:numId w:val="29"/>
+          <w:numId w:val="38"/>
         </w:numPr>
         <w:spacing w:after="0" w:line="240" w:lineRule="auto"/>
         <w:textAlignment w:val="baseline"/>
@@ -338,7 +234,7 @@
       <w:pPr>
         <w:numPr>
           <w:ilvl w:val="0"/>
-          <w:numId w:val="29"/>
+          <w:numId w:val="38"/>
         </w:numPr>
         <w:spacing w:after="0" w:line="240" w:lineRule="auto"/>
         <w:textAlignment w:val="baseline"/>
@@ -361,7 +257,7 @@
       <w:pPr>
         <w:numPr>
           <w:ilvl w:val="0"/>
-          <w:numId w:val="29"/>
+          <w:numId w:val="38"/>
         </w:numPr>
         <w:spacing w:after="0" w:line="240" w:lineRule="auto"/>
         <w:textAlignment w:val="baseline"/>
@@ -384,15 +280,13 @@
       <w:pPr>
         <w:numPr>
           <w:ilvl w:val="0"/>
-          <w:numId w:val="29"/>
+          <w:numId w:val="38"/>
         </w:numPr>
-        <w:spacing w:after="720" w:line="240" w:lineRule="auto"/>
+        <w:spacing w:after="960" w:line="240" w:lineRule="auto"/>
         <w:textAlignment w:val="baseline"/>
         <w:rPr>
-          <w:rFonts w:ascii="Times New Roman" w:eastAsia="Times New Roman" w:hAnsi="Times New Roman" w:cs="Times New Roman"/>
-          <w:color w:val="000000"/>
-          <w:sz w:val="24"/>
-          <w:szCs w:val="24"/>
+          <w:rFonts w:ascii="Arial" w:eastAsia="Times New Roman" w:hAnsi="Arial" w:cs="Arial"/>
+          <w:color w:val="000000"/>
           <w:lang w:eastAsia="it-IT"/>
         </w:rPr>
       </w:pPr>
@@ -454,7 +348,7 @@
       <w:pPr>
         <w:numPr>
           <w:ilvl w:val="0"/>
-          <w:numId w:val="30"/>
+          <w:numId w:val="39"/>
         </w:numPr>
         <w:spacing w:before="240" w:after="0" w:line="240" w:lineRule="auto"/>
         <w:textAlignment w:val="baseline"/>
@@ -499,7 +393,7 @@
       <w:pPr>
         <w:numPr>
           <w:ilvl w:val="0"/>
-          <w:numId w:val="30"/>
+          <w:numId w:val="39"/>
         </w:numPr>
         <w:spacing w:after="0" w:line="240" w:lineRule="auto"/>
         <w:textAlignment w:val="baseline"/>
@@ -543,7 +437,7 @@
       <w:pPr>
         <w:numPr>
           <w:ilvl w:val="1"/>
-          <w:numId w:val="30"/>
+          <w:numId w:val="39"/>
         </w:numPr>
         <w:spacing w:after="0" w:line="240" w:lineRule="auto"/>
         <w:textAlignment w:val="baseline"/>
@@ -587,7 +481,7 @@
       <w:pPr>
         <w:numPr>
           <w:ilvl w:val="1"/>
-          <w:numId w:val="30"/>
+          <w:numId w:val="39"/>
         </w:numPr>
         <w:spacing w:after="0" w:line="240" w:lineRule="auto"/>
         <w:textAlignment w:val="baseline"/>
@@ -639,7 +533,7 @@
       <w:pPr>
         <w:numPr>
           <w:ilvl w:val="1"/>
-          <w:numId w:val="30"/>
+          <w:numId w:val="39"/>
         </w:numPr>
         <w:spacing w:after="0" w:line="240" w:lineRule="auto"/>
         <w:textAlignment w:val="baseline"/>
@@ -691,7 +585,7 @@
       <w:pPr>
         <w:numPr>
           <w:ilvl w:val="1"/>
-          <w:numId w:val="30"/>
+          <w:numId w:val="39"/>
         </w:numPr>
         <w:spacing w:after="0" w:line="240" w:lineRule="auto"/>
         <w:textAlignment w:val="baseline"/>
@@ -737,35 +631,15 @@
           <w:shd w:val="clear" w:color="auto" w:fill="00FF00"/>
           <w:lang w:eastAsia="it-IT"/>
         </w:rPr>
-        <w:t xml:space="preserve">Risposta tramite </w:t>
-      </w:r>
-      <w:proofErr w:type="spellStart"/>
-      <w:r>
-        <w:rPr>
-          <w:rFonts w:ascii="Arial" w:eastAsia="Times New Roman" w:hAnsi="Arial" w:cs="Arial"/>
-          <w:color w:val="000000"/>
-          <w:shd w:val="clear" w:color="auto" w:fill="00FF00"/>
-          <w:lang w:eastAsia="it-IT"/>
-        </w:rPr>
-        <w:t>form</w:t>
-      </w:r>
-      <w:proofErr w:type="spellEnd"/>
-      <w:r>
-        <w:rPr>
-          <w:rFonts w:ascii="Arial" w:eastAsia="Times New Roman" w:hAnsi="Arial" w:cs="Arial"/>
-          <w:color w:val="000000"/>
-          <w:shd w:val="clear" w:color="auto" w:fill="00FF00"/>
-          <w:lang w:eastAsia="it-IT"/>
-        </w:rPr>
-        <w:t xml:space="preserve"> CMS //da stabilire dopo la consegna</w:t>
-      </w:r>
-      <w:r>
-        <w:rPr>
-          <w:rFonts w:ascii="Arial" w:eastAsia="Times New Roman" w:hAnsi="Arial" w:cs="Arial"/>
-          <w:color w:val="000000"/>
-          <w:lang w:eastAsia="it-IT"/>
-        </w:rPr>
-        <w:t xml:space="preserve">  </w:t>
+        <w:t>Risposta tramite form CMS //da stabilire dopo la consegna</w:t>
+      </w:r>
+      <w:r>
+        <w:rPr>
+          <w:rFonts w:ascii="Arial" w:eastAsia="Times New Roman" w:hAnsi="Arial" w:cs="Arial"/>
+          <w:color w:val="000000"/>
+          <w:lang w:eastAsia="it-IT"/>
+        </w:rPr>
+        <w:t xml:space="preserve">      </w:t>
       </w:r>
       <w:r>
         <w:rPr>
@@ -780,7 +654,7 @@
       <w:pPr>
         <w:numPr>
           <w:ilvl w:val="0"/>
-          <w:numId w:val="30"/>
+          <w:numId w:val="39"/>
         </w:numPr>
         <w:spacing w:after="0" w:line="240" w:lineRule="auto"/>
         <w:textAlignment w:val="baseline"/>
@@ -821,7 +695,7 @@
       <w:pPr>
         <w:numPr>
           <w:ilvl w:val="1"/>
-          <w:numId w:val="30"/>
+          <w:numId w:val="39"/>
         </w:numPr>
         <w:spacing w:after="0" w:line="240" w:lineRule="auto"/>
         <w:textAlignment w:val="baseline"/>
@@ -862,7 +736,7 @@
       <w:pPr>
         <w:numPr>
           <w:ilvl w:val="0"/>
-          <w:numId w:val="30"/>
+          <w:numId w:val="39"/>
         </w:numPr>
         <w:spacing w:after="0" w:line="240" w:lineRule="auto"/>
         <w:textAlignment w:val="baseline"/>
@@ -903,7 +777,7 @@
       <w:pPr>
         <w:numPr>
           <w:ilvl w:val="1"/>
-          <w:numId w:val="30"/>
+          <w:numId w:val="39"/>
         </w:numPr>
         <w:spacing w:after="0" w:line="240" w:lineRule="auto"/>
         <w:textAlignment w:val="baseline"/>
@@ -944,9 +818,9 @@
       <w:pPr>
         <w:numPr>
           <w:ilvl w:val="0"/>
-          <w:numId w:val="30"/>
+          <w:numId w:val="39"/>
         </w:numPr>
-        <w:spacing w:after="720" w:line="240" w:lineRule="auto"/>
+        <w:spacing w:after="960" w:line="240" w:lineRule="auto"/>
         <w:textAlignment w:val="baseline"/>
         <w:rPr>
           <w:rFonts w:ascii="Arial" w:eastAsia="Times New Roman" w:hAnsi="Arial" w:cs="Arial"/>
@@ -1025,7 +899,7 @@
       <w:pPr>
         <w:numPr>
           <w:ilvl w:val="0"/>
-          <w:numId w:val="31"/>
+          <w:numId w:val="40"/>
         </w:numPr>
         <w:spacing w:after="0" w:line="240" w:lineRule="auto"/>
         <w:textAlignment w:val="baseline"/>
@@ -1059,32 +933,14 @@
           <w:color w:val="000000"/>
           <w:lang w:eastAsia="it-IT"/>
         </w:rPr>
-        <w:t xml:space="preserve">] Dopo il </w:t>
-      </w:r>
-      <w:proofErr w:type="spellStart"/>
-      <w:r>
-        <w:rPr>
-          <w:rFonts w:ascii="Arial" w:eastAsia="Times New Roman" w:hAnsi="Arial" w:cs="Arial"/>
-          <w:color w:val="000000"/>
-          <w:lang w:eastAsia="it-IT"/>
-        </w:rPr>
-        <w:t>sign</w:t>
-      </w:r>
-      <w:proofErr w:type="spellEnd"/>
-      <w:r>
-        <w:rPr>
-          <w:rFonts w:ascii="Arial" w:eastAsia="Times New Roman" w:hAnsi="Arial" w:cs="Arial"/>
-          <w:color w:val="000000"/>
-          <w:lang w:eastAsia="it-IT"/>
-        </w:rPr>
-        <w:t xml:space="preserve"> in il sistema deve permettere ai docenti di vedere i propri corsi e di crearne di nuovi.</w:t>
+        <w:t>] Dopo il sign in il sistema deve permettere ai docenti di vedere i propri corsi e di crearne di nuovi.</w:t>
       </w:r>
     </w:p>
     <w:p>
       <w:pPr>
         <w:numPr>
           <w:ilvl w:val="1"/>
-          <w:numId w:val="31"/>
+          <w:numId w:val="40"/>
         </w:numPr>
         <w:spacing w:after="0" w:line="240" w:lineRule="auto"/>
         <w:textAlignment w:val="baseline"/>
@@ -1125,9 +981,9 @@
       <w:pPr>
         <w:numPr>
           <w:ilvl w:val="0"/>
-          <w:numId w:val="31"/>
+          <w:numId w:val="40"/>
         </w:numPr>
-        <w:spacing w:after="240" w:line="240" w:lineRule="auto"/>
+        <w:spacing w:after="480" w:line="240" w:lineRule="auto"/>
         <w:textAlignment w:val="baseline"/>
         <w:rPr>
           <w:rFonts w:ascii="Arial" w:eastAsia="Times New Roman" w:hAnsi="Arial" w:cs="Arial"/>
@@ -1164,7 +1020,7 @@
     </w:p>
     <w:p>
       <w:pPr>
-        <w:spacing w:after="0" w:line="240" w:lineRule="auto"/>
+        <w:spacing w:before="240" w:after="0" w:line="240" w:lineRule="auto"/>
         <w:rPr>
           <w:rFonts w:ascii="Times New Roman" w:eastAsia="Times New Roman" w:hAnsi="Times New Roman" w:cs="Times New Roman"/>
           <w:sz w:val="24"/>
@@ -1172,6 +1028,16 @@
           <w:lang w:eastAsia="it-IT"/>
         </w:rPr>
       </w:pPr>
+      <w:r>
+        <w:rPr>
+          <w:rFonts w:ascii="Times New Roman" w:eastAsia="Times New Roman" w:hAnsi="Times New Roman" w:cs="Times New Roman"/>
+          <w:color w:val="000000"/>
+          <w:sz w:val="24"/>
+          <w:szCs w:val="24"/>
+          <w:lang w:eastAsia="it-IT"/>
+        </w:rPr>
+        <w:t> </w:t>
+      </w:r>
     </w:p>
     <w:p>
       <w:pPr>
@@ -1198,7 +1064,7 @@
       <w:pPr>
         <w:numPr>
           <w:ilvl w:val="0"/>
-          <w:numId w:val="32"/>
+          <w:numId w:val="41"/>
         </w:numPr>
         <w:spacing w:before="240" w:after="0" w:line="240" w:lineRule="auto"/>
         <w:textAlignment w:val="baseline"/>
@@ -1239,7 +1105,7 @@
       <w:pPr>
         <w:numPr>
           <w:ilvl w:val="1"/>
-          <w:numId w:val="32"/>
+          <w:numId w:val="41"/>
         </w:numPr>
         <w:spacing w:after="0" w:line="240" w:lineRule="auto"/>
         <w:textAlignment w:val="baseline"/>
@@ -1289,7 +1155,7 @@
       <w:pPr>
         <w:numPr>
           <w:ilvl w:val="0"/>
-          <w:numId w:val="32"/>
+          <w:numId w:val="41"/>
         </w:numPr>
         <w:spacing w:after="0" w:line="240" w:lineRule="auto"/>
         <w:textAlignment w:val="baseline"/>
@@ -1330,7 +1196,7 @@
       <w:pPr>
         <w:numPr>
           <w:ilvl w:val="1"/>
-          <w:numId w:val="32"/>
+          <w:numId w:val="41"/>
         </w:numPr>
         <w:spacing w:after="0" w:line="240" w:lineRule="auto"/>
         <w:textAlignment w:val="baseline"/>
@@ -1371,7 +1237,7 @@
       <w:pPr>
         <w:numPr>
           <w:ilvl w:val="1"/>
-          <w:numId w:val="32"/>
+          <w:numId w:val="41"/>
         </w:numPr>
         <w:spacing w:after="0" w:line="240" w:lineRule="auto"/>
         <w:textAlignment w:val="baseline"/>
@@ -1412,7 +1278,7 @@
       <w:pPr>
         <w:numPr>
           <w:ilvl w:val="1"/>
-          <w:numId w:val="32"/>
+          <w:numId w:val="41"/>
         </w:numPr>
         <w:spacing w:after="0" w:line="240" w:lineRule="auto"/>
         <w:textAlignment w:val="baseline"/>
@@ -1453,7 +1319,7 @@
       <w:pPr>
         <w:numPr>
           <w:ilvl w:val="1"/>
-          <w:numId w:val="32"/>
+          <w:numId w:val="41"/>
         </w:numPr>
         <w:spacing w:after="0" w:line="240" w:lineRule="auto"/>
         <w:textAlignment w:val="baseline"/>
@@ -1494,7 +1360,7 @@
       <w:pPr>
         <w:numPr>
           <w:ilvl w:val="1"/>
-          <w:numId w:val="32"/>
+          <w:numId w:val="41"/>
         </w:numPr>
         <w:spacing w:after="0" w:line="240" w:lineRule="auto"/>
         <w:textAlignment w:val="baseline"/>
@@ -1510,6 +1376,7 @@
           <w:color w:val="000000"/>
           <w:lang w:eastAsia="it-IT"/>
         </w:rPr>
+        <w:lastRenderedPageBreak/>
         <w:t>[</w:t>
       </w:r>
       <w:r>
@@ -1544,7 +1411,7 @@
       <w:pPr>
         <w:numPr>
           <w:ilvl w:val="0"/>
-          <w:numId w:val="32"/>
+          <w:numId w:val="41"/>
         </w:numPr>
         <w:spacing w:after="0" w:line="240" w:lineRule="auto"/>
         <w:textAlignment w:val="baseline"/>
@@ -1560,7 +1427,6 @@
           <w:color w:val="000000"/>
           <w:lang w:eastAsia="it-IT"/>
         </w:rPr>
-        <w:lastRenderedPageBreak/>
         <w:t>[</w:t>
       </w:r>
       <w:r>
@@ -1579,42 +1445,14 @@
           <w:color w:val="000000"/>
           <w:lang w:eastAsia="it-IT"/>
         </w:rPr>
-        <w:t xml:space="preserve">] Il sistema deve permettere ai docenti di registrarsi tramite le </w:t>
-      </w:r>
-      <w:proofErr w:type="spellStart"/>
-      <w:r>
-        <w:rPr>
-          <w:rFonts w:ascii="Arial" w:eastAsia="Times New Roman" w:hAnsi="Arial" w:cs="Arial"/>
-          <w:color w:val="000000"/>
-          <w:lang w:eastAsia="it-IT"/>
-        </w:rPr>
-        <w:t>propie</w:t>
-      </w:r>
-      <w:proofErr w:type="spellEnd"/>
-      <w:r>
-        <w:rPr>
-          <w:rFonts w:ascii="Arial" w:eastAsia="Times New Roman" w:hAnsi="Arial" w:cs="Arial"/>
-          <w:color w:val="000000"/>
-          <w:lang w:eastAsia="it-IT"/>
-        </w:rPr>
-        <w:t xml:space="preserve"> credenziali </w:t>
-      </w:r>
-      <w:proofErr w:type="spellStart"/>
-      <w:r>
-        <w:rPr>
-          <w:rFonts w:ascii="Arial" w:eastAsia="Times New Roman" w:hAnsi="Arial" w:cs="Arial"/>
-          <w:color w:val="000000"/>
-          <w:lang w:eastAsia="it-IT"/>
-        </w:rPr>
-        <w:t>unitn</w:t>
-      </w:r>
-      <w:proofErr w:type="spellEnd"/>
+        <w:t>] Il sistema deve permettere ai docenti di registrarsi tramite le propie credenziali unitn</w:t>
+      </w:r>
     </w:p>
     <w:p>
       <w:pPr>
         <w:numPr>
           <w:ilvl w:val="0"/>
-          <w:numId w:val="33"/>
+          <w:numId w:val="42"/>
         </w:numPr>
         <w:spacing w:after="0" w:line="240" w:lineRule="auto"/>
         <w:textAlignment w:val="baseline"/>
@@ -1655,7 +1493,7 @@
       <w:pPr>
         <w:numPr>
           <w:ilvl w:val="0"/>
-          <w:numId w:val="33"/>
+          <w:numId w:val="42"/>
         </w:numPr>
         <w:spacing w:after="0" w:line="240" w:lineRule="auto"/>
         <w:textAlignment w:val="baseline"/>
@@ -1696,7 +1534,7 @@
       <w:pPr>
         <w:numPr>
           <w:ilvl w:val="0"/>
-          <w:numId w:val="33"/>
+          <w:numId w:val="42"/>
         </w:numPr>
         <w:spacing w:after="0" w:line="240" w:lineRule="auto"/>
         <w:textAlignment w:val="baseline"/>
@@ -1746,7 +1584,7 @@
       <w:pPr>
         <w:numPr>
           <w:ilvl w:val="0"/>
-          <w:numId w:val="33"/>
+          <w:numId w:val="42"/>
         </w:numPr>
         <w:spacing w:after="0" w:line="240" w:lineRule="auto"/>
         <w:textAlignment w:val="baseline"/>
@@ -1796,7 +1634,7 @@
       <w:pPr>
         <w:numPr>
           <w:ilvl w:val="1"/>
-          <w:numId w:val="33"/>
+          <w:numId w:val="42"/>
         </w:numPr>
         <w:spacing w:after="0" w:line="240" w:lineRule="auto"/>
         <w:textAlignment w:val="baseline"/>
@@ -1846,9 +1684,9 @@
       <w:pPr>
         <w:numPr>
           <w:ilvl w:val="1"/>
-          <w:numId w:val="33"/>
+          <w:numId w:val="42"/>
         </w:numPr>
-        <w:spacing w:after="720" w:line="240" w:lineRule="auto"/>
+        <w:spacing w:after="960" w:line="240" w:lineRule="auto"/>
         <w:textAlignment w:val="baseline"/>
         <w:rPr>
           <w:rFonts w:ascii="Arial" w:eastAsia="Times New Roman" w:hAnsi="Arial" w:cs="Arial"/>
@@ -1894,7 +1732,7 @@
     </w:p>
     <w:p>
       <w:pPr>
-        <w:spacing w:after="720" w:line="240" w:lineRule="auto"/>
+        <w:spacing w:before="240" w:after="720" w:line="240" w:lineRule="auto"/>
         <w:rPr>
           <w:rFonts w:ascii="Times New Roman" w:eastAsia="Times New Roman" w:hAnsi="Times New Roman" w:cs="Times New Roman"/>
           <w:sz w:val="24"/>
@@ -1917,7 +1755,7 @@
       <w:pPr>
         <w:numPr>
           <w:ilvl w:val="0"/>
-          <w:numId w:val="34"/>
+          <w:numId w:val="43"/>
         </w:numPr>
         <w:spacing w:before="240" w:after="0" w:line="240" w:lineRule="auto"/>
         <w:textAlignment w:val="baseline"/>
@@ -1961,36 +1799,14 @@
           <w:color w:val="000000"/>
           <w:lang w:eastAsia="it-IT"/>
         </w:rPr>
-        <w:t xml:space="preserve">Il sistema deve permettere agli studenti di effettuare un </w:t>
-      </w:r>
-      <w:proofErr w:type="spellStart"/>
-      <w:r>
-        <w:rPr>
-          <w:rFonts w:ascii="Arial" w:eastAsia="Times New Roman" w:hAnsi="Arial" w:cs="Arial"/>
-          <w:i/>
-          <w:iCs/>
-          <w:color w:val="000000"/>
-          <w:lang w:eastAsia="it-IT"/>
-        </w:rPr>
-        <w:t>sign</w:t>
-      </w:r>
-      <w:proofErr w:type="spellEnd"/>
-      <w:r>
-        <w:rPr>
-          <w:rFonts w:ascii="Arial" w:eastAsia="Times New Roman" w:hAnsi="Arial" w:cs="Arial"/>
-          <w:i/>
-          <w:iCs/>
-          <w:color w:val="000000"/>
-          <w:lang w:eastAsia="it-IT"/>
-        </w:rPr>
-        <w:t>-in tramite le credenziali dell’università di Trento</w:t>
+        <w:t>Il sistema deve permettere agli studenti di effettuare un sign-in tramite le credenziali dell’università di Trento</w:t>
       </w:r>
     </w:p>
     <w:p>
       <w:pPr>
         <w:numPr>
           <w:ilvl w:val="0"/>
-          <w:numId w:val="34"/>
+          <w:numId w:val="43"/>
         </w:numPr>
         <w:spacing w:after="0" w:line="240" w:lineRule="auto"/>
         <w:textAlignment w:val="baseline"/>
@@ -2034,36 +1850,14 @@
           <w:color w:val="000000"/>
           <w:lang w:eastAsia="it-IT"/>
         </w:rPr>
-        <w:t xml:space="preserve">Il sistema, al momento del </w:t>
-      </w:r>
-      <w:proofErr w:type="spellStart"/>
-      <w:r>
-        <w:rPr>
-          <w:rFonts w:ascii="Arial" w:eastAsia="Times New Roman" w:hAnsi="Arial" w:cs="Arial"/>
-          <w:i/>
-          <w:iCs/>
-          <w:color w:val="000000"/>
-          <w:lang w:eastAsia="it-IT"/>
-        </w:rPr>
-        <w:t>sign</w:t>
-      </w:r>
-      <w:proofErr w:type="spellEnd"/>
-      <w:r>
-        <w:rPr>
-          <w:rFonts w:ascii="Arial" w:eastAsia="Times New Roman" w:hAnsi="Arial" w:cs="Arial"/>
-          <w:i/>
-          <w:iCs/>
-          <w:color w:val="000000"/>
-          <w:lang w:eastAsia="it-IT"/>
-        </w:rPr>
-        <w:t>-in di uno studente, deve in automatico verificare qualora lo studente sia già iscritto alla piattaforma e, in caso contrario, riconoscerlo come studente iscritto</w:t>
+        <w:t>Il sistema, al momento del sign-in di uno studente, deve in automatico verificare qualora lo studente sia già iscritto alla piattaforma e, in caso contrario, riconoscerlo come studente iscritto</w:t>
       </w:r>
     </w:p>
     <w:p>
       <w:pPr>
         <w:numPr>
           <w:ilvl w:val="0"/>
-          <w:numId w:val="34"/>
+          <w:numId w:val="43"/>
         </w:numPr>
         <w:spacing w:after="0" w:line="240" w:lineRule="auto"/>
         <w:textAlignment w:val="baseline"/>
@@ -2107,36 +1901,14 @@
           <w:color w:val="000000"/>
           <w:lang w:eastAsia="it-IT"/>
         </w:rPr>
-        <w:t xml:space="preserve">Il sistema, a </w:t>
-      </w:r>
-      <w:proofErr w:type="spellStart"/>
+        <w:t xml:space="preserve">Il sistema, a sign-in dello studente effettuato, deve mostrare allo studente </w:t>
+      </w:r>
       <w:r>
         <w:rPr>
           <w:rFonts w:ascii="Arial" w:eastAsia="Times New Roman" w:hAnsi="Arial" w:cs="Arial"/>
           <w:i/>
           <w:iCs/>
           <w:color w:val="000000"/>
-          <w:lang w:eastAsia="it-IT"/>
-        </w:rPr>
-        <w:t>sign</w:t>
-      </w:r>
-      <w:proofErr w:type="spellEnd"/>
-      <w:r>
-        <w:rPr>
-          <w:rFonts w:ascii="Arial" w:eastAsia="Times New Roman" w:hAnsi="Arial" w:cs="Arial"/>
-          <w:i/>
-          <w:iCs/>
-          <w:color w:val="000000"/>
-          <w:lang w:eastAsia="it-IT"/>
-        </w:rPr>
-        <w:t xml:space="preserve">-in dello studente effettuato, deve mostrare allo studente </w:t>
-      </w:r>
-      <w:r>
-        <w:rPr>
-          <w:rFonts w:ascii="Arial" w:eastAsia="Times New Roman" w:hAnsi="Arial" w:cs="Arial"/>
-          <w:i/>
-          <w:iCs/>
-          <w:color w:val="000000"/>
           <w:shd w:val="clear" w:color="auto" w:fill="FFFF00"/>
           <w:lang w:eastAsia="it-IT"/>
         </w:rPr>
@@ -2147,7 +1919,7 @@
       <w:pPr>
         <w:numPr>
           <w:ilvl w:val="1"/>
-          <w:numId w:val="34"/>
+          <w:numId w:val="43"/>
         </w:numPr>
         <w:spacing w:after="0" w:line="240" w:lineRule="auto"/>
         <w:textAlignment w:val="baseline"/>
@@ -2172,7 +1944,7 @@
       <w:pPr>
         <w:numPr>
           <w:ilvl w:val="1"/>
-          <w:numId w:val="34"/>
+          <w:numId w:val="43"/>
         </w:numPr>
         <w:spacing w:after="0" w:line="240" w:lineRule="auto"/>
         <w:textAlignment w:val="baseline"/>
@@ -2197,7 +1969,7 @@
       <w:pPr>
         <w:numPr>
           <w:ilvl w:val="0"/>
-          <w:numId w:val="34"/>
+          <w:numId w:val="43"/>
         </w:numPr>
         <w:spacing w:after="0" w:line="240" w:lineRule="auto"/>
         <w:textAlignment w:val="baseline"/>
@@ -2248,7 +2020,7 @@
       <w:pPr>
         <w:numPr>
           <w:ilvl w:val="1"/>
-          <w:numId w:val="34"/>
+          <w:numId w:val="43"/>
         </w:numPr>
         <w:spacing w:after="0" w:line="240" w:lineRule="auto"/>
         <w:textAlignment w:val="baseline"/>
@@ -2273,7 +2045,7 @@
       <w:pPr>
         <w:numPr>
           <w:ilvl w:val="1"/>
-          <w:numId w:val="34"/>
+          <w:numId w:val="43"/>
         </w:numPr>
         <w:spacing w:after="0" w:line="240" w:lineRule="auto"/>
         <w:textAlignment w:val="baseline"/>
@@ -2298,7 +2070,7 @@
       <w:pPr>
         <w:numPr>
           <w:ilvl w:val="1"/>
-          <w:numId w:val="34"/>
+          <w:numId w:val="43"/>
         </w:numPr>
         <w:spacing w:after="0" w:line="240" w:lineRule="auto"/>
         <w:textAlignment w:val="baseline"/>
@@ -2323,7 +2095,7 @@
       <w:pPr>
         <w:numPr>
           <w:ilvl w:val="0"/>
-          <w:numId w:val="34"/>
+          <w:numId w:val="43"/>
         </w:numPr>
         <w:spacing w:after="0" w:line="240" w:lineRule="auto"/>
         <w:textAlignment w:val="baseline"/>
@@ -2385,7 +2157,7 @@
       <w:pPr>
         <w:numPr>
           <w:ilvl w:val="0"/>
-          <w:numId w:val="34"/>
+          <w:numId w:val="43"/>
         </w:numPr>
         <w:spacing w:after="0" w:line="240" w:lineRule="auto"/>
         <w:textAlignment w:val="baseline"/>
@@ -2437,7 +2209,7 @@
       <w:pPr>
         <w:numPr>
           <w:ilvl w:val="1"/>
-          <w:numId w:val="34"/>
+          <w:numId w:val="43"/>
         </w:numPr>
         <w:spacing w:after="0" w:line="240" w:lineRule="auto"/>
         <w:textAlignment w:val="baseline"/>
@@ -2489,7 +2261,7 @@
       <w:pPr>
         <w:numPr>
           <w:ilvl w:val="1"/>
-          <w:numId w:val="34"/>
+          <w:numId w:val="43"/>
         </w:numPr>
         <w:spacing w:after="0" w:line="240" w:lineRule="auto"/>
         <w:textAlignment w:val="baseline"/>
@@ -2541,7 +2313,7 @@
       <w:pPr>
         <w:numPr>
           <w:ilvl w:val="0"/>
-          <w:numId w:val="34"/>
+          <w:numId w:val="43"/>
         </w:numPr>
         <w:spacing w:after="0" w:line="240" w:lineRule="auto"/>
         <w:textAlignment w:val="baseline"/>
@@ -2592,7 +2364,7 @@
       <w:pPr>
         <w:numPr>
           <w:ilvl w:val="0"/>
-          <w:numId w:val="34"/>
+          <w:numId w:val="43"/>
         </w:numPr>
         <w:spacing w:after="0" w:line="240" w:lineRule="auto"/>
         <w:textAlignment w:val="baseline"/>
@@ -2643,7 +2415,7 @@
       <w:pPr>
         <w:numPr>
           <w:ilvl w:val="1"/>
-          <w:numId w:val="34"/>
+          <w:numId w:val="43"/>
         </w:numPr>
         <w:spacing w:after="0" w:line="240" w:lineRule="auto"/>
         <w:textAlignment w:val="baseline"/>
@@ -2694,9 +2466,9 @@
       <w:pPr>
         <w:numPr>
           <w:ilvl w:val="1"/>
-          <w:numId w:val="34"/>
+          <w:numId w:val="43"/>
         </w:numPr>
-        <w:spacing w:after="240" w:line="240" w:lineRule="auto"/>
+        <w:spacing w:after="480" w:line="240" w:lineRule="auto"/>
         <w:textAlignment w:val="baseline"/>
         <w:rPr>
           <w:rFonts w:ascii="Arial" w:eastAsia="Times New Roman" w:hAnsi="Arial" w:cs="Arial"/>
@@ -2743,7 +2515,7 @@
     </w:p>
     <w:p>
       <w:pPr>
-        <w:spacing w:after="0" w:line="240" w:lineRule="auto"/>
+        <w:spacing w:before="240" w:after="0" w:line="240" w:lineRule="auto"/>
         <w:rPr>
           <w:rFonts w:ascii="Times New Roman" w:eastAsia="Times New Roman" w:hAnsi="Times New Roman" w:cs="Times New Roman"/>
           <w:sz w:val="24"/>
@@ -2751,6 +2523,16 @@
           <w:lang w:eastAsia="it-IT"/>
         </w:rPr>
       </w:pPr>
+      <w:r>
+        <w:rPr>
+          <w:rFonts w:ascii="Times New Roman" w:eastAsia="Times New Roman" w:hAnsi="Times New Roman" w:cs="Times New Roman"/>
+          <w:color w:val="000000"/>
+          <w:sz w:val="24"/>
+          <w:szCs w:val="24"/>
+          <w:lang w:eastAsia="it-IT"/>
+        </w:rPr>
+        <w:t> </w:t>
+      </w:r>
     </w:p>
     <w:p>
       <w:pPr>
@@ -2778,7 +2560,7 @@
       <w:pPr>
         <w:numPr>
           <w:ilvl w:val="0"/>
-          <w:numId w:val="35"/>
+          <w:numId w:val="44"/>
         </w:numPr>
         <w:spacing w:after="0" w:line="240" w:lineRule="auto"/>
         <w:textAlignment w:val="baseline"/>
@@ -2794,6 +2576,7 @@
           <w:color w:val="000000"/>
           <w:lang w:eastAsia="it-IT"/>
         </w:rPr>
+        <w:lastRenderedPageBreak/>
         <w:t>[</w:t>
       </w:r>
       <w:r>
@@ -2829,7 +2612,7 @@
       <w:pPr>
         <w:numPr>
           <w:ilvl w:val="1"/>
-          <w:numId w:val="35"/>
+          <w:numId w:val="44"/>
         </w:numPr>
         <w:spacing w:after="0" w:line="240" w:lineRule="auto"/>
         <w:textAlignment w:val="baseline"/>
@@ -2847,7 +2630,6 @@
           <w:color w:val="000000"/>
           <w:lang w:eastAsia="it-IT"/>
         </w:rPr>
-        <w:lastRenderedPageBreak/>
         <w:t>Per una data esercitazione la piattaforma deve raccogliere i dati esclusivamente sull’ultima consegna effettuata da ogni studente </w:t>
       </w:r>
     </w:p>
@@ -2855,7 +2637,7 @@
       <w:pPr>
         <w:numPr>
           <w:ilvl w:val="1"/>
-          <w:numId w:val="35"/>
+          <w:numId w:val="44"/>
         </w:numPr>
         <w:spacing w:after="0" w:line="240" w:lineRule="auto"/>
         <w:textAlignment w:val="baseline"/>
@@ -2880,7 +2662,7 @@
       <w:pPr>
         <w:numPr>
           <w:ilvl w:val="0"/>
-          <w:numId w:val="35"/>
+          <w:numId w:val="44"/>
         </w:numPr>
         <w:spacing w:after="0" w:line="240" w:lineRule="auto"/>
         <w:textAlignment w:val="baseline"/>
@@ -2931,9 +2713,9 @@
       <w:pPr>
         <w:numPr>
           <w:ilvl w:val="0"/>
-          <w:numId w:val="35"/>
+          <w:numId w:val="44"/>
         </w:numPr>
-        <w:spacing w:after="720" w:line="240" w:lineRule="auto"/>
+        <w:spacing w:after="960" w:line="240" w:lineRule="auto"/>
         <w:textAlignment w:val="baseline"/>
         <w:rPr>
           <w:rFonts w:ascii="Arial" w:eastAsia="Times New Roman" w:hAnsi="Arial" w:cs="Arial"/>
@@ -3007,6 +2789,16 @@
           <w:szCs w:val="14"/>
           <w:lang w:eastAsia="it-IT"/>
         </w:rPr>
+        <w:t xml:space="preserve">    </w:t>
+      </w:r>
+      <w:r>
+        <w:rPr>
+          <w:rFonts w:ascii="Times New Roman" w:eastAsia="Times New Roman" w:hAnsi="Times New Roman" w:cs="Times New Roman"/>
+          <w:color w:val="0000FF"/>
+          <w:sz w:val="14"/>
+          <w:szCs w:val="14"/>
+          <w:lang w:eastAsia="it-IT"/>
+        </w:rPr>
         <w:tab/>
       </w:r>
       <w:r>
@@ -3025,9 +2817,9 @@
       <w:pPr>
         <w:numPr>
           <w:ilvl w:val="0"/>
-          <w:numId w:val="36"/>
+          <w:numId w:val="45"/>
         </w:numPr>
-        <w:spacing w:before="240" w:after="720" w:line="240" w:lineRule="auto"/>
+        <w:spacing w:before="240" w:after="960" w:line="240" w:lineRule="auto"/>
         <w:textAlignment w:val="baseline"/>
         <w:rPr>
           <w:rFonts w:ascii="Arial" w:eastAsia="Times New Roman" w:hAnsi="Arial" w:cs="Arial"/>
@@ -3059,25 +2851,7 @@
           <w:color w:val="000000"/>
           <w:lang w:eastAsia="it-IT"/>
         </w:rPr>
-        <w:t xml:space="preserve">] Il sistema deve permettere al docente di vedere il numero di studenti che hanno consegnato almeno una risposta ad una certa esercitazione, e in forma anonima di visualizzare le ultime soluzioni di ogni singolo studente con i relativi punteggi. il sistema deve permettere inoltre di visualizzare una media dei </w:t>
-      </w:r>
-      <w:proofErr w:type="gramStart"/>
-      <w:r>
-        <w:rPr>
-          <w:rFonts w:ascii="Arial" w:eastAsia="Times New Roman" w:hAnsi="Arial" w:cs="Arial"/>
-          <w:color w:val="000000"/>
-          <w:lang w:eastAsia="it-IT"/>
-        </w:rPr>
-        <w:t>risultati  ed</w:t>
-      </w:r>
-      <w:proofErr w:type="gramEnd"/>
-      <w:r>
-        <w:rPr>
-          <w:rFonts w:ascii="Arial" w:eastAsia="Times New Roman" w:hAnsi="Arial" w:cs="Arial"/>
-          <w:color w:val="000000"/>
-          <w:lang w:eastAsia="it-IT"/>
-        </w:rPr>
-        <w:t xml:space="preserve"> un istogramma (studenti)/(punteggio in centesimi).</w:t>
+        <w:t>] Il sistema deve permettere al docente di vedere il numero di studenti che hanno consegnato almeno una risposta ad una certa esercitazione, e in forma anonima di visualizzare le ultime soluzioni di ogni singolo studente con i relativi punteggi. il sistema deve permettere inoltre di visualizzare una media dei risultati  ed un istogramma (studenti)/(punteggio in centesimi).</w:t>
       </w:r>
     </w:p>
     <w:p>
@@ -3102,7 +2876,7 @@
     </w:p>
     <w:p>
       <w:pPr>
-        <w:spacing w:after="0" w:line="240" w:lineRule="auto"/>
+        <w:spacing w:before="240" w:after="0" w:line="240" w:lineRule="auto"/>
         <w:rPr>
           <w:rFonts w:ascii="Times New Roman" w:eastAsia="Times New Roman" w:hAnsi="Times New Roman" w:cs="Times New Roman"/>
           <w:sz w:val="24"/>
@@ -3110,10 +2884,20 @@
           <w:lang w:eastAsia="it-IT"/>
         </w:rPr>
       </w:pPr>
+      <w:r>
+        <w:rPr>
+          <w:rFonts w:ascii="Times New Roman" w:eastAsia="Times New Roman" w:hAnsi="Times New Roman" w:cs="Times New Roman"/>
+          <w:color w:val="000000"/>
+          <w:sz w:val="24"/>
+          <w:szCs w:val="24"/>
+          <w:lang w:eastAsia="it-IT"/>
+        </w:rPr>
+        <w:t> </w:t>
+      </w:r>
     </w:p>
     <w:p>
       <w:pPr>
-        <w:spacing w:after="240" w:line="240" w:lineRule="auto"/>
+        <w:spacing w:before="240" w:after="240" w:line="240" w:lineRule="auto"/>
         <w:rPr>
           <w:rFonts w:ascii="Times New Roman" w:eastAsia="Times New Roman" w:hAnsi="Times New Roman" w:cs="Times New Roman"/>
           <w:sz w:val="24"/>
@@ -3133,322 +2917,8 @@
     </w:p>
     <w:p>
       <w:pPr>
-        <w:numPr>
-          <w:ilvl w:val="0"/>
-          <w:numId w:val="37"/>
-        </w:numPr>
         <w:spacing w:after="0" w:line="240" w:lineRule="auto"/>
-        <w:ind w:left="1440"/>
-        <w:textAlignment w:val="baseline"/>
-        <w:rPr>
-          <w:rFonts w:ascii="Arial" w:eastAsia="Times New Roman" w:hAnsi="Arial" w:cs="Arial"/>
-          <w:color w:val="000000"/>
-          <w:lang w:eastAsia="it-IT"/>
-        </w:rPr>
-      </w:pPr>
-      <w:r>
-        <w:rPr>
-          <w:rFonts w:ascii="Arial" w:eastAsia="Times New Roman" w:hAnsi="Arial" w:cs="Arial"/>
-          <w:color w:val="000000"/>
-          <w:shd w:val="clear" w:color="auto" w:fill="00FF00"/>
-          <w:lang w:eastAsia="it-IT"/>
-        </w:rPr>
-        <w:t>[</w:t>
-      </w:r>
-      <w:r>
-        <w:rPr>
-          <w:rFonts w:ascii="Arial" w:eastAsia="Times New Roman" w:hAnsi="Arial" w:cs="Arial"/>
-          <w:b/>
-          <w:bCs/>
-          <w:color w:val="000000"/>
-          <w:shd w:val="clear" w:color="auto" w:fill="00FF00"/>
-          <w:lang w:eastAsia="it-IT"/>
-        </w:rPr>
-        <w:t>RF27</w:t>
-      </w:r>
-      <w:r>
-        <w:rPr>
-          <w:rFonts w:ascii="Arial" w:eastAsia="Times New Roman" w:hAnsi="Arial" w:cs="Arial"/>
-          <w:color w:val="000000"/>
-          <w:shd w:val="clear" w:color="auto" w:fill="00FF00"/>
-          <w:lang w:eastAsia="it-IT"/>
-        </w:rPr>
-        <w:t>] Ogni esercitazione può essere marcata dal docente come “esercitazione d’esame”</w:t>
-      </w:r>
-    </w:p>
-    <w:p>
-      <w:pPr>
-        <w:numPr>
-          <w:ilvl w:val="0"/>
-          <w:numId w:val="37"/>
-        </w:numPr>
-        <w:spacing w:after="0" w:line="240" w:lineRule="auto"/>
-        <w:ind w:left="1440"/>
-        <w:textAlignment w:val="baseline"/>
-        <w:rPr>
-          <w:rFonts w:ascii="Arial" w:eastAsia="Times New Roman" w:hAnsi="Arial" w:cs="Arial"/>
-          <w:color w:val="000000"/>
-          <w:lang w:eastAsia="it-IT"/>
-        </w:rPr>
-      </w:pPr>
-      <w:r>
-        <w:rPr>
-          <w:rFonts w:ascii="Arial" w:eastAsia="Times New Roman" w:hAnsi="Arial" w:cs="Arial"/>
-          <w:color w:val="000000"/>
-          <w:shd w:val="clear" w:color="auto" w:fill="00FF00"/>
-          <w:lang w:eastAsia="it-IT"/>
-        </w:rPr>
-        <w:t>[</w:t>
-      </w:r>
-      <w:r>
-        <w:rPr>
-          <w:rFonts w:ascii="Arial" w:eastAsia="Times New Roman" w:hAnsi="Arial" w:cs="Arial"/>
-          <w:b/>
-          <w:bCs/>
-          <w:color w:val="000000"/>
-          <w:shd w:val="clear" w:color="auto" w:fill="00FF00"/>
-          <w:lang w:eastAsia="it-IT"/>
-        </w:rPr>
-        <w:t>RF28</w:t>
-      </w:r>
-      <w:r>
-        <w:rPr>
-          <w:rFonts w:ascii="Arial" w:eastAsia="Times New Roman" w:hAnsi="Arial" w:cs="Arial"/>
-          <w:color w:val="000000"/>
-          <w:shd w:val="clear" w:color="auto" w:fill="00FF00"/>
-          <w:lang w:eastAsia="it-IT"/>
-        </w:rPr>
-        <w:t>] Un’esercitazione d’esame è un’esercitazione che potrebbe comparire in un esame</w:t>
-      </w:r>
-    </w:p>
-    <w:p>
-      <w:pPr>
-        <w:numPr>
-          <w:ilvl w:val="0"/>
-          <w:numId w:val="37"/>
-        </w:numPr>
-        <w:spacing w:after="0" w:line="240" w:lineRule="auto"/>
-        <w:ind w:left="1440"/>
-        <w:textAlignment w:val="baseline"/>
-        <w:rPr>
-          <w:rFonts w:ascii="Arial" w:eastAsia="Times New Roman" w:hAnsi="Arial" w:cs="Arial"/>
-          <w:color w:val="000000"/>
-          <w:lang w:eastAsia="it-IT"/>
-        </w:rPr>
-      </w:pPr>
-      <w:r>
-        <w:rPr>
-          <w:rFonts w:ascii="Arial" w:eastAsia="Times New Roman" w:hAnsi="Arial" w:cs="Arial"/>
-          <w:color w:val="000000"/>
-          <w:shd w:val="clear" w:color="auto" w:fill="00FF00"/>
-          <w:lang w:eastAsia="it-IT"/>
-        </w:rPr>
-        <w:t>[</w:t>
-      </w:r>
-      <w:r>
-        <w:rPr>
-          <w:rFonts w:ascii="Arial" w:eastAsia="Times New Roman" w:hAnsi="Arial" w:cs="Arial"/>
-          <w:b/>
-          <w:bCs/>
-          <w:color w:val="000000"/>
-          <w:shd w:val="clear" w:color="auto" w:fill="00FF00"/>
-          <w:lang w:eastAsia="it-IT"/>
-        </w:rPr>
-        <w:t>RF29</w:t>
-      </w:r>
-      <w:r>
-        <w:rPr>
-          <w:rFonts w:ascii="Arial" w:eastAsia="Times New Roman" w:hAnsi="Arial" w:cs="Arial"/>
-          <w:color w:val="000000"/>
-          <w:shd w:val="clear" w:color="auto" w:fill="00FF00"/>
-          <w:lang w:eastAsia="it-IT"/>
-        </w:rPr>
-        <w:t>] Per simulare un esame, gli studenti devono scegliere il numero di domande e il tempo che vogliono avere a disposizione</w:t>
-      </w:r>
-    </w:p>
-    <w:p>
-      <w:pPr>
-        <w:numPr>
-          <w:ilvl w:val="0"/>
-          <w:numId w:val="37"/>
-        </w:numPr>
-        <w:spacing w:after="0" w:line="240" w:lineRule="auto"/>
-        <w:ind w:left="1440"/>
-        <w:textAlignment w:val="baseline"/>
-        <w:rPr>
-          <w:rFonts w:ascii="Arial" w:eastAsia="Times New Roman" w:hAnsi="Arial" w:cs="Arial"/>
-          <w:color w:val="000000"/>
-          <w:lang w:eastAsia="it-IT"/>
-        </w:rPr>
-      </w:pPr>
-      <w:r>
-        <w:rPr>
-          <w:rFonts w:ascii="Arial" w:eastAsia="Times New Roman" w:hAnsi="Arial" w:cs="Arial"/>
-          <w:color w:val="000000"/>
-          <w:shd w:val="clear" w:color="auto" w:fill="00FF00"/>
-          <w:lang w:eastAsia="it-IT"/>
-        </w:rPr>
-        <w:t>[</w:t>
-      </w:r>
-      <w:r>
-        <w:rPr>
-          <w:rFonts w:ascii="Arial" w:eastAsia="Times New Roman" w:hAnsi="Arial" w:cs="Arial"/>
-          <w:b/>
-          <w:bCs/>
-          <w:color w:val="000000"/>
-          <w:shd w:val="clear" w:color="auto" w:fill="00FF00"/>
-          <w:lang w:eastAsia="it-IT"/>
-        </w:rPr>
-        <w:t>RF30</w:t>
-      </w:r>
-      <w:r>
-        <w:rPr>
-          <w:rFonts w:ascii="Arial" w:eastAsia="Times New Roman" w:hAnsi="Arial" w:cs="Arial"/>
-          <w:color w:val="000000"/>
-          <w:shd w:val="clear" w:color="auto" w:fill="00FF00"/>
-          <w:lang w:eastAsia="it-IT"/>
-        </w:rPr>
-        <w:t>] Il numero di domande scelte non deve essere superiore al numero di esercitazioni d’esame pubblicate</w:t>
-      </w:r>
-    </w:p>
-    <w:p>
-      <w:pPr>
-        <w:numPr>
-          <w:ilvl w:val="0"/>
-          <w:numId w:val="37"/>
-        </w:numPr>
-        <w:spacing w:after="0" w:line="240" w:lineRule="auto"/>
-        <w:ind w:left="1440"/>
-        <w:textAlignment w:val="baseline"/>
-        <w:rPr>
-          <w:rFonts w:ascii="Arial" w:eastAsia="Times New Roman" w:hAnsi="Arial" w:cs="Arial"/>
-          <w:color w:val="000000"/>
-          <w:lang w:eastAsia="it-IT"/>
-        </w:rPr>
-      </w:pPr>
-      <w:r>
-        <w:rPr>
-          <w:rFonts w:ascii="Arial" w:eastAsia="Times New Roman" w:hAnsi="Arial" w:cs="Arial"/>
-          <w:color w:val="000000"/>
-          <w:shd w:val="clear" w:color="auto" w:fill="00FF00"/>
-          <w:lang w:eastAsia="it-IT"/>
-        </w:rPr>
-        <w:t>[</w:t>
-      </w:r>
-      <w:r>
-        <w:rPr>
-          <w:rFonts w:ascii="Arial" w:eastAsia="Times New Roman" w:hAnsi="Arial" w:cs="Arial"/>
-          <w:b/>
-          <w:bCs/>
-          <w:color w:val="000000"/>
-          <w:shd w:val="clear" w:color="auto" w:fill="00FF00"/>
-          <w:lang w:eastAsia="it-IT"/>
-        </w:rPr>
-        <w:t>RF31</w:t>
-      </w:r>
-      <w:r>
-        <w:rPr>
-          <w:rFonts w:ascii="Arial" w:eastAsia="Times New Roman" w:hAnsi="Arial" w:cs="Arial"/>
-          <w:color w:val="000000"/>
-          <w:shd w:val="clear" w:color="auto" w:fill="00FF00"/>
-          <w:lang w:eastAsia="it-IT"/>
-        </w:rPr>
-        <w:t>] Quando una simulazione d’esame inizia, vengono scelte quel numero di domande casualmente tra quelle che possono comparire ad un esame</w:t>
-      </w:r>
-    </w:p>
-    <w:p>
-      <w:pPr>
-        <w:numPr>
-          <w:ilvl w:val="0"/>
-          <w:numId w:val="37"/>
-        </w:numPr>
-        <w:spacing w:after="0" w:line="240" w:lineRule="auto"/>
-        <w:ind w:left="1440"/>
-        <w:textAlignment w:val="baseline"/>
-        <w:rPr>
-          <w:rFonts w:ascii="Arial" w:eastAsia="Times New Roman" w:hAnsi="Arial" w:cs="Arial"/>
-          <w:color w:val="000000"/>
-          <w:lang w:eastAsia="it-IT"/>
-        </w:rPr>
-      </w:pPr>
-      <w:r>
-        <w:rPr>
-          <w:rFonts w:ascii="Arial" w:eastAsia="Times New Roman" w:hAnsi="Arial" w:cs="Arial"/>
-          <w:color w:val="000000"/>
-          <w:shd w:val="clear" w:color="auto" w:fill="00FF00"/>
-          <w:lang w:eastAsia="it-IT"/>
-        </w:rPr>
-        <w:t>[</w:t>
-      </w:r>
-      <w:r>
-        <w:rPr>
-          <w:rFonts w:ascii="Arial" w:eastAsia="Times New Roman" w:hAnsi="Arial" w:cs="Arial"/>
-          <w:b/>
-          <w:bCs/>
-          <w:color w:val="000000"/>
-          <w:shd w:val="clear" w:color="auto" w:fill="00FF00"/>
-          <w:lang w:eastAsia="it-IT"/>
-        </w:rPr>
-        <w:t>RF32</w:t>
-      </w:r>
-      <w:r>
-        <w:rPr>
-          <w:rFonts w:ascii="Arial" w:eastAsia="Times New Roman" w:hAnsi="Arial" w:cs="Arial"/>
-          <w:color w:val="000000"/>
-          <w:shd w:val="clear" w:color="auto" w:fill="00FF00"/>
-          <w:lang w:eastAsia="it-IT"/>
-        </w:rPr>
-        <w:t>] Allo scadere del tempo, o quando lo studente comunica al sistema di aver finito, le domande vengono corrette, e viene comunicato il punteggio finale</w:t>
-      </w:r>
-    </w:p>
-    <w:p>
-      <w:pPr>
-        <w:numPr>
-          <w:ilvl w:val="0"/>
-          <w:numId w:val="37"/>
-        </w:numPr>
-        <w:spacing w:after="480" w:line="240" w:lineRule="auto"/>
-        <w:ind w:left="1440"/>
-        <w:textAlignment w:val="baseline"/>
-        <w:rPr>
-          <w:rFonts w:ascii="Arial" w:eastAsia="Times New Roman" w:hAnsi="Arial" w:cs="Arial"/>
-          <w:color w:val="000000"/>
-          <w:lang w:eastAsia="it-IT"/>
-        </w:rPr>
-      </w:pPr>
-      <w:r>
-        <w:rPr>
-          <w:rFonts w:ascii="Arial" w:eastAsia="Times New Roman" w:hAnsi="Arial" w:cs="Arial"/>
-          <w:color w:val="000000"/>
-          <w:shd w:val="clear" w:color="auto" w:fill="00FF00"/>
-          <w:lang w:eastAsia="it-IT"/>
-        </w:rPr>
-        <w:t>[</w:t>
-      </w:r>
-      <w:r>
-        <w:rPr>
-          <w:rFonts w:ascii="Arial" w:eastAsia="Times New Roman" w:hAnsi="Arial" w:cs="Arial"/>
-          <w:b/>
-          <w:bCs/>
-          <w:color w:val="000000"/>
-          <w:shd w:val="clear" w:color="auto" w:fill="00FF00"/>
-          <w:lang w:eastAsia="it-IT"/>
-        </w:rPr>
-        <w:t>RF33</w:t>
-      </w:r>
-      <w:r>
-        <w:rPr>
-          <w:rFonts w:ascii="Arial" w:eastAsia="Times New Roman" w:hAnsi="Arial" w:cs="Arial"/>
-          <w:color w:val="000000"/>
-          <w:shd w:val="clear" w:color="auto" w:fill="00FF00"/>
-          <w:lang w:eastAsia="it-IT"/>
-        </w:rPr>
-        <w:t>] (Il punteggio viene salvato a parte nella schermata delle statistiche dello studente?)</w:t>
-      </w:r>
-    </w:p>
-    <w:p>
-      <w:pPr>
-        <w:spacing w:after="0" w:line="240" w:lineRule="auto"/>
+        <w:ind w:left="1440" w:hanging="360"/>
         <w:rPr>
           <w:rFonts w:ascii="Times New Roman" w:eastAsia="Times New Roman" w:hAnsi="Times New Roman" w:cs="Times New Roman"/>
           <w:sz w:val="24"/>
@@ -3456,10 +2926,60 @@
           <w:lang w:eastAsia="it-IT"/>
         </w:rPr>
       </w:pPr>
+      <w:r>
+        <w:rPr>
+          <w:rFonts w:ascii="Courier New" w:eastAsia="Times New Roman" w:hAnsi="Courier New" w:cs="Courier New"/>
+          <w:color w:val="000000"/>
+          <w:sz w:val="20"/>
+          <w:szCs w:val="20"/>
+          <w:lang w:eastAsia="it-IT"/>
+        </w:rPr>
+        <w:t>o</w:t>
+      </w:r>
+      <w:r>
+        <w:rPr>
+          <w:rFonts w:ascii="Times New Roman" w:eastAsia="Times New Roman" w:hAnsi="Times New Roman" w:cs="Times New Roman"/>
+          <w:color w:val="000000"/>
+          <w:sz w:val="14"/>
+          <w:szCs w:val="14"/>
+          <w:lang w:eastAsia="it-IT"/>
+        </w:rPr>
+        <w:t xml:space="preserve">    </w:t>
+      </w:r>
+      <w:r>
+        <w:rPr>
+          <w:rFonts w:ascii="Arial" w:eastAsia="Times New Roman" w:hAnsi="Arial" w:cs="Arial"/>
+          <w:color w:val="000000"/>
+          <w:shd w:val="clear" w:color="auto" w:fill="00FF00"/>
+          <w:lang w:eastAsia="it-IT"/>
+        </w:rPr>
+        <w:t>[</w:t>
+      </w:r>
+      <w:r>
+        <w:rPr>
+          <w:rFonts w:ascii="Arial" w:eastAsia="Times New Roman" w:hAnsi="Arial" w:cs="Arial"/>
+          <w:b/>
+          <w:bCs/>
+          <w:color w:val="000000"/>
+          <w:shd w:val="clear" w:color="auto" w:fill="00FF00"/>
+          <w:lang w:eastAsia="it-IT"/>
+        </w:rPr>
+        <w:t>RF27</w:t>
+      </w:r>
+      <w:r>
+        <w:rPr>
+          <w:rFonts w:ascii="Arial" w:eastAsia="Times New Roman" w:hAnsi="Arial" w:cs="Arial"/>
+          <w:color w:val="000000"/>
+          <w:shd w:val="clear" w:color="auto" w:fill="00FF00"/>
+          <w:lang w:eastAsia="it-IT"/>
+        </w:rPr>
+        <w:t>] Ogni esercitazione può essere marcata dal docente come “esercitazione d’esame”</w:t>
+      </w:r>
     </w:p>
     <w:p>
       <w:pPr>
-        <w:spacing w:before="240" w:after="240" w:line="240" w:lineRule="auto"/>
+        <w:spacing w:after="0" w:line="240" w:lineRule="auto"/>
+        <w:ind w:left="1440" w:hanging="360"/>
         <w:rPr>
           <w:rFonts w:ascii="Times New Roman" w:eastAsia="Times New Roman" w:hAnsi="Times New Roman" w:cs="Times New Roman"/>
           <w:sz w:val="24"/>
@@ -3469,20 +2989,58 @@
       </w:pPr>
       <w:r>
         <w:rPr>
+          <w:rFonts w:ascii="Courier New" w:eastAsia="Times New Roman" w:hAnsi="Courier New" w:cs="Courier New"/>
+          <w:color w:val="000000"/>
+          <w:sz w:val="20"/>
+          <w:szCs w:val="20"/>
+          <w:lang w:eastAsia="it-IT"/>
+        </w:rPr>
+        <w:t>o</w:t>
+      </w:r>
+      <w:r>
+        <w:rPr>
+          <w:rFonts w:ascii="Times New Roman" w:eastAsia="Times New Roman" w:hAnsi="Times New Roman" w:cs="Times New Roman"/>
+          <w:color w:val="000000"/>
+          <w:sz w:val="14"/>
+          <w:szCs w:val="14"/>
+          <w:lang w:eastAsia="it-IT"/>
+        </w:rPr>
+        <w:t xml:space="preserve">    </w:t>
+      </w:r>
+      <w:r>
+        <w:rPr>
+          <w:rFonts w:ascii="Arial" w:eastAsia="Times New Roman" w:hAnsi="Arial" w:cs="Arial"/>
+          <w:color w:val="000000"/>
+          <w:shd w:val="clear" w:color="auto" w:fill="00FF00"/>
+          <w:lang w:eastAsia="it-IT"/>
+        </w:rPr>
+        <w:t>[</w:t>
+      </w:r>
+      <w:r>
+        <w:rPr>
           <w:rFonts w:ascii="Arial" w:eastAsia="Times New Roman" w:hAnsi="Arial" w:cs="Arial"/>
           <w:b/>
           <w:bCs/>
           <w:color w:val="000000"/>
-          <w:sz w:val="34"/>
-          <w:szCs w:val="34"/>
-          <w:lang w:eastAsia="it-IT"/>
-        </w:rPr>
-        <w:t>Requisiti non funzionali</w:t>
+          <w:shd w:val="clear" w:color="auto" w:fill="00FF00"/>
+          <w:lang w:eastAsia="it-IT"/>
+        </w:rPr>
+        <w:t>RF28</w:t>
+      </w:r>
+      <w:r>
+        <w:rPr>
+          <w:rFonts w:ascii="Arial" w:eastAsia="Times New Roman" w:hAnsi="Arial" w:cs="Arial"/>
+          <w:color w:val="000000"/>
+          <w:shd w:val="clear" w:color="auto" w:fill="00FF00"/>
+          <w:lang w:eastAsia="it-IT"/>
+        </w:rPr>
+        <w:t>] Un’esercitazione d’esame è un’esercitazione che potrebbe comparire in un esame</w:t>
       </w:r>
     </w:p>
     <w:p>
       <w:pPr>
-        <w:spacing w:before="240" w:after="240" w:line="240" w:lineRule="auto"/>
+        <w:spacing w:after="0" w:line="240" w:lineRule="auto"/>
+        <w:ind w:left="1440" w:hanging="360"/>
         <w:rPr>
           <w:rFonts w:ascii="Times New Roman" w:eastAsia="Times New Roman" w:hAnsi="Times New Roman" w:cs="Times New Roman"/>
           <w:sz w:val="24"/>
@@ -3492,42 +3050,58 @@
       </w:pPr>
       <w:r>
         <w:rPr>
-          <w:rFonts w:ascii="Arial" w:eastAsia="Times New Roman" w:hAnsi="Arial" w:cs="Arial"/>
-          <w:i/>
-          <w:iCs/>
-          <w:color w:val="000000"/>
-          <w:lang w:eastAsia="it-IT"/>
-        </w:rPr>
-        <w:t xml:space="preserve">Al momento della sottoposizione delle risposte da parte dello studente il sistema deve mettere a disposizione un tempo di 2 secondi per la correzione automatica della risposta, deve inoltre permettere di caricare solo un numero limitato di risposte consecutive e poi bloccare la sottoposizione di risposte per un breve lasso di tempo: dopo 3-4 risposte a distanza inferiore di 10 secondi l’una dall’ altra e necessario aspettare 30 secondi prima di poter sottomettere </w:t>
-      </w:r>
-      <w:proofErr w:type="spellStart"/>
-      <w:proofErr w:type="gramStart"/>
-      <w:r>
-        <w:rPr>
-          <w:rFonts w:ascii="Arial" w:eastAsia="Times New Roman" w:hAnsi="Arial" w:cs="Arial"/>
-          <w:i/>
-          <w:iCs/>
-          <w:color w:val="000000"/>
-          <w:lang w:eastAsia="it-IT"/>
-        </w:rPr>
-        <w:t>un altra</w:t>
-      </w:r>
-      <w:proofErr w:type="spellEnd"/>
-      <w:proofErr w:type="gramEnd"/>
-      <w:r>
-        <w:rPr>
-          <w:rFonts w:ascii="Arial" w:eastAsia="Times New Roman" w:hAnsi="Arial" w:cs="Arial"/>
-          <w:i/>
-          <w:iCs/>
-          <w:color w:val="000000"/>
-          <w:lang w:eastAsia="it-IT"/>
-        </w:rPr>
-        <w:t xml:space="preserve"> risposta.</w:t>
+          <w:rFonts w:ascii="Courier New" w:eastAsia="Times New Roman" w:hAnsi="Courier New" w:cs="Courier New"/>
+          <w:color w:val="000000"/>
+          <w:sz w:val="20"/>
+          <w:szCs w:val="20"/>
+          <w:lang w:eastAsia="it-IT"/>
+        </w:rPr>
+        <w:t>o</w:t>
+      </w:r>
+      <w:r>
+        <w:rPr>
+          <w:rFonts w:ascii="Times New Roman" w:eastAsia="Times New Roman" w:hAnsi="Times New Roman" w:cs="Times New Roman"/>
+          <w:color w:val="000000"/>
+          <w:sz w:val="14"/>
+          <w:szCs w:val="14"/>
+          <w:lang w:eastAsia="it-IT"/>
+        </w:rPr>
+        <w:t xml:space="preserve">    </w:t>
+      </w:r>
+      <w:r>
+        <w:rPr>
+          <w:rFonts w:ascii="Arial" w:eastAsia="Times New Roman" w:hAnsi="Arial" w:cs="Arial"/>
+          <w:color w:val="000000"/>
+          <w:shd w:val="clear" w:color="auto" w:fill="00FF00"/>
+          <w:lang w:eastAsia="it-IT"/>
+        </w:rPr>
+        <w:t>[</w:t>
+      </w:r>
+      <w:r>
+        <w:rPr>
+          <w:rFonts w:ascii="Arial" w:eastAsia="Times New Roman" w:hAnsi="Arial" w:cs="Arial"/>
+          <w:b/>
+          <w:bCs/>
+          <w:color w:val="000000"/>
+          <w:shd w:val="clear" w:color="auto" w:fill="00FF00"/>
+          <w:lang w:eastAsia="it-IT"/>
+        </w:rPr>
+        <w:t>RF29</w:t>
+      </w:r>
+      <w:r>
+        <w:rPr>
+          <w:rFonts w:ascii="Arial" w:eastAsia="Times New Roman" w:hAnsi="Arial" w:cs="Arial"/>
+          <w:color w:val="000000"/>
+          <w:shd w:val="clear" w:color="auto" w:fill="00FF00"/>
+          <w:lang w:eastAsia="it-IT"/>
+        </w:rPr>
+        <w:t>] Per simulare un esame, gli studenti devono scegliere il numero di domande e il tempo che vogliono avere a disposizione</w:t>
       </w:r>
     </w:p>
     <w:p>
       <w:pPr>
-        <w:spacing w:before="240" w:after="240" w:line="240" w:lineRule="auto"/>
+        <w:spacing w:after="0" w:line="240" w:lineRule="auto"/>
+        <w:ind w:left="1440" w:hanging="360"/>
         <w:rPr>
           <w:rFonts w:ascii="Times New Roman" w:eastAsia="Times New Roman" w:hAnsi="Times New Roman" w:cs="Times New Roman"/>
           <w:sz w:val="24"/>
@@ -3537,33 +3111,940 @@
       </w:pPr>
       <w:r>
         <w:rPr>
-          <w:rFonts w:ascii="Arial" w:eastAsia="Times New Roman" w:hAnsi="Arial" w:cs="Arial"/>
-          <w:color w:val="000000"/>
-          <w:lang w:eastAsia="it-IT"/>
-        </w:rPr>
-        <w:lastRenderedPageBreak/>
-        <w:t>Ai fini della sicurezza il sistema mette a disposizione un tempo di 2 secondi per correggere la singola risposta, e limita lo studente a caricare 1 risposta ogni 20-30 secondi.</w:t>
+          <w:rFonts w:ascii="Courier New" w:eastAsia="Times New Roman" w:hAnsi="Courier New" w:cs="Courier New"/>
+          <w:color w:val="000000"/>
+          <w:sz w:val="20"/>
+          <w:szCs w:val="20"/>
+          <w:lang w:eastAsia="it-IT"/>
+        </w:rPr>
+        <w:t>o</w:t>
+      </w:r>
+      <w:r>
+        <w:rPr>
+          <w:rFonts w:ascii="Times New Roman" w:eastAsia="Times New Roman" w:hAnsi="Times New Roman" w:cs="Times New Roman"/>
+          <w:color w:val="000000"/>
+          <w:sz w:val="14"/>
+          <w:szCs w:val="14"/>
+          <w:lang w:eastAsia="it-IT"/>
+        </w:rPr>
+        <w:t xml:space="preserve">    </w:t>
+      </w:r>
+      <w:r>
+        <w:rPr>
+          <w:rFonts w:ascii="Arial" w:eastAsia="Times New Roman" w:hAnsi="Arial" w:cs="Arial"/>
+          <w:color w:val="000000"/>
+          <w:shd w:val="clear" w:color="auto" w:fill="00FF00"/>
+          <w:lang w:eastAsia="it-IT"/>
+        </w:rPr>
+        <w:t>[</w:t>
+      </w:r>
+      <w:r>
+        <w:rPr>
+          <w:rFonts w:ascii="Arial" w:eastAsia="Times New Roman" w:hAnsi="Arial" w:cs="Arial"/>
+          <w:b/>
+          <w:bCs/>
+          <w:color w:val="000000"/>
+          <w:shd w:val="clear" w:color="auto" w:fill="00FF00"/>
+          <w:lang w:eastAsia="it-IT"/>
+        </w:rPr>
+        <w:t>RF30</w:t>
+      </w:r>
+      <w:r>
+        <w:rPr>
+          <w:rFonts w:ascii="Arial" w:eastAsia="Times New Roman" w:hAnsi="Arial" w:cs="Arial"/>
+          <w:color w:val="000000"/>
+          <w:shd w:val="clear" w:color="auto" w:fill="00FF00"/>
+          <w:lang w:eastAsia="it-IT"/>
+        </w:rPr>
+        <w:t>] Il numero di domande scelte non deve essere superiore al numero di esercitazioni d’esame pubblicate</w:t>
       </w:r>
     </w:p>
     <w:p>
-      <w:r>
+      <w:pPr>
+        <w:spacing w:after="0" w:line="240" w:lineRule="auto"/>
+        <w:ind w:left="1440" w:hanging="360"/>
         <w:rPr>
           <w:rFonts w:ascii="Times New Roman" w:eastAsia="Times New Roman" w:hAnsi="Times New Roman" w:cs="Times New Roman"/>
           <w:sz w:val="24"/>
           <w:szCs w:val="24"/>
           <w:lang w:eastAsia="it-IT"/>
         </w:rPr>
-        <w:br/>
-      </w:r>
-      <w:r>
+      </w:pPr>
+      <w:r>
+        <w:rPr>
+          <w:rFonts w:ascii="Courier New" w:eastAsia="Times New Roman" w:hAnsi="Courier New" w:cs="Courier New"/>
+          <w:color w:val="000000"/>
+          <w:sz w:val="20"/>
+          <w:szCs w:val="20"/>
+          <w:lang w:eastAsia="it-IT"/>
+        </w:rPr>
+        <w:t>o</w:t>
+      </w:r>
+      <w:r>
+        <w:rPr>
+          <w:rFonts w:ascii="Times New Roman" w:eastAsia="Times New Roman" w:hAnsi="Times New Roman" w:cs="Times New Roman"/>
+          <w:color w:val="000000"/>
+          <w:sz w:val="14"/>
+          <w:szCs w:val="14"/>
+          <w:lang w:eastAsia="it-IT"/>
+        </w:rPr>
+        <w:t xml:space="preserve">    </w:t>
+      </w:r>
+      <w:r>
+        <w:rPr>
+          <w:rFonts w:ascii="Arial" w:eastAsia="Times New Roman" w:hAnsi="Arial" w:cs="Arial"/>
+          <w:color w:val="000000"/>
+          <w:shd w:val="clear" w:color="auto" w:fill="00FF00"/>
+          <w:lang w:eastAsia="it-IT"/>
+        </w:rPr>
+        <w:t>[</w:t>
+      </w:r>
+      <w:r>
+        <w:rPr>
+          <w:rFonts w:ascii="Arial" w:eastAsia="Times New Roman" w:hAnsi="Arial" w:cs="Arial"/>
+          <w:b/>
+          <w:bCs/>
+          <w:color w:val="000000"/>
+          <w:shd w:val="clear" w:color="auto" w:fill="00FF00"/>
+          <w:lang w:eastAsia="it-IT"/>
+        </w:rPr>
+        <w:t>RF31</w:t>
+      </w:r>
+      <w:r>
+        <w:rPr>
+          <w:rFonts w:ascii="Arial" w:eastAsia="Times New Roman" w:hAnsi="Arial" w:cs="Arial"/>
+          <w:color w:val="000000"/>
+          <w:shd w:val="clear" w:color="auto" w:fill="00FF00"/>
+          <w:lang w:eastAsia="it-IT"/>
+        </w:rPr>
+        <w:t>] Quando una simulazione d’esame inizia, vengono scelte quel numero di domande casualmente tra quelle che possono comparire ad un esame</w:t>
+      </w:r>
+    </w:p>
+    <w:p>
+      <w:pPr>
+        <w:spacing w:after="0" w:line="240" w:lineRule="auto"/>
+        <w:ind w:left="1440" w:hanging="360"/>
         <w:rPr>
           <w:rFonts w:ascii="Times New Roman" w:eastAsia="Times New Roman" w:hAnsi="Times New Roman" w:cs="Times New Roman"/>
           <w:sz w:val="24"/>
           <w:szCs w:val="24"/>
           <w:lang w:eastAsia="it-IT"/>
         </w:rPr>
+      </w:pPr>
+      <w:r>
+        <w:rPr>
+          <w:rFonts w:ascii="Courier New" w:eastAsia="Times New Roman" w:hAnsi="Courier New" w:cs="Courier New"/>
+          <w:color w:val="000000"/>
+          <w:sz w:val="20"/>
+          <w:szCs w:val="20"/>
+          <w:lang w:eastAsia="it-IT"/>
+        </w:rPr>
+        <w:t>o</w:t>
+      </w:r>
+      <w:r>
+        <w:rPr>
+          <w:rFonts w:ascii="Times New Roman" w:eastAsia="Times New Roman" w:hAnsi="Times New Roman" w:cs="Times New Roman"/>
+          <w:color w:val="000000"/>
+          <w:sz w:val="14"/>
+          <w:szCs w:val="14"/>
+          <w:lang w:eastAsia="it-IT"/>
+        </w:rPr>
+        <w:t xml:space="preserve">    </w:t>
+      </w:r>
+      <w:r>
+        <w:rPr>
+          <w:rFonts w:ascii="Arial" w:eastAsia="Times New Roman" w:hAnsi="Arial" w:cs="Arial"/>
+          <w:color w:val="000000"/>
+          <w:shd w:val="clear" w:color="auto" w:fill="00FF00"/>
+          <w:lang w:eastAsia="it-IT"/>
+        </w:rPr>
+        <w:t>[</w:t>
+      </w:r>
+      <w:r>
+        <w:rPr>
+          <w:rFonts w:ascii="Arial" w:eastAsia="Times New Roman" w:hAnsi="Arial" w:cs="Arial"/>
+          <w:b/>
+          <w:bCs/>
+          <w:color w:val="000000"/>
+          <w:shd w:val="clear" w:color="auto" w:fill="00FF00"/>
+          <w:lang w:eastAsia="it-IT"/>
+        </w:rPr>
+        <w:t>RF32</w:t>
+      </w:r>
+      <w:r>
+        <w:rPr>
+          <w:rFonts w:ascii="Arial" w:eastAsia="Times New Roman" w:hAnsi="Arial" w:cs="Arial"/>
+          <w:color w:val="000000"/>
+          <w:shd w:val="clear" w:color="auto" w:fill="00FF00"/>
+          <w:lang w:eastAsia="it-IT"/>
+        </w:rPr>
+        <w:t>] Allo scadere del tempo, o quando lo studente comunica al sistema di aver finito, le domande vengono corrette, e viene comunicato il punteggio finale</w:t>
+      </w:r>
+    </w:p>
+    <w:p>
+      <w:pPr>
+        <w:spacing w:after="480" w:line="240" w:lineRule="auto"/>
+        <w:ind w:left="1440" w:hanging="360"/>
+        <w:rPr>
+          <w:rFonts w:ascii="Times New Roman" w:eastAsia="Times New Roman" w:hAnsi="Times New Roman" w:cs="Times New Roman"/>
+          <w:sz w:val="24"/>
+          <w:szCs w:val="24"/>
+          <w:lang w:eastAsia="it-IT"/>
+        </w:rPr>
+      </w:pPr>
+      <w:r>
+        <w:rPr>
+          <w:rFonts w:ascii="Courier New" w:eastAsia="Times New Roman" w:hAnsi="Courier New" w:cs="Courier New"/>
+          <w:color w:val="000000"/>
+          <w:sz w:val="20"/>
+          <w:szCs w:val="20"/>
+          <w:lang w:eastAsia="it-IT"/>
+        </w:rPr>
+        <w:t>o</w:t>
+      </w:r>
+      <w:r>
+        <w:rPr>
+          <w:rFonts w:ascii="Times New Roman" w:eastAsia="Times New Roman" w:hAnsi="Times New Roman" w:cs="Times New Roman"/>
+          <w:color w:val="000000"/>
+          <w:sz w:val="14"/>
+          <w:szCs w:val="14"/>
+          <w:lang w:eastAsia="it-IT"/>
+        </w:rPr>
+        <w:t xml:space="preserve">    </w:t>
+      </w:r>
+      <w:r>
+        <w:rPr>
+          <w:rFonts w:ascii="Arial" w:eastAsia="Times New Roman" w:hAnsi="Arial" w:cs="Arial"/>
+          <w:color w:val="000000"/>
+          <w:shd w:val="clear" w:color="auto" w:fill="00FF00"/>
+          <w:lang w:eastAsia="it-IT"/>
+        </w:rPr>
+        <w:t>[</w:t>
+      </w:r>
+      <w:r>
+        <w:rPr>
+          <w:rFonts w:ascii="Arial" w:eastAsia="Times New Roman" w:hAnsi="Arial" w:cs="Arial"/>
+          <w:b/>
+          <w:bCs/>
+          <w:color w:val="000000"/>
+          <w:shd w:val="clear" w:color="auto" w:fill="00FF00"/>
+          <w:lang w:eastAsia="it-IT"/>
+        </w:rPr>
+        <w:t>RF33</w:t>
+      </w:r>
+      <w:r>
+        <w:rPr>
+          <w:rFonts w:ascii="Arial" w:eastAsia="Times New Roman" w:hAnsi="Arial" w:cs="Arial"/>
+          <w:color w:val="000000"/>
+          <w:shd w:val="clear" w:color="auto" w:fill="00FF00"/>
+          <w:lang w:eastAsia="it-IT"/>
+        </w:rPr>
+        <w:t>] (Il punteggio viene salvato a parte nella schermata delle statistiche dello studente?)</w:t>
+      </w:r>
+    </w:p>
+    <w:p>
+      <w:pPr>
+        <w:spacing w:before="240" w:after="0" w:line="240" w:lineRule="auto"/>
+        <w:rPr>
+          <w:rFonts w:ascii="Times New Roman" w:eastAsia="Times New Roman" w:hAnsi="Times New Roman" w:cs="Times New Roman"/>
+          <w:sz w:val="24"/>
+          <w:szCs w:val="24"/>
+          <w:lang w:eastAsia="it-IT"/>
+        </w:rPr>
+      </w:pPr>
+      <w:r>
+        <w:rPr>
+          <w:rFonts w:ascii="Times New Roman" w:eastAsia="Times New Roman" w:hAnsi="Times New Roman" w:cs="Times New Roman"/>
+          <w:color w:val="000000"/>
+          <w:sz w:val="24"/>
+          <w:szCs w:val="24"/>
+          <w:lang w:eastAsia="it-IT"/>
+        </w:rPr>
+        <w:t> </w:t>
+      </w:r>
+    </w:p>
+    <w:p>
+      <w:pPr>
+        <w:spacing w:before="240" w:after="240" w:line="240" w:lineRule="auto"/>
+        <w:rPr>
+          <w:rFonts w:ascii="Times New Roman" w:eastAsia="Times New Roman" w:hAnsi="Times New Roman" w:cs="Times New Roman"/>
+          <w:sz w:val="24"/>
+          <w:szCs w:val="24"/>
+          <w:lang w:eastAsia="it-IT"/>
+        </w:rPr>
+      </w:pPr>
+      <w:r>
+        <w:rPr>
+          <w:rFonts w:ascii="Arial" w:eastAsia="Times New Roman" w:hAnsi="Arial" w:cs="Arial"/>
+          <w:b/>
+          <w:bCs/>
+          <w:color w:val="000000"/>
+          <w:sz w:val="34"/>
+          <w:szCs w:val="34"/>
+          <w:lang w:eastAsia="it-IT"/>
+        </w:rPr>
+        <w:t>Requisiti non funzionali</w:t>
+      </w:r>
+    </w:p>
+    <w:p>
+      <w:pPr>
+        <w:spacing w:before="240" w:after="240" w:line="240" w:lineRule="auto"/>
+        <w:rPr>
+          <w:rFonts w:ascii="Times New Roman" w:eastAsia="Times New Roman" w:hAnsi="Times New Roman" w:cs="Times New Roman"/>
+          <w:sz w:val="24"/>
+          <w:szCs w:val="24"/>
+          <w:lang w:eastAsia="it-IT"/>
+        </w:rPr>
+      </w:pPr>
+      <w:r>
+        <w:rPr>
+          <w:rFonts w:ascii="Arial" w:eastAsia="Times New Roman" w:hAnsi="Arial" w:cs="Arial"/>
+          <w:i/>
+          <w:iCs/>
+          <w:color w:val="000000"/>
+          <w:lang w:eastAsia="it-IT"/>
+        </w:rPr>
+        <w:t xml:space="preserve">Al momento della sottoposizione delle risposte da parte dello studente il sistema deve mettere a disposizione un tempo di 2 secondi per la correzione automatica della risposta, deve inoltre permettere di caricare solo un numero limitato di risposte consecutive e poi bloccare la </w:t>
+      </w:r>
+      <w:r>
+        <w:rPr>
+          <w:rFonts w:ascii="Arial" w:eastAsia="Times New Roman" w:hAnsi="Arial" w:cs="Arial"/>
+          <w:i/>
+          <w:iCs/>
+          <w:color w:val="000000"/>
+          <w:lang w:eastAsia="it-IT"/>
+        </w:rPr>
+        <w:lastRenderedPageBreak/>
+        <w:t>sottoposizione di risposte per un breve lasso di tempo: dopo 3-4 risposte a distanza inferiore di 10 secondi l’una dall’ altra e necessario aspettare 30 secondi prima di poter sottomettere un altra risposta.</w:t>
+      </w:r>
+    </w:p>
+    <w:p>
+      <w:pPr>
+        <w:spacing w:before="240" w:after="240" w:line="240" w:lineRule="auto"/>
+        <w:rPr>
+          <w:rFonts w:ascii="Times New Roman" w:eastAsia="Times New Roman" w:hAnsi="Times New Roman" w:cs="Times New Roman"/>
+          <w:sz w:val="24"/>
+          <w:szCs w:val="24"/>
+          <w:lang w:eastAsia="it-IT"/>
+        </w:rPr>
+      </w:pPr>
+      <w:r>
+        <w:rPr>
+          <w:rFonts w:ascii="Arial" w:eastAsia="Times New Roman" w:hAnsi="Arial" w:cs="Arial"/>
+          <w:color w:val="000000"/>
+          <w:lang w:eastAsia="it-IT"/>
+        </w:rPr>
+        <w:t>Ai fini della sicurezza il sistema mette a disposizione un tempo di 2 secondi per correggere la singola risposta, e limita lo studente a caricare 1 risposta ogni 20-30 secondi.</w:t>
+      </w:r>
+    </w:p>
+    <w:p>
+      <w:pPr>
+        <w:spacing w:after="0" w:line="240" w:lineRule="auto"/>
+        <w:rPr>
+          <w:rFonts w:ascii="Times New Roman" w:eastAsia="Times New Roman" w:hAnsi="Times New Roman" w:cs="Times New Roman"/>
+          <w:sz w:val="24"/>
+          <w:szCs w:val="24"/>
+          <w:lang w:eastAsia="it-IT"/>
+        </w:rPr>
+      </w:pPr>
+      <w:r>
+        <w:rPr>
+          <w:rFonts w:ascii="Times New Roman" w:eastAsia="Times New Roman" w:hAnsi="Times New Roman" w:cs="Times New Roman"/>
+          <w:sz w:val="24"/>
+          <w:szCs w:val="24"/>
+          <w:lang w:eastAsia="it-IT"/>
+        </w:rPr>
         <w:br/>
       </w:r>
+      <w:r>
+        <w:rPr>
+          <w:rFonts w:ascii="Times New Roman" w:eastAsia="Times New Roman" w:hAnsi="Times New Roman" w:cs="Times New Roman"/>
+          <w:sz w:val="24"/>
+          <w:szCs w:val="24"/>
+          <w:lang w:eastAsia="it-IT"/>
+        </w:rPr>
+        <w:br/>
+      </w:r>
+      <w:r>
+        <w:rPr>
+          <w:rFonts w:ascii="Times New Roman" w:eastAsia="Times New Roman" w:hAnsi="Times New Roman" w:cs="Times New Roman"/>
+          <w:sz w:val="24"/>
+          <w:szCs w:val="24"/>
+          <w:lang w:eastAsia="it-IT"/>
+        </w:rPr>
+        <w:br/>
+      </w:r>
+    </w:p>
+    <w:p>
+      <w:pPr>
+        <w:numPr>
+          <w:ilvl w:val="0"/>
+          <w:numId w:val="46"/>
+        </w:numPr>
+        <w:spacing w:before="240" w:after="0" w:line="240" w:lineRule="auto"/>
+        <w:textAlignment w:val="baseline"/>
+        <w:rPr>
+          <w:rFonts w:ascii="Times New Roman" w:eastAsia="Times New Roman" w:hAnsi="Times New Roman" w:cs="Times New Roman"/>
+          <w:color w:val="000000"/>
+          <w:sz w:val="24"/>
+          <w:szCs w:val="24"/>
+          <w:lang w:eastAsia="it-IT"/>
+        </w:rPr>
+      </w:pPr>
+      <w:r>
+        <w:rPr>
+          <w:rFonts w:ascii="Times New Roman" w:eastAsia="Times New Roman" w:hAnsi="Times New Roman" w:cs="Times New Roman"/>
+          <w:color w:val="000000"/>
+          <w:sz w:val="24"/>
+          <w:szCs w:val="24"/>
+          <w:lang w:eastAsia="it-IT"/>
+        </w:rPr>
+        <w:t>[RNF1] L’accesso al sistema (meccanismi di sign-in e sign-up) deve avenire in maniera sicura</w:t>
+      </w:r>
+    </w:p>
+    <w:p>
+      <w:pPr>
+        <w:numPr>
+          <w:ilvl w:val="0"/>
+          <w:numId w:val="46"/>
+        </w:numPr>
+        <w:spacing w:after="0" w:line="240" w:lineRule="auto"/>
+        <w:textAlignment w:val="baseline"/>
+        <w:rPr>
+          <w:rFonts w:ascii="Times New Roman" w:eastAsia="Times New Roman" w:hAnsi="Times New Roman" w:cs="Times New Roman"/>
+          <w:color w:val="000000"/>
+          <w:sz w:val="24"/>
+          <w:szCs w:val="24"/>
+          <w:lang w:eastAsia="it-IT"/>
+        </w:rPr>
+      </w:pPr>
+      <w:r>
+        <w:rPr>
+          <w:rFonts w:ascii="Times New Roman" w:eastAsia="Times New Roman" w:hAnsi="Times New Roman" w:cs="Times New Roman"/>
+          <w:color w:val="000000"/>
+          <w:sz w:val="24"/>
+          <w:szCs w:val="24"/>
+          <w:lang w:eastAsia="it-IT"/>
+        </w:rPr>
+        <w:t>Tutte le transazioni tra front-end e back-end devono avvenire in maniera sicura, quindi essere trasmesse tramite protocollo https</w:t>
+      </w:r>
+    </w:p>
+    <w:p>
+      <w:pPr>
+        <w:numPr>
+          <w:ilvl w:val="0"/>
+          <w:numId w:val="46"/>
+        </w:numPr>
+        <w:spacing w:after="0" w:line="240" w:lineRule="auto"/>
+        <w:textAlignment w:val="baseline"/>
+        <w:rPr>
+          <w:rFonts w:ascii="Times New Roman" w:eastAsia="Times New Roman" w:hAnsi="Times New Roman" w:cs="Times New Roman"/>
+          <w:color w:val="000000"/>
+          <w:sz w:val="24"/>
+          <w:szCs w:val="24"/>
+          <w:lang w:eastAsia="it-IT"/>
+        </w:rPr>
+      </w:pPr>
+      <w:r>
+        <w:rPr>
+          <w:rFonts w:ascii="Times New Roman" w:eastAsia="Times New Roman" w:hAnsi="Times New Roman" w:cs="Times New Roman"/>
+          <w:color w:val="000000"/>
+          <w:sz w:val="24"/>
+          <w:szCs w:val="24"/>
+          <w:lang w:eastAsia="it-IT"/>
+        </w:rPr>
+        <w:t>Se un utente front-end non è attivo (ossia non invia richieste al server) la sessione di utilizzo può  20 min</w:t>
+      </w:r>
+    </w:p>
+    <w:p>
+      <w:pPr>
+        <w:numPr>
+          <w:ilvl w:val="0"/>
+          <w:numId w:val="46"/>
+        </w:numPr>
+        <w:spacing w:after="0" w:line="240" w:lineRule="auto"/>
+        <w:textAlignment w:val="baseline"/>
+        <w:rPr>
+          <w:rFonts w:ascii="Times New Roman" w:eastAsia="Times New Roman" w:hAnsi="Times New Roman" w:cs="Times New Roman"/>
+          <w:color w:val="000000"/>
+          <w:sz w:val="24"/>
+          <w:szCs w:val="24"/>
+          <w:lang w:eastAsia="it-IT"/>
+        </w:rPr>
+      </w:pPr>
+      <w:r>
+        <w:rPr>
+          <w:rFonts w:ascii="Times New Roman" w:eastAsia="Times New Roman" w:hAnsi="Times New Roman" w:cs="Times New Roman"/>
+          <w:color w:val="000000"/>
+          <w:sz w:val="24"/>
+          <w:szCs w:val="24"/>
+          <w:lang w:eastAsia="it-IT"/>
+        </w:rPr>
+        <w:t>A sign-in effettuato una sessione di attività del front-end deve essere identificata da un token temporaneo (univoco nel suo dominio di esistenza) riconosciuto dal back-edn, che dunque lo deve conservare durante tutto il suo arco di attivazione</w:t>
+      </w:r>
+    </w:p>
+    <w:p>
+      <w:pPr>
+        <w:numPr>
+          <w:ilvl w:val="0"/>
+          <w:numId w:val="46"/>
+        </w:numPr>
+        <w:spacing w:after="0" w:line="240" w:lineRule="auto"/>
+        <w:textAlignment w:val="baseline"/>
+        <w:rPr>
+          <w:rFonts w:ascii="Times New Roman" w:eastAsia="Times New Roman" w:hAnsi="Times New Roman" w:cs="Times New Roman"/>
+          <w:color w:val="000000"/>
+          <w:sz w:val="24"/>
+          <w:szCs w:val="24"/>
+          <w:lang w:eastAsia="it-IT"/>
+        </w:rPr>
+      </w:pPr>
+      <w:r>
+        <w:rPr>
+          <w:rFonts w:ascii="Times New Roman" w:eastAsia="Times New Roman" w:hAnsi="Times New Roman" w:cs="Times New Roman"/>
+          <w:color w:val="000000"/>
+          <w:sz w:val="24"/>
+          <w:szCs w:val="24"/>
+          <w:lang w:eastAsia="it-IT"/>
+        </w:rPr>
+        <w:t>Tutte le richieste https che il client efettua verso il server devono essere marcate con il token della sessione</w:t>
+      </w:r>
+    </w:p>
+    <w:p>
+      <w:pPr>
+        <w:numPr>
+          <w:ilvl w:val="0"/>
+          <w:numId w:val="46"/>
+        </w:numPr>
+        <w:spacing w:after="0" w:line="240" w:lineRule="auto"/>
+        <w:textAlignment w:val="baseline"/>
+        <w:rPr>
+          <w:rFonts w:ascii="Times New Roman" w:eastAsia="Times New Roman" w:hAnsi="Times New Roman" w:cs="Times New Roman"/>
+          <w:color w:val="000000"/>
+          <w:sz w:val="24"/>
+          <w:szCs w:val="24"/>
+          <w:lang w:eastAsia="it-IT"/>
+        </w:rPr>
+      </w:pPr>
+      <w:r>
+        <w:rPr>
+          <w:rFonts w:ascii="Times New Roman" w:eastAsia="Times New Roman" w:hAnsi="Times New Roman" w:cs="Times New Roman"/>
+          <w:color w:val="000000"/>
+          <w:sz w:val="24"/>
+          <w:szCs w:val="24"/>
+          <w:lang w:eastAsia="it-IT"/>
+        </w:rPr>
+        <w:t>Il back-end può fornire risposte alle richieste https dei client solo se il token fornito nella richiesta è valido (presente tra i token attivi noti al back-end) ed il tempo trascorso dall’ultima richiesta ricevuta con lo stesso token è inferiore al tempo limite stabilito al requisito [RF … ]. se nessuna delle due precedenti condizioni è verificata il back-end informa il front-end che la sessione è scaduta e se il token è ancora in memoria del back-end esso viene rimosso</w:t>
+      </w:r>
+    </w:p>
+    <w:p>
+      <w:pPr>
+        <w:numPr>
+          <w:ilvl w:val="0"/>
+          <w:numId w:val="46"/>
+        </w:numPr>
+        <w:spacing w:after="0" w:line="240" w:lineRule="auto"/>
+        <w:textAlignment w:val="baseline"/>
+        <w:rPr>
+          <w:rFonts w:ascii="Times New Roman" w:eastAsia="Times New Roman" w:hAnsi="Times New Roman" w:cs="Times New Roman"/>
+          <w:color w:val="000000"/>
+          <w:sz w:val="24"/>
+          <w:szCs w:val="24"/>
+          <w:lang w:eastAsia="it-IT"/>
+        </w:rPr>
+      </w:pPr>
+      <w:r>
+        <w:rPr>
+          <w:rFonts w:ascii="Times New Roman" w:eastAsia="Times New Roman" w:hAnsi="Times New Roman" w:cs="Times New Roman"/>
+          <w:color w:val="000000"/>
+          <w:sz w:val="24"/>
+          <w:szCs w:val="24"/>
+          <w:lang w:eastAsia="it-IT"/>
+        </w:rPr>
+        <w:t>Al meccanismo di specifica della risposta di un esercizio da parte di un utente loggato vengono applicati i seguienti vincoli:</w:t>
+      </w:r>
+    </w:p>
+    <w:p>
+      <w:pPr>
+        <w:numPr>
+          <w:ilvl w:val="1"/>
+          <w:numId w:val="46"/>
+        </w:numPr>
+        <w:spacing w:after="0" w:line="240" w:lineRule="auto"/>
+        <w:textAlignment w:val="baseline"/>
+        <w:rPr>
+          <w:rFonts w:ascii="Times New Roman" w:eastAsia="Times New Roman" w:hAnsi="Times New Roman" w:cs="Times New Roman"/>
+          <w:color w:val="000000"/>
+          <w:sz w:val="24"/>
+          <w:szCs w:val="24"/>
+          <w:lang w:eastAsia="it-IT"/>
+        </w:rPr>
+      </w:pPr>
+      <w:r>
+        <w:rPr>
+          <w:rFonts w:ascii="Times New Roman" w:eastAsia="Times New Roman" w:hAnsi="Times New Roman" w:cs="Times New Roman"/>
+          <w:color w:val="000000"/>
+          <w:sz w:val="24"/>
+          <w:szCs w:val="24"/>
+          <w:lang w:eastAsia="it-IT"/>
+        </w:rPr>
+        <w:t>Non si può effettuare submitting di risposte a meno di 30 secondi unda l</w:t>
+      </w:r>
+    </w:p>
+    <w:p>
+      <w:pPr>
+        <w:numPr>
+          <w:ilvl w:val="1"/>
+          <w:numId w:val="46"/>
+        </w:numPr>
+        <w:spacing w:after="0" w:line="240" w:lineRule="auto"/>
+        <w:textAlignment w:val="baseline"/>
+        <w:rPr>
+          <w:rFonts w:ascii="Times New Roman" w:eastAsia="Times New Roman" w:hAnsi="Times New Roman" w:cs="Times New Roman"/>
+          <w:color w:val="000000"/>
+          <w:sz w:val="24"/>
+          <w:szCs w:val="24"/>
+          <w:lang w:eastAsia="it-IT"/>
+        </w:rPr>
+      </w:pPr>
+      <w:r>
+        <w:rPr>
+          <w:rFonts w:ascii="Times New Roman" w:eastAsia="Times New Roman" w:hAnsi="Times New Roman" w:cs="Times New Roman"/>
+          <w:color w:val="000000"/>
+          <w:sz w:val="24"/>
+          <w:szCs w:val="24"/>
+          <w:lang w:eastAsia="it-IT"/>
+        </w:rPr>
+        <w:t>La verifica del punteggio della risposta è effettuato a front-end</w:t>
+      </w:r>
+    </w:p>
+    <w:p>
+      <w:pPr>
+        <w:numPr>
+          <w:ilvl w:val="1"/>
+          <w:numId w:val="46"/>
+        </w:numPr>
+        <w:spacing w:after="0" w:line="240" w:lineRule="auto"/>
+        <w:textAlignment w:val="baseline"/>
+        <w:rPr>
+          <w:rFonts w:ascii="Times New Roman" w:eastAsia="Times New Roman" w:hAnsi="Times New Roman" w:cs="Times New Roman"/>
+          <w:color w:val="000000"/>
+          <w:sz w:val="24"/>
+          <w:szCs w:val="24"/>
+          <w:lang w:eastAsia="it-IT"/>
+        </w:rPr>
+      </w:pPr>
+      <w:r>
+        <w:rPr>
+          <w:rFonts w:ascii="Times New Roman" w:eastAsia="Times New Roman" w:hAnsi="Times New Roman" w:cs="Times New Roman"/>
+          <w:color w:val="000000"/>
+          <w:sz w:val="24"/>
+          <w:szCs w:val="24"/>
+          <w:lang w:eastAsia="it-IT"/>
+        </w:rPr>
+        <w:t>Il submit di una risposta è svincolato dal controllo del punteggio per la medesima</w:t>
+      </w:r>
+    </w:p>
+    <w:p>
+      <w:pPr>
+        <w:numPr>
+          <w:ilvl w:val="1"/>
+          <w:numId w:val="46"/>
+        </w:numPr>
+        <w:spacing w:after="0" w:line="240" w:lineRule="auto"/>
+        <w:textAlignment w:val="baseline"/>
+        <w:rPr>
+          <w:rFonts w:ascii="Times New Roman" w:eastAsia="Times New Roman" w:hAnsi="Times New Roman" w:cs="Times New Roman"/>
+          <w:color w:val="000000"/>
+          <w:sz w:val="24"/>
+          <w:szCs w:val="24"/>
+          <w:lang w:eastAsia="it-IT"/>
+        </w:rPr>
+      </w:pPr>
+      <w:r>
+        <w:rPr>
+          <w:rFonts w:ascii="Times New Roman" w:eastAsia="Times New Roman" w:hAnsi="Times New Roman" w:cs="Times New Roman"/>
+          <w:color w:val="000000"/>
+          <w:sz w:val="24"/>
+          <w:szCs w:val="24"/>
+          <w:lang w:eastAsia="it-IT"/>
+        </w:rPr>
+        <w:t>Ogni volta che viene effettuato un submit nel database il punteggio viene sorascritto</w:t>
+      </w:r>
+    </w:p>
+    <w:p>
+      <w:pPr>
+        <w:numPr>
+          <w:ilvl w:val="0"/>
+          <w:numId w:val="46"/>
+        </w:numPr>
+        <w:spacing w:after="0" w:line="240" w:lineRule="auto"/>
+        <w:textAlignment w:val="baseline"/>
+        <w:rPr>
+          <w:rFonts w:ascii="Times New Roman" w:eastAsia="Times New Roman" w:hAnsi="Times New Roman" w:cs="Times New Roman"/>
+          <w:color w:val="000000"/>
+          <w:sz w:val="24"/>
+          <w:szCs w:val="24"/>
+          <w:lang w:eastAsia="it-IT"/>
+        </w:rPr>
+      </w:pPr>
+      <w:r>
+        <w:rPr>
+          <w:rFonts w:ascii="Times New Roman" w:eastAsia="Times New Roman" w:hAnsi="Times New Roman" w:cs="Times New Roman"/>
+          <w:color w:val="000000"/>
+          <w:sz w:val="24"/>
+          <w:szCs w:val="24"/>
+          <w:lang w:eastAsia="it-IT"/>
+        </w:rPr>
+        <w:t>Ogni riciesta http inviata al server </w:t>
+      </w:r>
+    </w:p>
+    <w:p>
+      <w:pPr>
+        <w:numPr>
+          <w:ilvl w:val="0"/>
+          <w:numId w:val="46"/>
+        </w:numPr>
+        <w:spacing w:after="0" w:line="240" w:lineRule="auto"/>
+        <w:textAlignment w:val="baseline"/>
+        <w:rPr>
+          <w:rFonts w:ascii="Times New Roman" w:eastAsia="Times New Roman" w:hAnsi="Times New Roman" w:cs="Times New Roman"/>
+          <w:color w:val="000000"/>
+          <w:sz w:val="24"/>
+          <w:szCs w:val="24"/>
+          <w:lang w:eastAsia="it-IT"/>
+        </w:rPr>
+      </w:pPr>
+      <w:r>
+        <w:rPr>
+          <w:rFonts w:ascii="Times New Roman" w:eastAsia="Times New Roman" w:hAnsi="Times New Roman" w:cs="Times New Roman"/>
+          <w:color w:val="000000"/>
+          <w:sz w:val="24"/>
+          <w:szCs w:val="24"/>
+          <w:lang w:eastAsia="it-IT"/>
+        </w:rPr>
+        <w:t>[RNFx] Il sistema deve essere accessibile ventiquattr’ore su ventiquattro a meno di malfunzionamenti o manutenzione, sono previsti 5 giorni l’anno di manutenzione.</w:t>
+      </w:r>
+    </w:p>
+    <w:p>
+      <w:pPr>
+        <w:numPr>
+          <w:ilvl w:val="0"/>
+          <w:numId w:val="46"/>
+        </w:numPr>
+        <w:spacing w:after="0" w:line="240" w:lineRule="auto"/>
+        <w:textAlignment w:val="baseline"/>
+        <w:rPr>
+          <w:rFonts w:ascii="Times New Roman" w:eastAsia="Times New Roman" w:hAnsi="Times New Roman" w:cs="Times New Roman"/>
+          <w:color w:val="000000"/>
+          <w:sz w:val="24"/>
+          <w:szCs w:val="24"/>
+          <w:lang w:eastAsia="it-IT"/>
+        </w:rPr>
+      </w:pPr>
+      <w:r>
+        <w:rPr>
+          <w:rFonts w:ascii="Times New Roman" w:eastAsia="Times New Roman" w:hAnsi="Times New Roman" w:cs="Times New Roman"/>
+          <w:color w:val="000000"/>
+          <w:sz w:val="24"/>
+          <w:szCs w:val="24"/>
+          <w:lang w:eastAsia="it-IT"/>
+        </w:rPr>
+        <w:t>[RNFx+1] Usabilità: l’utente è in grado di usare il sistema senza la necessità di essere formato su come funziona dopo 30 minuti di utilizzo.</w:t>
+      </w:r>
+    </w:p>
+    <w:p>
+      <w:pPr>
+        <w:numPr>
+          <w:ilvl w:val="0"/>
+          <w:numId w:val="46"/>
+        </w:numPr>
+        <w:spacing w:after="0" w:line="240" w:lineRule="auto"/>
+        <w:textAlignment w:val="baseline"/>
+        <w:rPr>
+          <w:rFonts w:ascii="Times New Roman" w:eastAsia="Times New Roman" w:hAnsi="Times New Roman" w:cs="Times New Roman"/>
+          <w:color w:val="000000"/>
+          <w:sz w:val="24"/>
+          <w:szCs w:val="24"/>
+          <w:lang w:eastAsia="it-IT"/>
+        </w:rPr>
+      </w:pPr>
+      <w:r>
+        <w:rPr>
+          <w:rFonts w:ascii="Times New Roman" w:eastAsia="Times New Roman" w:hAnsi="Times New Roman" w:cs="Times New Roman"/>
+          <w:color w:val="000000"/>
+          <w:sz w:val="24"/>
+          <w:szCs w:val="24"/>
+          <w:lang w:eastAsia="it-IT"/>
+        </w:rPr>
+        <w:t>Il numero di elementi presenti a schermo con cui l’utente può interagire è limitato a 8.</w:t>
+      </w:r>
+    </w:p>
+    <w:p>
+      <w:pPr>
+        <w:numPr>
+          <w:ilvl w:val="0"/>
+          <w:numId w:val="46"/>
+        </w:numPr>
+        <w:spacing w:after="0" w:line="240" w:lineRule="auto"/>
+        <w:textAlignment w:val="baseline"/>
+        <w:rPr>
+          <w:rFonts w:ascii="Times New Roman" w:eastAsia="Times New Roman" w:hAnsi="Times New Roman" w:cs="Times New Roman"/>
+          <w:color w:val="000000"/>
+          <w:sz w:val="24"/>
+          <w:szCs w:val="24"/>
+          <w:lang w:eastAsia="it-IT"/>
+        </w:rPr>
+      </w:pPr>
+      <w:r>
+        <w:rPr>
+          <w:rFonts w:ascii="Times New Roman" w:eastAsia="Times New Roman" w:hAnsi="Times New Roman" w:cs="Times New Roman"/>
+          <w:color w:val="000000"/>
+          <w:sz w:val="24"/>
+          <w:szCs w:val="24"/>
+          <w:lang w:eastAsia="it-IT"/>
+        </w:rPr>
+        <w:t>[RNFx+2] Privacy: </w:t>
+      </w:r>
+    </w:p>
+    <w:p>
+      <w:pPr>
+        <w:numPr>
+          <w:ilvl w:val="1"/>
+          <w:numId w:val="46"/>
+        </w:numPr>
+        <w:spacing w:after="0" w:line="240" w:lineRule="auto"/>
+        <w:textAlignment w:val="baseline"/>
+        <w:rPr>
+          <w:rFonts w:ascii="Times New Roman" w:eastAsia="Times New Roman" w:hAnsi="Times New Roman" w:cs="Times New Roman"/>
+          <w:color w:val="000000"/>
+          <w:sz w:val="24"/>
+          <w:szCs w:val="24"/>
+          <w:lang w:eastAsia="it-IT"/>
+        </w:rPr>
+      </w:pPr>
+      <w:r>
+        <w:rPr>
+          <w:rFonts w:ascii="Times New Roman" w:eastAsia="Times New Roman" w:hAnsi="Times New Roman" w:cs="Times New Roman"/>
+          <w:color w:val="000000"/>
+          <w:sz w:val="24"/>
+          <w:szCs w:val="24"/>
+          <w:lang w:eastAsia="it-IT"/>
+        </w:rPr>
+        <w:t>Non è possibile visualizzare dati di altri account</w:t>
+      </w:r>
+    </w:p>
+    <w:p>
+      <w:pPr>
+        <w:numPr>
+          <w:ilvl w:val="1"/>
+          <w:numId w:val="46"/>
+        </w:numPr>
+        <w:spacing w:after="0" w:line="240" w:lineRule="auto"/>
+        <w:textAlignment w:val="baseline"/>
+        <w:rPr>
+          <w:rFonts w:ascii="Times New Roman" w:eastAsia="Times New Roman" w:hAnsi="Times New Roman" w:cs="Times New Roman"/>
+          <w:color w:val="000000"/>
+          <w:sz w:val="24"/>
+          <w:szCs w:val="24"/>
+          <w:lang w:eastAsia="it-IT"/>
+        </w:rPr>
+      </w:pPr>
+      <w:r>
+        <w:rPr>
+          <w:rFonts w:ascii="Times New Roman" w:eastAsia="Times New Roman" w:hAnsi="Times New Roman" w:cs="Times New Roman"/>
+          <w:color w:val="000000"/>
+          <w:sz w:val="24"/>
+          <w:szCs w:val="24"/>
+          <w:lang w:eastAsia="it-IT"/>
+        </w:rPr>
+        <w:t>Le statistiche visibili ai docenti sono anonime</w:t>
+      </w:r>
+    </w:p>
+    <w:p>
+      <w:pPr>
+        <w:numPr>
+          <w:ilvl w:val="1"/>
+          <w:numId w:val="46"/>
+        </w:numPr>
+        <w:spacing w:after="0" w:line="240" w:lineRule="auto"/>
+        <w:textAlignment w:val="baseline"/>
+        <w:rPr>
+          <w:rFonts w:ascii="Times New Roman" w:eastAsia="Times New Roman" w:hAnsi="Times New Roman" w:cs="Times New Roman"/>
+          <w:color w:val="000000"/>
+          <w:sz w:val="24"/>
+          <w:szCs w:val="24"/>
+          <w:lang w:eastAsia="it-IT"/>
+        </w:rPr>
+      </w:pPr>
+      <w:r>
+        <w:rPr>
+          <w:rFonts w:ascii="Times New Roman" w:eastAsia="Times New Roman" w:hAnsi="Times New Roman" w:cs="Times New Roman"/>
+          <w:color w:val="000000"/>
+          <w:sz w:val="24"/>
+          <w:szCs w:val="24"/>
+          <w:lang w:eastAsia="it-IT"/>
+        </w:rPr>
+        <w:t>L’accesso al sistema è delegato alle API di Unitn.</w:t>
+      </w:r>
+    </w:p>
+    <w:p>
+      <w:pPr>
+        <w:numPr>
+          <w:ilvl w:val="1"/>
+          <w:numId w:val="46"/>
+        </w:numPr>
+        <w:spacing w:after="0" w:line="240" w:lineRule="auto"/>
+        <w:textAlignment w:val="baseline"/>
+        <w:rPr>
+          <w:rFonts w:ascii="Times New Roman" w:eastAsia="Times New Roman" w:hAnsi="Times New Roman" w:cs="Times New Roman"/>
+          <w:color w:val="000000"/>
+          <w:sz w:val="24"/>
+          <w:szCs w:val="24"/>
+          <w:lang w:eastAsia="it-IT"/>
+        </w:rPr>
+      </w:pPr>
+      <w:r>
+        <w:rPr>
+          <w:rFonts w:ascii="Times New Roman" w:eastAsia="Times New Roman" w:hAnsi="Times New Roman" w:cs="Times New Roman"/>
+          <w:color w:val="000000"/>
+          <w:sz w:val="24"/>
+          <w:szCs w:val="24"/>
+          <w:lang w:eastAsia="it-IT"/>
+        </w:rPr>
+        <w:t>L’unica informazione sull’utente a cui il sistema accede dalla login e se è studente o Docente.</w:t>
+      </w:r>
+    </w:p>
+    <w:p>
+      <w:pPr>
+        <w:numPr>
+          <w:ilvl w:val="0"/>
+          <w:numId w:val="46"/>
+        </w:numPr>
+        <w:spacing w:after="240" w:line="240" w:lineRule="auto"/>
+        <w:textAlignment w:val="baseline"/>
+        <w:rPr>
+          <w:rFonts w:ascii="Times New Roman" w:eastAsia="Times New Roman" w:hAnsi="Times New Roman" w:cs="Times New Roman"/>
+          <w:color w:val="000000"/>
+          <w:sz w:val="24"/>
+          <w:szCs w:val="24"/>
+          <w:lang w:eastAsia="it-IT"/>
+        </w:rPr>
+      </w:pPr>
+      <w:r>
+        <w:rPr>
+          <w:rFonts w:ascii="Times New Roman" w:eastAsia="Times New Roman" w:hAnsi="Times New Roman" w:cs="Times New Roman"/>
+          <w:color w:val="000000"/>
+          <w:sz w:val="24"/>
+          <w:szCs w:val="24"/>
+          <w:lang w:eastAsia="it-IT"/>
+        </w:rPr>
+        <w:t>[RNFx+3] Multipiattaforma: il sistema è accessibile da computer smartphone e tablet, purché supportino la versione x e successive di firefox, e probabile , ma non garantito, che sia accessibile da altri browser. </w:t>
+      </w:r>
+    </w:p>
+    <w:p>
+      <w:bookmarkStart w:id="0" w:name="_GoBack"/>
+      <w:bookmarkEnd w:id="0"/>
     </w:p>
     <w:sectPr>
       <w:pgSz w:w="11906" w:h="16838"/>
@@ -3727,6 +4208,155 @@
     </w:lvl>
   </w:abstractNum>
   <w:abstractNum w:abstractNumId="1" w15:restartNumberingAfterBreak="0">
+    <w:nsid w:val="06F51B33"/>
+    <w:multiLevelType w:val="multilevel"/>
+    <w:tmpl w:val="51964354"/>
+    <w:lvl w:ilvl="0">
+      <w:start w:val="1"/>
+      <w:numFmt w:val="bullet"/>
+      <w:lvlText w:val=""/>
+      <w:lvlJc w:val="left"/>
+      <w:pPr>
+        <w:tabs>
+          <w:tab w:val="num" w:pos="720"/>
+        </w:tabs>
+        <w:ind w:left="720" w:hanging="360"/>
+      </w:pPr>
+      <w:rPr>
+        <w:rFonts w:ascii="Symbol" w:hAnsi="Symbol" w:hint="default"/>
+        <w:sz w:val="20"/>
+      </w:rPr>
+    </w:lvl>
+    <w:lvl w:ilvl="1">
+      <w:start w:val="1"/>
+      <w:numFmt w:val="bullet"/>
+      <w:lvlText w:val="o"/>
+      <w:lvlJc w:val="left"/>
+      <w:pPr>
+        <w:tabs>
+          <w:tab w:val="num" w:pos="1440"/>
+        </w:tabs>
+        <w:ind w:left="1440" w:hanging="360"/>
+      </w:pPr>
+      <w:rPr>
+        <w:rFonts w:ascii="Courier New" w:hAnsi="Courier New" w:hint="default"/>
+        <w:sz w:val="20"/>
+      </w:rPr>
+    </w:lvl>
+    <w:lvl w:ilvl="2" w:tentative="1">
+      <w:start w:val="1"/>
+      <w:numFmt w:val="bullet"/>
+      <w:lvlText w:val=""/>
+      <w:lvlJc w:val="left"/>
+      <w:pPr>
+        <w:tabs>
+          <w:tab w:val="num" w:pos="2160"/>
+        </w:tabs>
+        <w:ind w:left="2160" w:hanging="360"/>
+      </w:pPr>
+      <w:rPr>
+        <w:rFonts w:ascii="Wingdings" w:hAnsi="Wingdings" w:hint="default"/>
+        <w:sz w:val="20"/>
+      </w:rPr>
+    </w:lvl>
+    <w:lvl w:ilvl="3" w:tentative="1">
+      <w:start w:val="1"/>
+      <w:numFmt w:val="bullet"/>
+      <w:lvlText w:val=""/>
+      <w:lvlJc w:val="left"/>
+      <w:pPr>
+        <w:tabs>
+          <w:tab w:val="num" w:pos="2880"/>
+        </w:tabs>
+        <w:ind w:left="2880" w:hanging="360"/>
+      </w:pPr>
+      <w:rPr>
+        <w:rFonts w:ascii="Wingdings" w:hAnsi="Wingdings" w:hint="default"/>
+        <w:sz w:val="20"/>
+      </w:rPr>
+    </w:lvl>
+    <w:lvl w:ilvl="4" w:tentative="1">
+      <w:start w:val="1"/>
+      <w:numFmt w:val="bullet"/>
+      <w:lvlText w:val=""/>
+      <w:lvlJc w:val="left"/>
+      <w:pPr>
+        <w:tabs>
+          <w:tab w:val="num" w:pos="3600"/>
+        </w:tabs>
+        <w:ind w:left="3600" w:hanging="360"/>
+      </w:pPr>
+      <w:rPr>
+        <w:rFonts w:ascii="Wingdings" w:hAnsi="Wingdings" w:hint="default"/>
+        <w:sz w:val="20"/>
+      </w:rPr>
+    </w:lvl>
+    <w:lvl w:ilvl="5" w:tentative="1">
+      <w:start w:val="1"/>
+      <w:numFmt w:val="bullet"/>
+      <w:lvlText w:val=""/>
+      <w:lvlJc w:val="left"/>
+      <w:pPr>
+        <w:tabs>
+          <w:tab w:val="num" w:pos="4320"/>
+        </w:tabs>
+        <w:ind w:left="4320" w:hanging="360"/>
+      </w:pPr>
+      <w:rPr>
+        <w:rFonts w:ascii="Wingdings" w:hAnsi="Wingdings" w:hint="default"/>
+        <w:sz w:val="20"/>
+      </w:rPr>
+    </w:lvl>
+    <w:lvl w:ilvl="6" w:tentative="1">
+      <w:start w:val="1"/>
+      <w:numFmt w:val="bullet"/>
+      <w:lvlText w:val=""/>
+      <w:lvlJc w:val="left"/>
+      <w:pPr>
+        <w:tabs>
+          <w:tab w:val="num" w:pos="5040"/>
+        </w:tabs>
+        <w:ind w:left="5040" w:hanging="360"/>
+      </w:pPr>
+      <w:rPr>
+        <w:rFonts w:ascii="Wingdings" w:hAnsi="Wingdings" w:hint="default"/>
+        <w:sz w:val="20"/>
+      </w:rPr>
+    </w:lvl>
+    <w:lvl w:ilvl="7" w:tentative="1">
+      <w:start w:val="1"/>
+      <w:numFmt w:val="bullet"/>
+      <w:lvlText w:val=""/>
+      <w:lvlJc w:val="left"/>
+      <w:pPr>
+        <w:tabs>
+          <w:tab w:val="num" w:pos="5760"/>
+        </w:tabs>
+        <w:ind w:left="5760" w:hanging="360"/>
+      </w:pPr>
+      <w:rPr>
+        <w:rFonts w:ascii="Wingdings" w:hAnsi="Wingdings" w:hint="default"/>
+        <w:sz w:val="20"/>
+      </w:rPr>
+    </w:lvl>
+    <w:lvl w:ilvl="8" w:tentative="1">
+      <w:start w:val="1"/>
+      <w:numFmt w:val="bullet"/>
+      <w:lvlText w:val=""/>
+      <w:lvlJc w:val="left"/>
+      <w:pPr>
+        <w:tabs>
+          <w:tab w:val="num" w:pos="6480"/>
+        </w:tabs>
+        <w:ind w:left="6480" w:hanging="360"/>
+      </w:pPr>
+      <w:rPr>
+        <w:rFonts w:ascii="Wingdings" w:hAnsi="Wingdings" w:hint="default"/>
+        <w:sz w:val="20"/>
+      </w:rPr>
+    </w:lvl>
+  </w:abstractNum>
+  <w:abstractNum w:abstractNumId="2" w15:restartNumberingAfterBreak="0">
     <w:nsid w:val="0ABA3699"/>
     <w:multiLevelType w:val="multilevel"/>
     <w:tmpl w:val="B02AD2B8"/>
@@ -3875,7 +4505,7 @@
       </w:rPr>
     </w:lvl>
   </w:abstractNum>
-  <w:abstractNum w:abstractNumId="2" w15:restartNumberingAfterBreak="0">
+  <w:abstractNum w:abstractNumId="3" w15:restartNumberingAfterBreak="0">
     <w:nsid w:val="0B1977E4"/>
     <w:multiLevelType w:val="hybridMultilevel"/>
     <w:tmpl w:val="59BAAF78"/>
@@ -3988,7 +4618,7 @@
       </w:rPr>
     </w:lvl>
   </w:abstractNum>
-  <w:abstractNum w:abstractNumId="3" w15:restartNumberingAfterBreak="0">
+  <w:abstractNum w:abstractNumId="4" w15:restartNumberingAfterBreak="0">
     <w:nsid w:val="0DA115B2"/>
     <w:multiLevelType w:val="multilevel"/>
     <w:tmpl w:val="E578E254"/>
@@ -4137,7 +4767,7 @@
       </w:rPr>
     </w:lvl>
   </w:abstractNum>
-  <w:abstractNum w:abstractNumId="4" w15:restartNumberingAfterBreak="0">
+  <w:abstractNum w:abstractNumId="5" w15:restartNumberingAfterBreak="0">
     <w:nsid w:val="0EE52245"/>
     <w:multiLevelType w:val="multilevel"/>
     <w:tmpl w:val="CBD2B1CC"/>
@@ -4286,7 +4916,7 @@
       </w:rPr>
     </w:lvl>
   </w:abstractNum>
-  <w:abstractNum w:abstractNumId="5" w15:restartNumberingAfterBreak="0">
+  <w:abstractNum w:abstractNumId="6" w15:restartNumberingAfterBreak="0">
     <w:nsid w:val="114E0703"/>
     <w:multiLevelType w:val="multilevel"/>
     <w:tmpl w:val="6BE0EEA4"/>
@@ -4435,7 +5065,7 @@
       </w:rPr>
     </w:lvl>
   </w:abstractNum>
-  <w:abstractNum w:abstractNumId="6" w15:restartNumberingAfterBreak="0">
+  <w:abstractNum w:abstractNumId="7" w15:restartNumberingAfterBreak="0">
     <w:nsid w:val="11B323D1"/>
     <w:multiLevelType w:val="multilevel"/>
     <w:tmpl w:val="A40865B8"/>
@@ -4548,7 +5178,7 @@
       </w:pPr>
     </w:lvl>
   </w:abstractNum>
-  <w:abstractNum w:abstractNumId="7" w15:restartNumberingAfterBreak="0">
+  <w:abstractNum w:abstractNumId="8" w15:restartNumberingAfterBreak="0">
     <w:nsid w:val="13025D76"/>
     <w:multiLevelType w:val="multilevel"/>
     <w:tmpl w:val="6B88D896"/>
@@ -4697,7 +5327,7 @@
       </w:rPr>
     </w:lvl>
   </w:abstractNum>
-  <w:abstractNum w:abstractNumId="8" w15:restartNumberingAfterBreak="0">
+  <w:abstractNum w:abstractNumId="9" w15:restartNumberingAfterBreak="0">
     <w:nsid w:val="145668AD"/>
     <w:multiLevelType w:val="multilevel"/>
     <w:tmpl w:val="FD507C60"/>
@@ -4846,7 +5476,156 @@
       </w:rPr>
     </w:lvl>
   </w:abstractNum>
-  <w:abstractNum w:abstractNumId="9" w15:restartNumberingAfterBreak="0">
+  <w:abstractNum w:abstractNumId="10" w15:restartNumberingAfterBreak="0">
+    <w:nsid w:val="17D215EA"/>
+    <w:multiLevelType w:val="multilevel"/>
+    <w:tmpl w:val="E370FE54"/>
+    <w:lvl w:ilvl="0">
+      <w:start w:val="1"/>
+      <w:numFmt w:val="bullet"/>
+      <w:lvlText w:val=""/>
+      <w:lvlJc w:val="left"/>
+      <w:pPr>
+        <w:tabs>
+          <w:tab w:val="num" w:pos="720"/>
+        </w:tabs>
+        <w:ind w:left="720" w:hanging="360"/>
+      </w:pPr>
+      <w:rPr>
+        <w:rFonts w:ascii="Symbol" w:hAnsi="Symbol" w:hint="default"/>
+        <w:sz w:val="20"/>
+      </w:rPr>
+    </w:lvl>
+    <w:lvl w:ilvl="1">
+      <w:start w:val="1"/>
+      <w:numFmt w:val="bullet"/>
+      <w:lvlText w:val="o"/>
+      <w:lvlJc w:val="left"/>
+      <w:pPr>
+        <w:tabs>
+          <w:tab w:val="num" w:pos="1440"/>
+        </w:tabs>
+        <w:ind w:left="1440" w:hanging="360"/>
+      </w:pPr>
+      <w:rPr>
+        <w:rFonts w:ascii="Courier New" w:hAnsi="Courier New" w:hint="default"/>
+        <w:sz w:val="20"/>
+      </w:rPr>
+    </w:lvl>
+    <w:lvl w:ilvl="2" w:tentative="1">
+      <w:start w:val="1"/>
+      <w:numFmt w:val="bullet"/>
+      <w:lvlText w:val=""/>
+      <w:lvlJc w:val="left"/>
+      <w:pPr>
+        <w:tabs>
+          <w:tab w:val="num" w:pos="2160"/>
+        </w:tabs>
+        <w:ind w:left="2160" w:hanging="360"/>
+      </w:pPr>
+      <w:rPr>
+        <w:rFonts w:ascii="Wingdings" w:hAnsi="Wingdings" w:hint="default"/>
+        <w:sz w:val="20"/>
+      </w:rPr>
+    </w:lvl>
+    <w:lvl w:ilvl="3" w:tentative="1">
+      <w:start w:val="1"/>
+      <w:numFmt w:val="bullet"/>
+      <w:lvlText w:val=""/>
+      <w:lvlJc w:val="left"/>
+      <w:pPr>
+        <w:tabs>
+          <w:tab w:val="num" w:pos="2880"/>
+        </w:tabs>
+        <w:ind w:left="2880" w:hanging="360"/>
+      </w:pPr>
+      <w:rPr>
+        <w:rFonts w:ascii="Wingdings" w:hAnsi="Wingdings" w:hint="default"/>
+        <w:sz w:val="20"/>
+      </w:rPr>
+    </w:lvl>
+    <w:lvl w:ilvl="4" w:tentative="1">
+      <w:start w:val="1"/>
+      <w:numFmt w:val="bullet"/>
+      <w:lvlText w:val=""/>
+      <w:lvlJc w:val="left"/>
+      <w:pPr>
+        <w:tabs>
+          <w:tab w:val="num" w:pos="3600"/>
+        </w:tabs>
+        <w:ind w:left="3600" w:hanging="360"/>
+      </w:pPr>
+      <w:rPr>
+        <w:rFonts w:ascii="Wingdings" w:hAnsi="Wingdings" w:hint="default"/>
+        <w:sz w:val="20"/>
+      </w:rPr>
+    </w:lvl>
+    <w:lvl w:ilvl="5" w:tentative="1">
+      <w:start w:val="1"/>
+      <w:numFmt w:val="bullet"/>
+      <w:lvlText w:val=""/>
+      <w:lvlJc w:val="left"/>
+      <w:pPr>
+        <w:tabs>
+          <w:tab w:val="num" w:pos="4320"/>
+        </w:tabs>
+        <w:ind w:left="4320" w:hanging="360"/>
+      </w:pPr>
+      <w:rPr>
+        <w:rFonts w:ascii="Wingdings" w:hAnsi="Wingdings" w:hint="default"/>
+        <w:sz w:val="20"/>
+      </w:rPr>
+    </w:lvl>
+    <w:lvl w:ilvl="6" w:tentative="1">
+      <w:start w:val="1"/>
+      <w:numFmt w:val="bullet"/>
+      <w:lvlText w:val=""/>
+      <w:lvlJc w:val="left"/>
+      <w:pPr>
+        <w:tabs>
+          <w:tab w:val="num" w:pos="5040"/>
+        </w:tabs>
+        <w:ind w:left="5040" w:hanging="360"/>
+      </w:pPr>
+      <w:rPr>
+        <w:rFonts w:ascii="Wingdings" w:hAnsi="Wingdings" w:hint="default"/>
+        <w:sz w:val="20"/>
+      </w:rPr>
+    </w:lvl>
+    <w:lvl w:ilvl="7" w:tentative="1">
+      <w:start w:val="1"/>
+      <w:numFmt w:val="bullet"/>
+      <w:lvlText w:val=""/>
+      <w:lvlJc w:val="left"/>
+      <w:pPr>
+        <w:tabs>
+          <w:tab w:val="num" w:pos="5760"/>
+        </w:tabs>
+        <w:ind w:left="5760" w:hanging="360"/>
+      </w:pPr>
+      <w:rPr>
+        <w:rFonts w:ascii="Wingdings" w:hAnsi="Wingdings" w:hint="default"/>
+        <w:sz w:val="20"/>
+      </w:rPr>
+    </w:lvl>
+    <w:lvl w:ilvl="8" w:tentative="1">
+      <w:start w:val="1"/>
+      <w:numFmt w:val="bullet"/>
+      <w:lvlText w:val=""/>
+      <w:lvlJc w:val="left"/>
+      <w:pPr>
+        <w:tabs>
+          <w:tab w:val="num" w:pos="6480"/>
+        </w:tabs>
+        <w:ind w:left="6480" w:hanging="360"/>
+      </w:pPr>
+      <w:rPr>
+        <w:rFonts w:ascii="Wingdings" w:hAnsi="Wingdings" w:hint="default"/>
+        <w:sz w:val="20"/>
+      </w:rPr>
+    </w:lvl>
+  </w:abstractNum>
+  <w:abstractNum w:abstractNumId="11" w15:restartNumberingAfterBreak="0">
     <w:nsid w:val="18510502"/>
     <w:multiLevelType w:val="hybridMultilevel"/>
     <w:tmpl w:val="23D40744"/>
@@ -4959,7 +5738,7 @@
       </w:rPr>
     </w:lvl>
   </w:abstractNum>
-  <w:abstractNum w:abstractNumId="10" w15:restartNumberingAfterBreak="0">
+  <w:abstractNum w:abstractNumId="12" w15:restartNumberingAfterBreak="0">
     <w:nsid w:val="1C7F6BC3"/>
     <w:multiLevelType w:val="multilevel"/>
     <w:tmpl w:val="C5106B56"/>
@@ -5108,7 +5887,7 @@
       </w:rPr>
     </w:lvl>
   </w:abstractNum>
-  <w:abstractNum w:abstractNumId="11" w15:restartNumberingAfterBreak="0">
+  <w:abstractNum w:abstractNumId="13" w15:restartNumberingAfterBreak="0">
     <w:nsid w:val="22C94324"/>
     <w:multiLevelType w:val="hybridMultilevel"/>
     <w:tmpl w:val="DB9A23C8"/>
@@ -5194,7 +5973,156 @@
       </w:pPr>
     </w:lvl>
   </w:abstractNum>
-  <w:abstractNum w:abstractNumId="12" w15:restartNumberingAfterBreak="0">
+  <w:abstractNum w:abstractNumId="14" w15:restartNumberingAfterBreak="0">
+    <w:nsid w:val="328D12DF"/>
+    <w:multiLevelType w:val="multilevel"/>
+    <w:tmpl w:val="7086505E"/>
+    <w:lvl w:ilvl="0">
+      <w:start w:val="1"/>
+      <w:numFmt w:val="bullet"/>
+      <w:lvlText w:val=""/>
+      <w:lvlJc w:val="left"/>
+      <w:pPr>
+        <w:tabs>
+          <w:tab w:val="num" w:pos="720"/>
+        </w:tabs>
+        <w:ind w:left="720" w:hanging="360"/>
+      </w:pPr>
+      <w:rPr>
+        <w:rFonts w:ascii="Symbol" w:hAnsi="Symbol" w:hint="default"/>
+        <w:sz w:val="20"/>
+      </w:rPr>
+    </w:lvl>
+    <w:lvl w:ilvl="1">
+      <w:start w:val="1"/>
+      <w:numFmt w:val="bullet"/>
+      <w:lvlText w:val="o"/>
+      <w:lvlJc w:val="left"/>
+      <w:pPr>
+        <w:tabs>
+          <w:tab w:val="num" w:pos="1440"/>
+        </w:tabs>
+        <w:ind w:left="1440" w:hanging="360"/>
+      </w:pPr>
+      <w:rPr>
+        <w:rFonts w:ascii="Courier New" w:hAnsi="Courier New" w:hint="default"/>
+        <w:sz w:val="20"/>
+      </w:rPr>
+    </w:lvl>
+    <w:lvl w:ilvl="2" w:tentative="1">
+      <w:start w:val="1"/>
+      <w:numFmt w:val="bullet"/>
+      <w:lvlText w:val=""/>
+      <w:lvlJc w:val="left"/>
+      <w:pPr>
+        <w:tabs>
+          <w:tab w:val="num" w:pos="2160"/>
+        </w:tabs>
+        <w:ind w:left="2160" w:hanging="360"/>
+      </w:pPr>
+      <w:rPr>
+        <w:rFonts w:ascii="Wingdings" w:hAnsi="Wingdings" w:hint="default"/>
+        <w:sz w:val="20"/>
+      </w:rPr>
+    </w:lvl>
+    <w:lvl w:ilvl="3" w:tentative="1">
+      <w:start w:val="1"/>
+      <w:numFmt w:val="bullet"/>
+      <w:lvlText w:val=""/>
+      <w:lvlJc w:val="left"/>
+      <w:pPr>
+        <w:tabs>
+          <w:tab w:val="num" w:pos="2880"/>
+        </w:tabs>
+        <w:ind w:left="2880" w:hanging="360"/>
+      </w:pPr>
+      <w:rPr>
+        <w:rFonts w:ascii="Wingdings" w:hAnsi="Wingdings" w:hint="default"/>
+        <w:sz w:val="20"/>
+      </w:rPr>
+    </w:lvl>
+    <w:lvl w:ilvl="4" w:tentative="1">
+      <w:start w:val="1"/>
+      <w:numFmt w:val="bullet"/>
+      <w:lvlText w:val=""/>
+      <w:lvlJc w:val="left"/>
+      <w:pPr>
+        <w:tabs>
+          <w:tab w:val="num" w:pos="3600"/>
+        </w:tabs>
+        <w:ind w:left="3600" w:hanging="360"/>
+      </w:pPr>
+      <w:rPr>
+        <w:rFonts w:ascii="Wingdings" w:hAnsi="Wingdings" w:hint="default"/>
+        <w:sz w:val="20"/>
+      </w:rPr>
+    </w:lvl>
+    <w:lvl w:ilvl="5" w:tentative="1">
+      <w:start w:val="1"/>
+      <w:numFmt w:val="bullet"/>
+      <w:lvlText w:val=""/>
+      <w:lvlJc w:val="left"/>
+      <w:pPr>
+        <w:tabs>
+          <w:tab w:val="num" w:pos="4320"/>
+        </w:tabs>
+        <w:ind w:left="4320" w:hanging="360"/>
+      </w:pPr>
+      <w:rPr>
+        <w:rFonts w:ascii="Wingdings" w:hAnsi="Wingdings" w:hint="default"/>
+        <w:sz w:val="20"/>
+      </w:rPr>
+    </w:lvl>
+    <w:lvl w:ilvl="6" w:tentative="1">
+      <w:start w:val="1"/>
+      <w:numFmt w:val="bullet"/>
+      <w:lvlText w:val=""/>
+      <w:lvlJc w:val="left"/>
+      <w:pPr>
+        <w:tabs>
+          <w:tab w:val="num" w:pos="5040"/>
+        </w:tabs>
+        <w:ind w:left="5040" w:hanging="360"/>
+      </w:pPr>
+      <w:rPr>
+        <w:rFonts w:ascii="Wingdings" w:hAnsi="Wingdings" w:hint="default"/>
+        <w:sz w:val="20"/>
+      </w:rPr>
+    </w:lvl>
+    <w:lvl w:ilvl="7" w:tentative="1">
+      <w:start w:val="1"/>
+      <w:numFmt w:val="bullet"/>
+      <w:lvlText w:val=""/>
+      <w:lvlJc w:val="left"/>
+      <w:pPr>
+        <w:tabs>
+          <w:tab w:val="num" w:pos="5760"/>
+        </w:tabs>
+        <w:ind w:left="5760" w:hanging="360"/>
+      </w:pPr>
+      <w:rPr>
+        <w:rFonts w:ascii="Wingdings" w:hAnsi="Wingdings" w:hint="default"/>
+        <w:sz w:val="20"/>
+      </w:rPr>
+    </w:lvl>
+    <w:lvl w:ilvl="8" w:tentative="1">
+      <w:start w:val="1"/>
+      <w:numFmt w:val="bullet"/>
+      <w:lvlText w:val=""/>
+      <w:lvlJc w:val="left"/>
+      <w:pPr>
+        <w:tabs>
+          <w:tab w:val="num" w:pos="6480"/>
+        </w:tabs>
+        <w:ind w:left="6480" w:hanging="360"/>
+      </w:pPr>
+      <w:rPr>
+        <w:rFonts w:ascii="Wingdings" w:hAnsi="Wingdings" w:hint="default"/>
+        <w:sz w:val="20"/>
+      </w:rPr>
+    </w:lvl>
+  </w:abstractNum>
+  <w:abstractNum w:abstractNumId="15" w15:restartNumberingAfterBreak="0">
     <w:nsid w:val="34846A2D"/>
     <w:multiLevelType w:val="multilevel"/>
     <w:tmpl w:val="214E3836"/>
@@ -5343,7 +6271,7 @@
       </w:rPr>
     </w:lvl>
   </w:abstractNum>
-  <w:abstractNum w:abstractNumId="13" w15:restartNumberingAfterBreak="0">
+  <w:abstractNum w:abstractNumId="16" w15:restartNumberingAfterBreak="0">
     <w:nsid w:val="38BD73E5"/>
     <w:multiLevelType w:val="multilevel"/>
     <w:tmpl w:val="AFAE346E"/>
@@ -5492,7 +6420,7 @@
       </w:rPr>
     </w:lvl>
   </w:abstractNum>
-  <w:abstractNum w:abstractNumId="14" w15:restartNumberingAfterBreak="0">
+  <w:abstractNum w:abstractNumId="17" w15:restartNumberingAfterBreak="0">
     <w:nsid w:val="3D801E03"/>
     <w:multiLevelType w:val="multilevel"/>
     <w:tmpl w:val="08145E78"/>
@@ -5641,7 +6569,7 @@
       </w:rPr>
     </w:lvl>
   </w:abstractNum>
-  <w:abstractNum w:abstractNumId="15" w15:restartNumberingAfterBreak="0">
+  <w:abstractNum w:abstractNumId="18" w15:restartNumberingAfterBreak="0">
     <w:nsid w:val="3DEC59B6"/>
     <w:multiLevelType w:val="multilevel"/>
     <w:tmpl w:val="D03AD09A"/>
@@ -5790,7 +6718,7 @@
       </w:rPr>
     </w:lvl>
   </w:abstractNum>
-  <w:abstractNum w:abstractNumId="16" w15:restartNumberingAfterBreak="0">
+  <w:abstractNum w:abstractNumId="19" w15:restartNumberingAfterBreak="0">
     <w:nsid w:val="400D7FC6"/>
     <w:multiLevelType w:val="multilevel"/>
     <w:tmpl w:val="6450CA52"/>
@@ -5939,7 +6867,156 @@
       </w:rPr>
     </w:lvl>
   </w:abstractNum>
-  <w:abstractNum w:abstractNumId="17" w15:restartNumberingAfterBreak="0">
+  <w:abstractNum w:abstractNumId="20" w15:restartNumberingAfterBreak="0">
+    <w:nsid w:val="42B01247"/>
+    <w:multiLevelType w:val="multilevel"/>
+    <w:tmpl w:val="9D2E944E"/>
+    <w:lvl w:ilvl="0">
+      <w:start w:val="1"/>
+      <w:numFmt w:val="bullet"/>
+      <w:lvlText w:val=""/>
+      <w:lvlJc w:val="left"/>
+      <w:pPr>
+        <w:tabs>
+          <w:tab w:val="num" w:pos="720"/>
+        </w:tabs>
+        <w:ind w:left="720" w:hanging="360"/>
+      </w:pPr>
+      <w:rPr>
+        <w:rFonts w:ascii="Symbol" w:hAnsi="Symbol" w:hint="default"/>
+        <w:sz w:val="20"/>
+      </w:rPr>
+    </w:lvl>
+    <w:lvl w:ilvl="1">
+      <w:start w:val="1"/>
+      <w:numFmt w:val="bullet"/>
+      <w:lvlText w:val="o"/>
+      <w:lvlJc w:val="left"/>
+      <w:pPr>
+        <w:tabs>
+          <w:tab w:val="num" w:pos="1440"/>
+        </w:tabs>
+        <w:ind w:left="1440" w:hanging="360"/>
+      </w:pPr>
+      <w:rPr>
+        <w:rFonts w:ascii="Courier New" w:hAnsi="Courier New" w:hint="default"/>
+        <w:sz w:val="20"/>
+      </w:rPr>
+    </w:lvl>
+    <w:lvl w:ilvl="2" w:tentative="1">
+      <w:start w:val="1"/>
+      <w:numFmt w:val="bullet"/>
+      <w:lvlText w:val=""/>
+      <w:lvlJc w:val="left"/>
+      <w:pPr>
+        <w:tabs>
+          <w:tab w:val="num" w:pos="2160"/>
+        </w:tabs>
+        <w:ind w:left="2160" w:hanging="360"/>
+      </w:pPr>
+      <w:rPr>
+        <w:rFonts w:ascii="Wingdings" w:hAnsi="Wingdings" w:hint="default"/>
+        <w:sz w:val="20"/>
+      </w:rPr>
+    </w:lvl>
+    <w:lvl w:ilvl="3" w:tentative="1">
+      <w:start w:val="1"/>
+      <w:numFmt w:val="bullet"/>
+      <w:lvlText w:val=""/>
+      <w:lvlJc w:val="left"/>
+      <w:pPr>
+        <w:tabs>
+          <w:tab w:val="num" w:pos="2880"/>
+        </w:tabs>
+        <w:ind w:left="2880" w:hanging="360"/>
+      </w:pPr>
+      <w:rPr>
+        <w:rFonts w:ascii="Wingdings" w:hAnsi="Wingdings" w:hint="default"/>
+        <w:sz w:val="20"/>
+      </w:rPr>
+    </w:lvl>
+    <w:lvl w:ilvl="4" w:tentative="1">
+      <w:start w:val="1"/>
+      <w:numFmt w:val="bullet"/>
+      <w:lvlText w:val=""/>
+      <w:lvlJc w:val="left"/>
+      <w:pPr>
+        <w:tabs>
+          <w:tab w:val="num" w:pos="3600"/>
+        </w:tabs>
+        <w:ind w:left="3600" w:hanging="360"/>
+      </w:pPr>
+      <w:rPr>
+        <w:rFonts w:ascii="Wingdings" w:hAnsi="Wingdings" w:hint="default"/>
+        <w:sz w:val="20"/>
+      </w:rPr>
+    </w:lvl>
+    <w:lvl w:ilvl="5" w:tentative="1">
+      <w:start w:val="1"/>
+      <w:numFmt w:val="bullet"/>
+      <w:lvlText w:val=""/>
+      <w:lvlJc w:val="left"/>
+      <w:pPr>
+        <w:tabs>
+          <w:tab w:val="num" w:pos="4320"/>
+        </w:tabs>
+        <w:ind w:left="4320" w:hanging="360"/>
+      </w:pPr>
+      <w:rPr>
+        <w:rFonts w:ascii="Wingdings" w:hAnsi="Wingdings" w:hint="default"/>
+        <w:sz w:val="20"/>
+      </w:rPr>
+    </w:lvl>
+    <w:lvl w:ilvl="6" w:tentative="1">
+      <w:start w:val="1"/>
+      <w:numFmt w:val="bullet"/>
+      <w:lvlText w:val=""/>
+      <w:lvlJc w:val="left"/>
+      <w:pPr>
+        <w:tabs>
+          <w:tab w:val="num" w:pos="5040"/>
+        </w:tabs>
+        <w:ind w:left="5040" w:hanging="360"/>
+      </w:pPr>
+      <w:rPr>
+        <w:rFonts w:ascii="Wingdings" w:hAnsi="Wingdings" w:hint="default"/>
+        <w:sz w:val="20"/>
+      </w:rPr>
+    </w:lvl>
+    <w:lvl w:ilvl="7" w:tentative="1">
+      <w:start w:val="1"/>
+      <w:numFmt w:val="bullet"/>
+      <w:lvlText w:val=""/>
+      <w:lvlJc w:val="left"/>
+      <w:pPr>
+        <w:tabs>
+          <w:tab w:val="num" w:pos="5760"/>
+        </w:tabs>
+        <w:ind w:left="5760" w:hanging="360"/>
+      </w:pPr>
+      <w:rPr>
+        <w:rFonts w:ascii="Wingdings" w:hAnsi="Wingdings" w:hint="default"/>
+        <w:sz w:val="20"/>
+      </w:rPr>
+    </w:lvl>
+    <w:lvl w:ilvl="8" w:tentative="1">
+      <w:start w:val="1"/>
+      <w:numFmt w:val="bullet"/>
+      <w:lvlText w:val=""/>
+      <w:lvlJc w:val="left"/>
+      <w:pPr>
+        <w:tabs>
+          <w:tab w:val="num" w:pos="6480"/>
+        </w:tabs>
+        <w:ind w:left="6480" w:hanging="360"/>
+      </w:pPr>
+      <w:rPr>
+        <w:rFonts w:ascii="Wingdings" w:hAnsi="Wingdings" w:hint="default"/>
+        <w:sz w:val="20"/>
+      </w:rPr>
+    </w:lvl>
+  </w:abstractNum>
+  <w:abstractNum w:abstractNumId="21" w15:restartNumberingAfterBreak="0">
     <w:nsid w:val="44EB2532"/>
     <w:multiLevelType w:val="multilevel"/>
     <w:tmpl w:val="66A41A9A"/>
@@ -6088,7 +7165,7 @@
       </w:rPr>
     </w:lvl>
   </w:abstractNum>
-  <w:abstractNum w:abstractNumId="18" w15:restartNumberingAfterBreak="0">
+  <w:abstractNum w:abstractNumId="22" w15:restartNumberingAfterBreak="0">
     <w:nsid w:val="45947ABF"/>
     <w:multiLevelType w:val="hybridMultilevel"/>
     <w:tmpl w:val="FF1C5BEC"/>
@@ -6177,7 +7254,156 @@
       </w:pPr>
     </w:lvl>
   </w:abstractNum>
-  <w:abstractNum w:abstractNumId="19" w15:restartNumberingAfterBreak="0">
+  <w:abstractNum w:abstractNumId="23" w15:restartNumberingAfterBreak="0">
+    <w:nsid w:val="46880F99"/>
+    <w:multiLevelType w:val="multilevel"/>
+    <w:tmpl w:val="25847D2A"/>
+    <w:lvl w:ilvl="0">
+      <w:start w:val="1"/>
+      <w:numFmt w:val="bullet"/>
+      <w:lvlText w:val=""/>
+      <w:lvlJc w:val="left"/>
+      <w:pPr>
+        <w:tabs>
+          <w:tab w:val="num" w:pos="720"/>
+        </w:tabs>
+        <w:ind w:left="720" w:hanging="360"/>
+      </w:pPr>
+      <w:rPr>
+        <w:rFonts w:ascii="Symbol" w:hAnsi="Symbol" w:hint="default"/>
+        <w:sz w:val="20"/>
+      </w:rPr>
+    </w:lvl>
+    <w:lvl w:ilvl="1">
+      <w:start w:val="1"/>
+      <w:numFmt w:val="bullet"/>
+      <w:lvlText w:val="o"/>
+      <w:lvlJc w:val="left"/>
+      <w:pPr>
+        <w:tabs>
+          <w:tab w:val="num" w:pos="1440"/>
+        </w:tabs>
+        <w:ind w:left="1440" w:hanging="360"/>
+      </w:pPr>
+      <w:rPr>
+        <w:rFonts w:ascii="Courier New" w:hAnsi="Courier New" w:hint="default"/>
+        <w:sz w:val="20"/>
+      </w:rPr>
+    </w:lvl>
+    <w:lvl w:ilvl="2" w:tentative="1">
+      <w:start w:val="1"/>
+      <w:numFmt w:val="bullet"/>
+      <w:lvlText w:val=""/>
+      <w:lvlJc w:val="left"/>
+      <w:pPr>
+        <w:tabs>
+          <w:tab w:val="num" w:pos="2160"/>
+        </w:tabs>
+        <w:ind w:left="2160" w:hanging="360"/>
+      </w:pPr>
+      <w:rPr>
+        <w:rFonts w:ascii="Wingdings" w:hAnsi="Wingdings" w:hint="default"/>
+        <w:sz w:val="20"/>
+      </w:rPr>
+    </w:lvl>
+    <w:lvl w:ilvl="3" w:tentative="1">
+      <w:start w:val="1"/>
+      <w:numFmt w:val="bullet"/>
+      <w:lvlText w:val=""/>
+      <w:lvlJc w:val="left"/>
+      <w:pPr>
+        <w:tabs>
+          <w:tab w:val="num" w:pos="2880"/>
+        </w:tabs>
+        <w:ind w:left="2880" w:hanging="360"/>
+      </w:pPr>
+      <w:rPr>
+        <w:rFonts w:ascii="Wingdings" w:hAnsi="Wingdings" w:hint="default"/>
+        <w:sz w:val="20"/>
+      </w:rPr>
+    </w:lvl>
+    <w:lvl w:ilvl="4" w:tentative="1">
+      <w:start w:val="1"/>
+      <w:numFmt w:val="bullet"/>
+      <w:lvlText w:val=""/>
+      <w:lvlJc w:val="left"/>
+      <w:pPr>
+        <w:tabs>
+          <w:tab w:val="num" w:pos="3600"/>
+        </w:tabs>
+        <w:ind w:left="3600" w:hanging="360"/>
+      </w:pPr>
+      <w:rPr>
+        <w:rFonts w:ascii="Wingdings" w:hAnsi="Wingdings" w:hint="default"/>
+        <w:sz w:val="20"/>
+      </w:rPr>
+    </w:lvl>
+    <w:lvl w:ilvl="5" w:tentative="1">
+      <w:start w:val="1"/>
+      <w:numFmt w:val="bullet"/>
+      <w:lvlText w:val=""/>
+      <w:lvlJc w:val="left"/>
+      <w:pPr>
+        <w:tabs>
+          <w:tab w:val="num" w:pos="4320"/>
+        </w:tabs>
+        <w:ind w:left="4320" w:hanging="360"/>
+      </w:pPr>
+      <w:rPr>
+        <w:rFonts w:ascii="Wingdings" w:hAnsi="Wingdings" w:hint="default"/>
+        <w:sz w:val="20"/>
+      </w:rPr>
+    </w:lvl>
+    <w:lvl w:ilvl="6" w:tentative="1">
+      <w:start w:val="1"/>
+      <w:numFmt w:val="bullet"/>
+      <w:lvlText w:val=""/>
+      <w:lvlJc w:val="left"/>
+      <w:pPr>
+        <w:tabs>
+          <w:tab w:val="num" w:pos="5040"/>
+        </w:tabs>
+        <w:ind w:left="5040" w:hanging="360"/>
+      </w:pPr>
+      <w:rPr>
+        <w:rFonts w:ascii="Wingdings" w:hAnsi="Wingdings" w:hint="default"/>
+        <w:sz w:val="20"/>
+      </w:rPr>
+    </w:lvl>
+    <w:lvl w:ilvl="7" w:tentative="1">
+      <w:start w:val="1"/>
+      <w:numFmt w:val="bullet"/>
+      <w:lvlText w:val=""/>
+      <w:lvlJc w:val="left"/>
+      <w:pPr>
+        <w:tabs>
+          <w:tab w:val="num" w:pos="5760"/>
+        </w:tabs>
+        <w:ind w:left="5760" w:hanging="360"/>
+      </w:pPr>
+      <w:rPr>
+        <w:rFonts w:ascii="Wingdings" w:hAnsi="Wingdings" w:hint="default"/>
+        <w:sz w:val="20"/>
+      </w:rPr>
+    </w:lvl>
+    <w:lvl w:ilvl="8" w:tentative="1">
+      <w:start w:val="1"/>
+      <w:numFmt w:val="bullet"/>
+      <w:lvlText w:val=""/>
+      <w:lvlJc w:val="left"/>
+      <w:pPr>
+        <w:tabs>
+          <w:tab w:val="num" w:pos="6480"/>
+        </w:tabs>
+        <w:ind w:left="6480" w:hanging="360"/>
+      </w:pPr>
+      <w:rPr>
+        <w:rFonts w:ascii="Wingdings" w:hAnsi="Wingdings" w:hint="default"/>
+        <w:sz w:val="20"/>
+      </w:rPr>
+    </w:lvl>
+  </w:abstractNum>
+  <w:abstractNum w:abstractNumId="24" w15:restartNumberingAfterBreak="0">
     <w:nsid w:val="49405017"/>
     <w:multiLevelType w:val="hybridMultilevel"/>
     <w:tmpl w:val="AE6E4F4C"/>
@@ -6290,7 +7516,7 @@
       </w:rPr>
     </w:lvl>
   </w:abstractNum>
-  <w:abstractNum w:abstractNumId="20" w15:restartNumberingAfterBreak="0">
+  <w:abstractNum w:abstractNumId="25" w15:restartNumberingAfterBreak="0">
     <w:nsid w:val="4C594917"/>
     <w:multiLevelType w:val="multilevel"/>
     <w:tmpl w:val="69822B06"/>
@@ -6439,7 +7665,7 @@
       </w:rPr>
     </w:lvl>
   </w:abstractNum>
-  <w:abstractNum w:abstractNumId="21" w15:restartNumberingAfterBreak="0">
+  <w:abstractNum w:abstractNumId="26" w15:restartNumberingAfterBreak="0">
     <w:nsid w:val="4C772FE4"/>
     <w:multiLevelType w:val="hybridMultilevel"/>
     <w:tmpl w:val="ED6A8F64"/>
@@ -6525,7 +7751,7 @@
       </w:pPr>
     </w:lvl>
   </w:abstractNum>
-  <w:abstractNum w:abstractNumId="22" w15:restartNumberingAfterBreak="0">
+  <w:abstractNum w:abstractNumId="27" w15:restartNumberingAfterBreak="0">
     <w:nsid w:val="514D4438"/>
     <w:multiLevelType w:val="multilevel"/>
     <w:tmpl w:val="D7125ADE"/>
@@ -6674,7 +7900,7 @@
       </w:rPr>
     </w:lvl>
   </w:abstractNum>
-  <w:abstractNum w:abstractNumId="23" w15:restartNumberingAfterBreak="0">
+  <w:abstractNum w:abstractNumId="28" w15:restartNumberingAfterBreak="0">
     <w:nsid w:val="52BD568D"/>
     <w:multiLevelType w:val="multilevel"/>
     <w:tmpl w:val="71BCC0FE"/>
@@ -6823,7 +8049,7 @@
       </w:rPr>
     </w:lvl>
   </w:abstractNum>
-  <w:abstractNum w:abstractNumId="24" w15:restartNumberingAfterBreak="0">
+  <w:abstractNum w:abstractNumId="29" w15:restartNumberingAfterBreak="0">
     <w:nsid w:val="54A17BE2"/>
     <w:multiLevelType w:val="multilevel"/>
     <w:tmpl w:val="A532F416"/>
@@ -6972,7 +8198,7 @@
       </w:rPr>
     </w:lvl>
   </w:abstractNum>
-  <w:abstractNum w:abstractNumId="25" w15:restartNumberingAfterBreak="0">
+  <w:abstractNum w:abstractNumId="30" w15:restartNumberingAfterBreak="0">
     <w:nsid w:val="56EB4C14"/>
     <w:multiLevelType w:val="multilevel"/>
     <w:tmpl w:val="9C0889B2"/>
@@ -7085,7 +8311,156 @@
       </w:pPr>
     </w:lvl>
   </w:abstractNum>
-  <w:abstractNum w:abstractNumId="26" w15:restartNumberingAfterBreak="0">
+  <w:abstractNum w:abstractNumId="31" w15:restartNumberingAfterBreak="0">
+    <w:nsid w:val="581D196D"/>
+    <w:multiLevelType w:val="multilevel"/>
+    <w:tmpl w:val="1AC8B0D2"/>
+    <w:lvl w:ilvl="0">
+      <w:start w:val="1"/>
+      <w:numFmt w:val="bullet"/>
+      <w:lvlText w:val=""/>
+      <w:lvlJc w:val="left"/>
+      <w:pPr>
+        <w:tabs>
+          <w:tab w:val="num" w:pos="720"/>
+        </w:tabs>
+        <w:ind w:left="720" w:hanging="360"/>
+      </w:pPr>
+      <w:rPr>
+        <w:rFonts w:ascii="Symbol" w:hAnsi="Symbol" w:hint="default"/>
+        <w:sz w:val="20"/>
+      </w:rPr>
+    </w:lvl>
+    <w:lvl w:ilvl="1" w:tentative="1">
+      <w:start w:val="1"/>
+      <w:numFmt w:val="bullet"/>
+      <w:lvlText w:val="o"/>
+      <w:lvlJc w:val="left"/>
+      <w:pPr>
+        <w:tabs>
+          <w:tab w:val="num" w:pos="1440"/>
+        </w:tabs>
+        <w:ind w:left="1440" w:hanging="360"/>
+      </w:pPr>
+      <w:rPr>
+        <w:rFonts w:ascii="Courier New" w:hAnsi="Courier New" w:hint="default"/>
+        <w:sz w:val="20"/>
+      </w:rPr>
+    </w:lvl>
+    <w:lvl w:ilvl="2" w:tentative="1">
+      <w:start w:val="1"/>
+      <w:numFmt w:val="bullet"/>
+      <w:lvlText w:val=""/>
+      <w:lvlJc w:val="left"/>
+      <w:pPr>
+        <w:tabs>
+          <w:tab w:val="num" w:pos="2160"/>
+        </w:tabs>
+        <w:ind w:left="2160" w:hanging="360"/>
+      </w:pPr>
+      <w:rPr>
+        <w:rFonts w:ascii="Wingdings" w:hAnsi="Wingdings" w:hint="default"/>
+        <w:sz w:val="20"/>
+      </w:rPr>
+    </w:lvl>
+    <w:lvl w:ilvl="3" w:tentative="1">
+      <w:start w:val="1"/>
+      <w:numFmt w:val="bullet"/>
+      <w:lvlText w:val=""/>
+      <w:lvlJc w:val="left"/>
+      <w:pPr>
+        <w:tabs>
+          <w:tab w:val="num" w:pos="2880"/>
+        </w:tabs>
+        <w:ind w:left="2880" w:hanging="360"/>
+      </w:pPr>
+      <w:rPr>
+        <w:rFonts w:ascii="Wingdings" w:hAnsi="Wingdings" w:hint="default"/>
+        <w:sz w:val="20"/>
+      </w:rPr>
+    </w:lvl>
+    <w:lvl w:ilvl="4" w:tentative="1">
+      <w:start w:val="1"/>
+      <w:numFmt w:val="bullet"/>
+      <w:lvlText w:val=""/>
+      <w:lvlJc w:val="left"/>
+      <w:pPr>
+        <w:tabs>
+          <w:tab w:val="num" w:pos="3600"/>
+        </w:tabs>
+        <w:ind w:left="3600" w:hanging="360"/>
+      </w:pPr>
+      <w:rPr>
+        <w:rFonts w:ascii="Wingdings" w:hAnsi="Wingdings" w:hint="default"/>
+        <w:sz w:val="20"/>
+      </w:rPr>
+    </w:lvl>
+    <w:lvl w:ilvl="5" w:tentative="1">
+      <w:start w:val="1"/>
+      <w:numFmt w:val="bullet"/>
+      <w:lvlText w:val=""/>
+      <w:lvlJc w:val="left"/>
+      <w:pPr>
+        <w:tabs>
+          <w:tab w:val="num" w:pos="4320"/>
+        </w:tabs>
+        <w:ind w:left="4320" w:hanging="360"/>
+      </w:pPr>
+      <w:rPr>
+        <w:rFonts w:ascii="Wingdings" w:hAnsi="Wingdings" w:hint="default"/>
+        <w:sz w:val="20"/>
+      </w:rPr>
+    </w:lvl>
+    <w:lvl w:ilvl="6" w:tentative="1">
+      <w:start w:val="1"/>
+      <w:numFmt w:val="bullet"/>
+      <w:lvlText w:val=""/>
+      <w:lvlJc w:val="left"/>
+      <w:pPr>
+        <w:tabs>
+          <w:tab w:val="num" w:pos="5040"/>
+        </w:tabs>
+        <w:ind w:left="5040" w:hanging="360"/>
+      </w:pPr>
+      <w:rPr>
+        <w:rFonts w:ascii="Wingdings" w:hAnsi="Wingdings" w:hint="default"/>
+        <w:sz w:val="20"/>
+      </w:rPr>
+    </w:lvl>
+    <w:lvl w:ilvl="7" w:tentative="1">
+      <w:start w:val="1"/>
+      <w:numFmt w:val="bullet"/>
+      <w:lvlText w:val=""/>
+      <w:lvlJc w:val="left"/>
+      <w:pPr>
+        <w:tabs>
+          <w:tab w:val="num" w:pos="5760"/>
+        </w:tabs>
+        <w:ind w:left="5760" w:hanging="360"/>
+      </w:pPr>
+      <w:rPr>
+        <w:rFonts w:ascii="Wingdings" w:hAnsi="Wingdings" w:hint="default"/>
+        <w:sz w:val="20"/>
+      </w:rPr>
+    </w:lvl>
+    <w:lvl w:ilvl="8" w:tentative="1">
+      <w:start w:val="1"/>
+      <w:numFmt w:val="bullet"/>
+      <w:lvlText w:val=""/>
+      <w:lvlJc w:val="left"/>
+      <w:pPr>
+        <w:tabs>
+          <w:tab w:val="num" w:pos="6480"/>
+        </w:tabs>
+        <w:ind w:left="6480" w:hanging="360"/>
+      </w:pPr>
+      <w:rPr>
+        <w:rFonts w:ascii="Wingdings" w:hAnsi="Wingdings" w:hint="default"/>
+        <w:sz w:val="20"/>
+      </w:rPr>
+    </w:lvl>
+  </w:abstractNum>
+  <w:abstractNum w:abstractNumId="32" w15:restartNumberingAfterBreak="0">
     <w:nsid w:val="59FF5260"/>
     <w:multiLevelType w:val="hybridMultilevel"/>
     <w:tmpl w:val="D304FF80"/>
@@ -7198,7 +8573,7 @@
       </w:rPr>
     </w:lvl>
   </w:abstractNum>
-  <w:abstractNum w:abstractNumId="27" w15:restartNumberingAfterBreak="0">
+  <w:abstractNum w:abstractNumId="33" w15:restartNumberingAfterBreak="0">
     <w:nsid w:val="5F632B79"/>
     <w:multiLevelType w:val="multilevel"/>
     <w:tmpl w:val="F7C6FADA"/>
@@ -7347,7 +8722,7 @@
       </w:rPr>
     </w:lvl>
   </w:abstractNum>
-  <w:abstractNum w:abstractNumId="28" w15:restartNumberingAfterBreak="0">
+  <w:abstractNum w:abstractNumId="34" w15:restartNumberingAfterBreak="0">
     <w:nsid w:val="5FBF7932"/>
     <w:multiLevelType w:val="multilevel"/>
     <w:tmpl w:val="A23670C0"/>
@@ -7496,7 +8871,7 @@
       </w:rPr>
     </w:lvl>
   </w:abstractNum>
-  <w:abstractNum w:abstractNumId="29" w15:restartNumberingAfterBreak="0">
+  <w:abstractNum w:abstractNumId="35" w15:restartNumberingAfterBreak="0">
     <w:nsid w:val="695C3C4F"/>
     <w:multiLevelType w:val="multilevel"/>
     <w:tmpl w:val="B28C4FAE"/>
@@ -7645,7 +9020,7 @@
       </w:rPr>
     </w:lvl>
   </w:abstractNum>
-  <w:abstractNum w:abstractNumId="30" w15:restartNumberingAfterBreak="0">
+  <w:abstractNum w:abstractNumId="36" w15:restartNumberingAfterBreak="0">
     <w:nsid w:val="72294EE8"/>
     <w:multiLevelType w:val="hybridMultilevel"/>
     <w:tmpl w:val="A712D7A6"/>
@@ -7734,7 +9109,7 @@
       </w:pPr>
     </w:lvl>
   </w:abstractNum>
-  <w:abstractNum w:abstractNumId="31" w15:restartNumberingAfterBreak="0">
+  <w:abstractNum w:abstractNumId="37" w15:restartNumberingAfterBreak="0">
     <w:nsid w:val="73B5250B"/>
     <w:multiLevelType w:val="multilevel"/>
     <w:tmpl w:val="AA389C42"/>
@@ -7883,7 +9258,7 @@
       </w:rPr>
     </w:lvl>
   </w:abstractNum>
-  <w:abstractNum w:abstractNumId="32" w15:restartNumberingAfterBreak="0">
+  <w:abstractNum w:abstractNumId="38" w15:restartNumberingAfterBreak="0">
     <w:nsid w:val="746920C6"/>
     <w:multiLevelType w:val="multilevel"/>
     <w:tmpl w:val="23BAFB60"/>
@@ -8032,7 +9407,7 @@
       </w:rPr>
     </w:lvl>
   </w:abstractNum>
-  <w:abstractNum w:abstractNumId="33" w15:restartNumberingAfterBreak="0">
+  <w:abstractNum w:abstractNumId="39" w15:restartNumberingAfterBreak="0">
     <w:nsid w:val="757733AA"/>
     <w:multiLevelType w:val="multilevel"/>
     <w:tmpl w:val="8D2E96DA"/>
@@ -8181,7 +9556,7 @@
       </w:rPr>
     </w:lvl>
   </w:abstractNum>
-  <w:abstractNum w:abstractNumId="34" w15:restartNumberingAfterBreak="0">
+  <w:abstractNum w:abstractNumId="40" w15:restartNumberingAfterBreak="0">
     <w:nsid w:val="75DC39B2"/>
     <w:multiLevelType w:val="multilevel"/>
     <w:tmpl w:val="2280F852"/>
@@ -8294,7 +9669,7 @@
       </w:pPr>
     </w:lvl>
   </w:abstractNum>
-  <w:abstractNum w:abstractNumId="35" w15:restartNumberingAfterBreak="0">
+  <w:abstractNum w:abstractNumId="41" w15:restartNumberingAfterBreak="0">
     <w:nsid w:val="76FE2E66"/>
     <w:multiLevelType w:val="hybridMultilevel"/>
     <w:tmpl w:val="855C895A"/>
@@ -8407,7 +9782,156 @@
       </w:rPr>
     </w:lvl>
   </w:abstractNum>
-  <w:abstractNum w:abstractNumId="36" w15:restartNumberingAfterBreak="0">
+  <w:abstractNum w:abstractNumId="42" w15:restartNumberingAfterBreak="0">
+    <w:nsid w:val="77793E97"/>
+    <w:multiLevelType w:val="multilevel"/>
+    <w:tmpl w:val="B84E3534"/>
+    <w:lvl w:ilvl="0">
+      <w:start w:val="1"/>
+      <w:numFmt w:val="bullet"/>
+      <w:lvlText w:val=""/>
+      <w:lvlJc w:val="left"/>
+      <w:pPr>
+        <w:tabs>
+          <w:tab w:val="num" w:pos="720"/>
+        </w:tabs>
+        <w:ind w:left="720" w:hanging="360"/>
+      </w:pPr>
+      <w:rPr>
+        <w:rFonts w:ascii="Symbol" w:hAnsi="Symbol" w:hint="default"/>
+        <w:sz w:val="20"/>
+      </w:rPr>
+    </w:lvl>
+    <w:lvl w:ilvl="1">
+      <w:start w:val="1"/>
+      <w:numFmt w:val="bullet"/>
+      <w:lvlText w:val="o"/>
+      <w:lvlJc w:val="left"/>
+      <w:pPr>
+        <w:tabs>
+          <w:tab w:val="num" w:pos="1440"/>
+        </w:tabs>
+        <w:ind w:left="1440" w:hanging="360"/>
+      </w:pPr>
+      <w:rPr>
+        <w:rFonts w:ascii="Courier New" w:hAnsi="Courier New" w:hint="default"/>
+        <w:sz w:val="20"/>
+      </w:rPr>
+    </w:lvl>
+    <w:lvl w:ilvl="2" w:tentative="1">
+      <w:start w:val="1"/>
+      <w:numFmt w:val="bullet"/>
+      <w:lvlText w:val=""/>
+      <w:lvlJc w:val="left"/>
+      <w:pPr>
+        <w:tabs>
+          <w:tab w:val="num" w:pos="2160"/>
+        </w:tabs>
+        <w:ind w:left="2160" w:hanging="360"/>
+      </w:pPr>
+      <w:rPr>
+        <w:rFonts w:ascii="Wingdings" w:hAnsi="Wingdings" w:hint="default"/>
+        <w:sz w:val="20"/>
+      </w:rPr>
+    </w:lvl>
+    <w:lvl w:ilvl="3" w:tentative="1">
+      <w:start w:val="1"/>
+      <w:numFmt w:val="bullet"/>
+      <w:lvlText w:val=""/>
+      <w:lvlJc w:val="left"/>
+      <w:pPr>
+        <w:tabs>
+          <w:tab w:val="num" w:pos="2880"/>
+        </w:tabs>
+        <w:ind w:left="2880" w:hanging="360"/>
+      </w:pPr>
+      <w:rPr>
+        <w:rFonts w:ascii="Wingdings" w:hAnsi="Wingdings" w:hint="default"/>
+        <w:sz w:val="20"/>
+      </w:rPr>
+    </w:lvl>
+    <w:lvl w:ilvl="4" w:tentative="1">
+      <w:start w:val="1"/>
+      <w:numFmt w:val="bullet"/>
+      <w:lvlText w:val=""/>
+      <w:lvlJc w:val="left"/>
+      <w:pPr>
+        <w:tabs>
+          <w:tab w:val="num" w:pos="3600"/>
+        </w:tabs>
+        <w:ind w:left="3600" w:hanging="360"/>
+      </w:pPr>
+      <w:rPr>
+        <w:rFonts w:ascii="Wingdings" w:hAnsi="Wingdings" w:hint="default"/>
+        <w:sz w:val="20"/>
+      </w:rPr>
+    </w:lvl>
+    <w:lvl w:ilvl="5" w:tentative="1">
+      <w:start w:val="1"/>
+      <w:numFmt w:val="bullet"/>
+      <w:lvlText w:val=""/>
+      <w:lvlJc w:val="left"/>
+      <w:pPr>
+        <w:tabs>
+          <w:tab w:val="num" w:pos="4320"/>
+        </w:tabs>
+        <w:ind w:left="4320" w:hanging="360"/>
+      </w:pPr>
+      <w:rPr>
+        <w:rFonts w:ascii="Wingdings" w:hAnsi="Wingdings" w:hint="default"/>
+        <w:sz w:val="20"/>
+      </w:rPr>
+    </w:lvl>
+    <w:lvl w:ilvl="6" w:tentative="1">
+      <w:start w:val="1"/>
+      <w:numFmt w:val="bullet"/>
+      <w:lvlText w:val=""/>
+      <w:lvlJc w:val="left"/>
+      <w:pPr>
+        <w:tabs>
+          <w:tab w:val="num" w:pos="5040"/>
+        </w:tabs>
+        <w:ind w:left="5040" w:hanging="360"/>
+      </w:pPr>
+      <w:rPr>
+        <w:rFonts w:ascii="Wingdings" w:hAnsi="Wingdings" w:hint="default"/>
+        <w:sz w:val="20"/>
+      </w:rPr>
+    </w:lvl>
+    <w:lvl w:ilvl="7" w:tentative="1">
+      <w:start w:val="1"/>
+      <w:numFmt w:val="bullet"/>
+      <w:lvlText w:val=""/>
+      <w:lvlJc w:val="left"/>
+      <w:pPr>
+        <w:tabs>
+          <w:tab w:val="num" w:pos="5760"/>
+        </w:tabs>
+        <w:ind w:left="5760" w:hanging="360"/>
+      </w:pPr>
+      <w:rPr>
+        <w:rFonts w:ascii="Wingdings" w:hAnsi="Wingdings" w:hint="default"/>
+        <w:sz w:val="20"/>
+      </w:rPr>
+    </w:lvl>
+    <w:lvl w:ilvl="8" w:tentative="1">
+      <w:start w:val="1"/>
+      <w:numFmt w:val="bullet"/>
+      <w:lvlText w:val=""/>
+      <w:lvlJc w:val="left"/>
+      <w:pPr>
+        <w:tabs>
+          <w:tab w:val="num" w:pos="6480"/>
+        </w:tabs>
+        <w:ind w:left="6480" w:hanging="360"/>
+      </w:pPr>
+      <w:rPr>
+        <w:rFonts w:ascii="Wingdings" w:hAnsi="Wingdings" w:hint="default"/>
+        <w:sz w:val="20"/>
+      </w:rPr>
+    </w:lvl>
+  </w:abstractNum>
+  <w:abstractNum w:abstractNumId="43" w15:restartNumberingAfterBreak="0">
     <w:nsid w:val="7C286F0C"/>
     <w:multiLevelType w:val="multilevel"/>
     <w:tmpl w:val="DA5C941A"/>
@@ -8520,41 +10044,339 @@
       </w:pPr>
     </w:lvl>
   </w:abstractNum>
+  <w:abstractNum w:abstractNumId="44" w15:restartNumberingAfterBreak="0">
+    <w:nsid w:val="7F9C527B"/>
+    <w:multiLevelType w:val="multilevel"/>
+    <w:tmpl w:val="FCD86DA4"/>
+    <w:lvl w:ilvl="0">
+      <w:start w:val="1"/>
+      <w:numFmt w:val="bullet"/>
+      <w:lvlText w:val=""/>
+      <w:lvlJc w:val="left"/>
+      <w:pPr>
+        <w:tabs>
+          <w:tab w:val="num" w:pos="720"/>
+        </w:tabs>
+        <w:ind w:left="720" w:hanging="360"/>
+      </w:pPr>
+      <w:rPr>
+        <w:rFonts w:ascii="Symbol" w:hAnsi="Symbol" w:hint="default"/>
+        <w:sz w:val="20"/>
+      </w:rPr>
+    </w:lvl>
+    <w:lvl w:ilvl="1">
+      <w:start w:val="1"/>
+      <w:numFmt w:val="bullet"/>
+      <w:lvlText w:val="o"/>
+      <w:lvlJc w:val="left"/>
+      <w:pPr>
+        <w:tabs>
+          <w:tab w:val="num" w:pos="1440"/>
+        </w:tabs>
+        <w:ind w:left="1440" w:hanging="360"/>
+      </w:pPr>
+      <w:rPr>
+        <w:rFonts w:ascii="Courier New" w:hAnsi="Courier New" w:hint="default"/>
+        <w:sz w:val="20"/>
+      </w:rPr>
+    </w:lvl>
+    <w:lvl w:ilvl="2" w:tentative="1">
+      <w:start w:val="1"/>
+      <w:numFmt w:val="bullet"/>
+      <w:lvlText w:val=""/>
+      <w:lvlJc w:val="left"/>
+      <w:pPr>
+        <w:tabs>
+          <w:tab w:val="num" w:pos="2160"/>
+        </w:tabs>
+        <w:ind w:left="2160" w:hanging="360"/>
+      </w:pPr>
+      <w:rPr>
+        <w:rFonts w:ascii="Wingdings" w:hAnsi="Wingdings" w:hint="default"/>
+        <w:sz w:val="20"/>
+      </w:rPr>
+    </w:lvl>
+    <w:lvl w:ilvl="3" w:tentative="1">
+      <w:start w:val="1"/>
+      <w:numFmt w:val="bullet"/>
+      <w:lvlText w:val=""/>
+      <w:lvlJc w:val="left"/>
+      <w:pPr>
+        <w:tabs>
+          <w:tab w:val="num" w:pos="2880"/>
+        </w:tabs>
+        <w:ind w:left="2880" w:hanging="360"/>
+      </w:pPr>
+      <w:rPr>
+        <w:rFonts w:ascii="Wingdings" w:hAnsi="Wingdings" w:hint="default"/>
+        <w:sz w:val="20"/>
+      </w:rPr>
+    </w:lvl>
+    <w:lvl w:ilvl="4" w:tentative="1">
+      <w:start w:val="1"/>
+      <w:numFmt w:val="bullet"/>
+      <w:lvlText w:val=""/>
+      <w:lvlJc w:val="left"/>
+      <w:pPr>
+        <w:tabs>
+          <w:tab w:val="num" w:pos="3600"/>
+        </w:tabs>
+        <w:ind w:left="3600" w:hanging="360"/>
+      </w:pPr>
+      <w:rPr>
+        <w:rFonts w:ascii="Wingdings" w:hAnsi="Wingdings" w:hint="default"/>
+        <w:sz w:val="20"/>
+      </w:rPr>
+    </w:lvl>
+    <w:lvl w:ilvl="5" w:tentative="1">
+      <w:start w:val="1"/>
+      <w:numFmt w:val="bullet"/>
+      <w:lvlText w:val=""/>
+      <w:lvlJc w:val="left"/>
+      <w:pPr>
+        <w:tabs>
+          <w:tab w:val="num" w:pos="4320"/>
+        </w:tabs>
+        <w:ind w:left="4320" w:hanging="360"/>
+      </w:pPr>
+      <w:rPr>
+        <w:rFonts w:ascii="Wingdings" w:hAnsi="Wingdings" w:hint="default"/>
+        <w:sz w:val="20"/>
+      </w:rPr>
+    </w:lvl>
+    <w:lvl w:ilvl="6" w:tentative="1">
+      <w:start w:val="1"/>
+      <w:numFmt w:val="bullet"/>
+      <w:lvlText w:val=""/>
+      <w:lvlJc w:val="left"/>
+      <w:pPr>
+        <w:tabs>
+          <w:tab w:val="num" w:pos="5040"/>
+        </w:tabs>
+        <w:ind w:left="5040" w:hanging="360"/>
+      </w:pPr>
+      <w:rPr>
+        <w:rFonts w:ascii="Wingdings" w:hAnsi="Wingdings" w:hint="default"/>
+        <w:sz w:val="20"/>
+      </w:rPr>
+    </w:lvl>
+    <w:lvl w:ilvl="7" w:tentative="1">
+      <w:start w:val="1"/>
+      <w:numFmt w:val="bullet"/>
+      <w:lvlText w:val=""/>
+      <w:lvlJc w:val="left"/>
+      <w:pPr>
+        <w:tabs>
+          <w:tab w:val="num" w:pos="5760"/>
+        </w:tabs>
+        <w:ind w:left="5760" w:hanging="360"/>
+      </w:pPr>
+      <w:rPr>
+        <w:rFonts w:ascii="Wingdings" w:hAnsi="Wingdings" w:hint="default"/>
+        <w:sz w:val="20"/>
+      </w:rPr>
+    </w:lvl>
+    <w:lvl w:ilvl="8" w:tentative="1">
+      <w:start w:val="1"/>
+      <w:numFmt w:val="bullet"/>
+      <w:lvlText w:val=""/>
+      <w:lvlJc w:val="left"/>
+      <w:pPr>
+        <w:tabs>
+          <w:tab w:val="num" w:pos="6480"/>
+        </w:tabs>
+        <w:ind w:left="6480" w:hanging="360"/>
+      </w:pPr>
+      <w:rPr>
+        <w:rFonts w:ascii="Wingdings" w:hAnsi="Wingdings" w:hint="default"/>
+        <w:sz w:val="20"/>
+      </w:rPr>
+    </w:lvl>
+  </w:abstractNum>
+  <w:abstractNum w:abstractNumId="45" w15:restartNumberingAfterBreak="0">
+    <w:nsid w:val="7FF77060"/>
+    <w:multiLevelType w:val="multilevel"/>
+    <w:tmpl w:val="B148CB68"/>
+    <w:lvl w:ilvl="0">
+      <w:start w:val="1"/>
+      <w:numFmt w:val="bullet"/>
+      <w:lvlText w:val=""/>
+      <w:lvlJc w:val="left"/>
+      <w:pPr>
+        <w:tabs>
+          <w:tab w:val="num" w:pos="720"/>
+        </w:tabs>
+        <w:ind w:left="720" w:hanging="360"/>
+      </w:pPr>
+      <w:rPr>
+        <w:rFonts w:ascii="Symbol" w:hAnsi="Symbol" w:hint="default"/>
+        <w:sz w:val="20"/>
+      </w:rPr>
+    </w:lvl>
+    <w:lvl w:ilvl="1" w:tentative="1">
+      <w:start w:val="1"/>
+      <w:numFmt w:val="bullet"/>
+      <w:lvlText w:val="o"/>
+      <w:lvlJc w:val="left"/>
+      <w:pPr>
+        <w:tabs>
+          <w:tab w:val="num" w:pos="1440"/>
+        </w:tabs>
+        <w:ind w:left="1440" w:hanging="360"/>
+      </w:pPr>
+      <w:rPr>
+        <w:rFonts w:ascii="Courier New" w:hAnsi="Courier New" w:hint="default"/>
+        <w:sz w:val="20"/>
+      </w:rPr>
+    </w:lvl>
+    <w:lvl w:ilvl="2" w:tentative="1">
+      <w:start w:val="1"/>
+      <w:numFmt w:val="bullet"/>
+      <w:lvlText w:val=""/>
+      <w:lvlJc w:val="left"/>
+      <w:pPr>
+        <w:tabs>
+          <w:tab w:val="num" w:pos="2160"/>
+        </w:tabs>
+        <w:ind w:left="2160" w:hanging="360"/>
+      </w:pPr>
+      <w:rPr>
+        <w:rFonts w:ascii="Wingdings" w:hAnsi="Wingdings" w:hint="default"/>
+        <w:sz w:val="20"/>
+      </w:rPr>
+    </w:lvl>
+    <w:lvl w:ilvl="3" w:tentative="1">
+      <w:start w:val="1"/>
+      <w:numFmt w:val="bullet"/>
+      <w:lvlText w:val=""/>
+      <w:lvlJc w:val="left"/>
+      <w:pPr>
+        <w:tabs>
+          <w:tab w:val="num" w:pos="2880"/>
+        </w:tabs>
+        <w:ind w:left="2880" w:hanging="360"/>
+      </w:pPr>
+      <w:rPr>
+        <w:rFonts w:ascii="Wingdings" w:hAnsi="Wingdings" w:hint="default"/>
+        <w:sz w:val="20"/>
+      </w:rPr>
+    </w:lvl>
+    <w:lvl w:ilvl="4" w:tentative="1">
+      <w:start w:val="1"/>
+      <w:numFmt w:val="bullet"/>
+      <w:lvlText w:val=""/>
+      <w:lvlJc w:val="left"/>
+      <w:pPr>
+        <w:tabs>
+          <w:tab w:val="num" w:pos="3600"/>
+        </w:tabs>
+        <w:ind w:left="3600" w:hanging="360"/>
+      </w:pPr>
+      <w:rPr>
+        <w:rFonts w:ascii="Wingdings" w:hAnsi="Wingdings" w:hint="default"/>
+        <w:sz w:val="20"/>
+      </w:rPr>
+    </w:lvl>
+    <w:lvl w:ilvl="5" w:tentative="1">
+      <w:start w:val="1"/>
+      <w:numFmt w:val="bullet"/>
+      <w:lvlText w:val=""/>
+      <w:lvlJc w:val="left"/>
+      <w:pPr>
+        <w:tabs>
+          <w:tab w:val="num" w:pos="4320"/>
+        </w:tabs>
+        <w:ind w:left="4320" w:hanging="360"/>
+      </w:pPr>
+      <w:rPr>
+        <w:rFonts w:ascii="Wingdings" w:hAnsi="Wingdings" w:hint="default"/>
+        <w:sz w:val="20"/>
+      </w:rPr>
+    </w:lvl>
+    <w:lvl w:ilvl="6" w:tentative="1">
+      <w:start w:val="1"/>
+      <w:numFmt w:val="bullet"/>
+      <w:lvlText w:val=""/>
+      <w:lvlJc w:val="left"/>
+      <w:pPr>
+        <w:tabs>
+          <w:tab w:val="num" w:pos="5040"/>
+        </w:tabs>
+        <w:ind w:left="5040" w:hanging="360"/>
+      </w:pPr>
+      <w:rPr>
+        <w:rFonts w:ascii="Wingdings" w:hAnsi="Wingdings" w:hint="default"/>
+        <w:sz w:val="20"/>
+      </w:rPr>
+    </w:lvl>
+    <w:lvl w:ilvl="7" w:tentative="1">
+      <w:start w:val="1"/>
+      <w:numFmt w:val="bullet"/>
+      <w:lvlText w:val=""/>
+      <w:lvlJc w:val="left"/>
+      <w:pPr>
+        <w:tabs>
+          <w:tab w:val="num" w:pos="5760"/>
+        </w:tabs>
+        <w:ind w:left="5760" w:hanging="360"/>
+      </w:pPr>
+      <w:rPr>
+        <w:rFonts w:ascii="Wingdings" w:hAnsi="Wingdings" w:hint="default"/>
+        <w:sz w:val="20"/>
+      </w:rPr>
+    </w:lvl>
+    <w:lvl w:ilvl="8" w:tentative="1">
+      <w:start w:val="1"/>
+      <w:numFmt w:val="bullet"/>
+      <w:lvlText w:val=""/>
+      <w:lvlJc w:val="left"/>
+      <w:pPr>
+        <w:tabs>
+          <w:tab w:val="num" w:pos="6480"/>
+        </w:tabs>
+        <w:ind w:left="6480" w:hanging="360"/>
+      </w:pPr>
+      <w:rPr>
+        <w:rFonts w:ascii="Wingdings" w:hAnsi="Wingdings" w:hint="default"/>
+        <w:sz w:val="20"/>
+      </w:rPr>
+    </w:lvl>
+  </w:abstractNum>
   <w:num w:numId="1">
-    <w:abstractNumId w:val="18"/>
+    <w:abstractNumId w:val="22"/>
   </w:num>
   <w:num w:numId="2">
-    <w:abstractNumId w:val="9"/>
+    <w:abstractNumId w:val="11"/>
   </w:num>
   <w:num w:numId="3">
-    <w:abstractNumId w:val="2"/>
+    <w:abstractNumId w:val="3"/>
   </w:num>
   <w:num w:numId="4">
-    <w:abstractNumId w:val="35"/>
+    <w:abstractNumId w:val="41"/>
   </w:num>
   <w:num w:numId="5">
-    <w:abstractNumId w:val="11"/>
+    <w:abstractNumId w:val="13"/>
   </w:num>
   <w:num w:numId="6">
-    <w:abstractNumId w:val="19"/>
+    <w:abstractNumId w:val="24"/>
   </w:num>
   <w:num w:numId="7">
-    <w:abstractNumId w:val="21"/>
+    <w:abstractNumId w:val="26"/>
   </w:num>
   <w:num w:numId="8">
-    <w:abstractNumId w:val="30"/>
+    <w:abstractNumId w:val="36"/>
   </w:num>
   <w:num w:numId="9">
-    <w:abstractNumId w:val="26"/>
+    <w:abstractNumId w:val="32"/>
   </w:num>
   <w:num w:numId="10">
-    <w:abstractNumId w:val="34"/>
+    <w:abstractNumId w:val="40"/>
   </w:num>
   <w:num w:numId="11">
-    <w:abstractNumId w:val="36"/>
+    <w:abstractNumId w:val="43"/>
   </w:num>
   <w:num w:numId="12">
-    <w:abstractNumId w:val="6"/>
+    <w:abstractNumId w:val="7"/>
     <w:lvlOverride w:ilvl="0">
       <w:lvl w:ilvl="0">
         <w:numFmt w:val="decimal"/>
@@ -8564,7 +10386,7 @@
     </w:lvlOverride>
   </w:num>
   <w:num w:numId="13">
-    <w:abstractNumId w:val="25"/>
+    <w:abstractNumId w:val="30"/>
     <w:lvlOverride w:ilvl="0">
       <w:lvl w:ilvl="0">
         <w:numFmt w:val="decimal"/>
@@ -8574,46 +10396,46 @@
     </w:lvlOverride>
   </w:num>
   <w:num w:numId="14">
-    <w:abstractNumId w:val="10"/>
+    <w:abstractNumId w:val="12"/>
   </w:num>
   <w:num w:numId="15">
-    <w:abstractNumId w:val="7"/>
+    <w:abstractNumId w:val="8"/>
   </w:num>
   <w:num w:numId="16">
-    <w:abstractNumId w:val="24"/>
+    <w:abstractNumId w:val="29"/>
   </w:num>
   <w:num w:numId="17">
-    <w:abstractNumId w:val="17"/>
+    <w:abstractNumId w:val="21"/>
   </w:num>
   <w:num w:numId="18">
-    <w:abstractNumId w:val="32"/>
+    <w:abstractNumId w:val="38"/>
   </w:num>
   <w:num w:numId="19">
-    <w:abstractNumId w:val="3"/>
+    <w:abstractNumId w:val="4"/>
   </w:num>
   <w:num w:numId="20">
-    <w:abstractNumId w:val="22"/>
+    <w:abstractNumId w:val="27"/>
   </w:num>
   <w:num w:numId="21">
-    <w:abstractNumId w:val="13"/>
+    <w:abstractNumId w:val="16"/>
   </w:num>
   <w:num w:numId="22">
-    <w:abstractNumId w:val="27"/>
+    <w:abstractNumId w:val="33"/>
   </w:num>
   <w:num w:numId="23">
-    <w:abstractNumId w:val="1"/>
+    <w:abstractNumId w:val="2"/>
   </w:num>
   <w:num w:numId="24">
-    <w:abstractNumId w:val="16"/>
+    <w:abstractNumId w:val="19"/>
   </w:num>
   <w:num w:numId="25">
-    <w:abstractNumId w:val="12"/>
+    <w:abstractNumId w:val="15"/>
   </w:num>
   <w:num w:numId="26">
-    <w:abstractNumId w:val="29"/>
+    <w:abstractNumId w:val="35"/>
   </w:num>
   <w:num w:numId="27">
-    <w:abstractNumId w:val="5"/>
+    <w:abstractNumId w:val="6"/>
     <w:lvlOverride w:ilvl="0">
       <w:lvl w:ilvl="0">
         <w:numFmt w:val="bullet"/>
@@ -8633,34 +10455,34 @@
     </w:lvlOverride>
   </w:num>
   <w:num w:numId="28">
-    <w:abstractNumId w:val="23"/>
+    <w:abstractNumId w:val="28"/>
   </w:num>
   <w:num w:numId="29">
-    <w:abstractNumId w:val="33"/>
+    <w:abstractNumId w:val="39"/>
   </w:num>
   <w:num w:numId="30">
-    <w:abstractNumId w:val="28"/>
+    <w:abstractNumId w:val="34"/>
   </w:num>
   <w:num w:numId="31">
-    <w:abstractNumId w:val="31"/>
+    <w:abstractNumId w:val="37"/>
   </w:num>
   <w:num w:numId="32">
-    <w:abstractNumId w:val="4"/>
+    <w:abstractNumId w:val="5"/>
   </w:num>
   <w:num w:numId="33">
-    <w:abstractNumId w:val="14"/>
+    <w:abstractNumId w:val="17"/>
   </w:num>
   <w:num w:numId="34">
-    <w:abstractNumId w:val="20"/>
+    <w:abstractNumId w:val="25"/>
   </w:num>
   <w:num w:numId="35">
     <w:abstractNumId w:val="0"/>
   </w:num>
   <w:num w:numId="36">
-    <w:abstractNumId w:val="15"/>
+    <w:abstractNumId w:val="18"/>
   </w:num>
   <w:num w:numId="37">
-    <w:abstractNumId w:val="8"/>
+    <w:abstractNumId w:val="9"/>
     <w:lvlOverride w:ilvl="0">
       <w:lvl w:ilvl="0">
         <w:numFmt w:val="bullet"/>
@@ -8678,6 +10500,33 @@
         </w:rPr>
       </w:lvl>
     </w:lvlOverride>
+  </w:num>
+  <w:num w:numId="38">
+    <w:abstractNumId w:val="45"/>
+  </w:num>
+  <w:num w:numId="39">
+    <w:abstractNumId w:val="44"/>
+  </w:num>
+  <w:num w:numId="40">
+    <w:abstractNumId w:val="20"/>
+  </w:num>
+  <w:num w:numId="41">
+    <w:abstractNumId w:val="42"/>
+  </w:num>
+  <w:num w:numId="42">
+    <w:abstractNumId w:val="23"/>
+  </w:num>
+  <w:num w:numId="43">
+    <w:abstractNumId w:val="10"/>
+  </w:num>
+  <w:num w:numId="44">
+    <w:abstractNumId w:val="14"/>
+  </w:num>
+  <w:num w:numId="45">
+    <w:abstractNumId w:val="31"/>
+  </w:num>
+  <w:num w:numId="46">
+    <w:abstractNumId w:val="1"/>
   </w:num>
 </w:numbering>
 </file>

</xml_diff>

<commit_message>
sistemazione definitiva (si spera) requisiti funzioanli D1
</commit_message>
<xml_diff>
--- a/documentoDiProgetto.docx
+++ b/documentoDiProgetto.docx
@@ -923,15 +923,7 @@
                                         <w:sz w:val="36"/>
                                         <w:szCs w:val="36"/>
                                       </w:rPr>
-                                      <w:t xml:space="preserve">Gruppo </w:t>
-                                    </w:r>
-                                    <w:r>
-                                      <w:rPr>
-                                        <w:color w:val="4472C4" w:themeColor="accent1"/>
-                                        <w:sz w:val="36"/>
-                                        <w:szCs w:val="36"/>
-                                      </w:rPr>
-                                      <w:t>T053</w:t>
+                                      <w:t>Gruppo T053</w:t>
                                     </w:r>
                                   </w:sdtContent>
                                 </w:sdt>
@@ -1026,15 +1018,7 @@
                                   <w:sz w:val="36"/>
                                   <w:szCs w:val="36"/>
                                 </w:rPr>
-                                <w:t xml:space="preserve">Gruppo </w:t>
-                              </w:r>
-                              <w:r>
-                                <w:rPr>
-                                  <w:color w:val="4472C4" w:themeColor="accent1"/>
-                                  <w:sz w:val="36"/>
-                                  <w:szCs w:val="36"/>
-                                </w:rPr>
-                                <w:t>T053</w:t>
+                                <w:t>Gruppo T053</w:t>
                               </w:r>
                             </w:sdtContent>
                           </w:sdt>
@@ -2227,43 +2211,13 @@
         <w:rPr>
           <w:lang w:eastAsia="it-IT"/>
         </w:rPr>
-        <w:t>Il sistema deve permettere al</w:t>
-      </w:r>
-      <w:r>
-        <w:rPr>
-          <w:lang w:eastAsia="it-IT"/>
-        </w:rPr>
-        <w:t xml:space="preserve"> docente di creare</w:t>
-      </w:r>
-      <w:r>
-        <w:rPr>
-          <w:lang w:eastAsia="it-IT"/>
-        </w:rPr>
-        <w:t xml:space="preserve"> esercitazioni</w:t>
-      </w:r>
-      <w:r>
-        <w:rPr>
-          <w:lang w:eastAsia="it-IT"/>
-        </w:rPr>
-        <w:t xml:space="preserve"> </w:t>
-      </w:r>
-      <w:r>
-        <w:rPr>
-          <w:lang w:eastAsia="it-IT"/>
-        </w:rPr>
-        <w:t>di cui deve s</w:t>
-      </w:r>
-      <w:r>
-        <w:rPr>
-          <w:lang w:eastAsia="it-IT"/>
-        </w:rPr>
-        <w:t>pecificare</w:t>
-      </w:r>
-      <w:r>
-        <w:rPr>
-          <w:lang w:eastAsia="it-IT"/>
-        </w:rPr>
-        <w:t>:</w:t>
+        <w:t xml:space="preserve">Il sistema deve permettere al docente di creare esercitazioni </w:t>
+      </w:r>
+      <w:r>
+        <w:rPr>
+          <w:lang w:eastAsia="it-IT"/>
+        </w:rPr>
+        <w:t>di cui deve specificare:</w:t>
       </w:r>
     </w:p>
     <w:p>
@@ -2756,7 +2710,86 @@
           <w:color w:val="000000"/>
           <w:lang w:eastAsia="it-IT"/>
         </w:rPr>
-        <w:t>Nel caso delle esercitazioni se è esercizio d’esame</w:t>
+        <w:t xml:space="preserve">Nel caso delle esercitazioni se </w:t>
+      </w:r>
+      <w:r>
+        <w:rPr>
+          <w:rFonts w:ascii="Times New Roman" w:eastAsia="Times New Roman" w:hAnsi="Times New Roman" w:cs="Times New Roman"/>
+          <w:color w:val="000000"/>
+          <w:lang w:eastAsia="it-IT"/>
+        </w:rPr>
+        <w:t xml:space="preserve">questa </w:t>
+      </w:r>
+      <w:r>
+        <w:rPr>
+          <w:rFonts w:ascii="Times New Roman" w:eastAsia="Times New Roman" w:hAnsi="Times New Roman" w:cs="Times New Roman"/>
+          <w:color w:val="000000"/>
+          <w:lang w:eastAsia="it-IT"/>
+        </w:rPr>
+        <w:t xml:space="preserve">è </w:t>
+      </w:r>
+      <w:r>
+        <w:rPr>
+          <w:rFonts w:ascii="Times New Roman" w:eastAsia="Times New Roman" w:hAnsi="Times New Roman" w:cs="Times New Roman"/>
+          <w:color w:val="000000"/>
+          <w:lang w:eastAsia="it-IT"/>
+        </w:rPr>
+        <w:t>“</w:t>
+      </w:r>
+      <w:r>
+        <w:rPr>
+          <w:rFonts w:ascii="Times New Roman" w:eastAsia="Times New Roman" w:hAnsi="Times New Roman" w:cs="Times New Roman"/>
+          <w:color w:val="000000"/>
+          <w:lang w:eastAsia="it-IT"/>
+        </w:rPr>
+        <w:t>d’esame</w:t>
+      </w:r>
+      <w:r>
+        <w:rPr>
+          <w:rFonts w:ascii="Times New Roman" w:eastAsia="Times New Roman" w:hAnsi="Times New Roman" w:cs="Times New Roman"/>
+          <w:color w:val="000000"/>
+          <w:lang w:eastAsia="it-IT"/>
+        </w:rPr>
+        <w:t xml:space="preserve">”: un esercitazione “d’esame” è un’esercitazioe che il docente reputa essere compatibile con la tipologia di esercizi d’esame. Questa caratterizzazione è necessaria per la generazione delle simulazioni d’esame (vedi requisito funzionale </w:t>
+      </w:r>
+      <w:r>
+        <w:rPr>
+          <w:rFonts w:ascii="Times New Roman" w:eastAsia="Times New Roman" w:hAnsi="Times New Roman" w:cs="Times New Roman"/>
+          <w:color w:val="000000"/>
+          <w:lang w:eastAsia="it-IT"/>
+        </w:rPr>
+        <w:t>22</w:t>
+      </w:r>
+      <w:r>
+        <w:rPr>
+          <w:rFonts w:ascii="Times New Roman" w:eastAsia="Times New Roman" w:hAnsi="Times New Roman" w:cs="Times New Roman"/>
+          <w:color w:val="000000"/>
+          <w:lang w:eastAsia="it-IT"/>
+        </w:rPr>
+        <w:t>)</w:t>
+      </w:r>
+    </w:p>
+    <w:p>
+      <w:pPr>
+        <w:numPr>
+          <w:ilvl w:val="1"/>
+          <w:numId w:val="1"/>
+        </w:numPr>
+        <w:spacing w:after="0" w:line="240" w:lineRule="auto"/>
+        <w:textAlignment w:val="baseline"/>
+        <w:rPr>
+          <w:rFonts w:ascii="Times New Roman" w:eastAsia="Times New Roman" w:hAnsi="Times New Roman" w:cs="Times New Roman"/>
+          <w:color w:val="000000"/>
+          <w:lang w:eastAsia="it-IT"/>
+        </w:rPr>
+      </w:pPr>
+      <w:r>
+        <w:rPr>
+          <w:rFonts w:ascii="Times New Roman" w:eastAsia="Times New Roman" w:hAnsi="Times New Roman" w:cs="Times New Roman"/>
+          <w:color w:val="000000"/>
+          <w:lang w:eastAsia="it-IT"/>
+        </w:rPr>
+        <w:t>Gli attributi di un contenuto pubblicato in un corso possonno essere modificati durante o in seguito alla creazione</w:t>
       </w:r>
     </w:p>
     <w:p>
@@ -3478,6 +3511,7 @@
           <w:color w:val="000000"/>
           <w:lang w:eastAsia="it-IT"/>
         </w:rPr>
+        <w:lastRenderedPageBreak/>
         <w:t>L</w:t>
       </w:r>
       <w:r>
@@ -3626,7 +3660,6 @@
           <w:color w:val="000000"/>
           <w:lang w:eastAsia="it-IT"/>
         </w:rPr>
-        <w:lastRenderedPageBreak/>
         <w:t>Quando lo studente seleziona dal relativo elenco un corso a cui non è attualmente iscritto, la piattaforma deve mostrare i dettagli associati al corso (docente e abstract del corso) </w:t>
       </w:r>
     </w:p>
@@ -3821,7 +3854,23 @@
           <w:color w:val="000000"/>
           <w:lang w:eastAsia="it-IT"/>
         </w:rPr>
-        <w:t>L’elenco deve essere riferito solo agli studenti che hanno effettuato la consegna</w:t>
+        <w:t xml:space="preserve">Il sistema deve permettere ai docenti di vedere il numero di studenti che hanno consegnato </w:t>
+      </w:r>
+      <w:r>
+        <w:rPr>
+          <w:rFonts w:ascii="Times New Roman" w:eastAsia="Times New Roman" w:hAnsi="Times New Roman" w:cs="Times New Roman"/>
+          <w:color w:val="000000"/>
+          <w:lang w:eastAsia="it-IT"/>
+        </w:rPr>
+        <w:t>la</w:t>
+      </w:r>
+      <w:r>
+        <w:rPr>
+          <w:rFonts w:ascii="Times New Roman" w:eastAsia="Times New Roman" w:hAnsi="Times New Roman" w:cs="Times New Roman"/>
+          <w:color w:val="000000"/>
+          <w:lang w:eastAsia="it-IT"/>
+        </w:rPr>
+        <w:t xml:space="preserve"> risposta ad una certa esercitazione</w:t>
       </w:r>
     </w:p>
     <w:p>
@@ -3838,14 +3887,6 @@
           <w:lang w:eastAsia="it-IT"/>
         </w:rPr>
       </w:pPr>
-      <w:r>
-        <w:rPr>
-          <w:rFonts w:ascii="Times New Roman" w:eastAsia="Times New Roman" w:hAnsi="Times New Roman" w:cs="Times New Roman"/>
-          <w:color w:val="000000"/>
-          <w:lang w:eastAsia="it-IT"/>
-        </w:rPr>
-        <w:t>Ogni voto dell’elenco deve non essere riconducibile allo studnete che ha effettuato la consegna</w:t>
-      </w:r>
     </w:p>
     <w:p>
       <w:pPr>
@@ -3867,39 +3908,7 @@
           <w:color w:val="000000"/>
           <w:lang w:eastAsia="it-IT"/>
         </w:rPr>
-        <w:t>Il sistema deve mostrare a</w:t>
-      </w:r>
-      <w:r>
-        <w:rPr>
-          <w:rFonts w:ascii="Times New Roman" w:eastAsia="Times New Roman" w:hAnsi="Times New Roman" w:cs="Times New Roman"/>
-          <w:color w:val="000000"/>
-          <w:lang w:eastAsia="it-IT"/>
-        </w:rPr>
-        <w:t>l</w:t>
-      </w:r>
-      <w:r>
-        <w:rPr>
-          <w:rFonts w:ascii="Times New Roman" w:eastAsia="Times New Roman" w:hAnsi="Times New Roman" w:cs="Times New Roman"/>
-          <w:color w:val="000000"/>
-          <w:lang w:eastAsia="it-IT"/>
-        </w:rPr>
-        <w:t xml:space="preserve"> docent</w:t>
-      </w:r>
-      <w:r>
-        <w:rPr>
-          <w:rFonts w:ascii="Times New Roman" w:eastAsia="Times New Roman" w:hAnsi="Times New Roman" w:cs="Times New Roman"/>
-          <w:color w:val="000000"/>
-          <w:lang w:eastAsia="it-IT"/>
-        </w:rPr>
-        <w:t>e</w:t>
-      </w:r>
-      <w:r>
-        <w:rPr>
-          <w:rFonts w:ascii="Times New Roman" w:eastAsia="Times New Roman" w:hAnsi="Times New Roman" w:cs="Times New Roman"/>
-          <w:color w:val="000000"/>
-          <w:lang w:eastAsia="it-IT"/>
-        </w:rPr>
-        <w:t xml:space="preserve"> un istogramma riassuntivo dei voti</w:t>
+        <w:t>L’elenco deve essere riferito solo agli studenti che hanno effettuato la consegna</w:t>
       </w:r>
     </w:p>
     <w:p>
@@ -3922,6 +3931,84 @@
           <w:color w:val="000000"/>
           <w:lang w:eastAsia="it-IT"/>
         </w:rPr>
+        <w:t>Ogni voto dell’elenco deve non essere riconducibile allo studnete che ha effettuato la consegna</w:t>
+      </w:r>
+    </w:p>
+    <w:p>
+      <w:pPr>
+        <w:numPr>
+          <w:ilvl w:val="1"/>
+          <w:numId w:val="1"/>
+        </w:numPr>
+        <w:spacing w:after="0" w:line="240" w:lineRule="auto"/>
+        <w:textAlignment w:val="baseline"/>
+        <w:rPr>
+          <w:rFonts w:ascii="Times New Roman" w:eastAsia="Times New Roman" w:hAnsi="Times New Roman" w:cs="Times New Roman"/>
+          <w:color w:val="000000"/>
+          <w:lang w:eastAsia="it-IT"/>
+        </w:rPr>
+      </w:pPr>
+      <w:r>
+        <w:rPr>
+          <w:rFonts w:ascii="Times New Roman" w:eastAsia="Times New Roman" w:hAnsi="Times New Roman" w:cs="Times New Roman"/>
+          <w:color w:val="000000"/>
+          <w:lang w:eastAsia="it-IT"/>
+        </w:rPr>
+        <w:t>Il sistema deve mostrare a</w:t>
+      </w:r>
+      <w:r>
+        <w:rPr>
+          <w:rFonts w:ascii="Times New Roman" w:eastAsia="Times New Roman" w:hAnsi="Times New Roman" w:cs="Times New Roman"/>
+          <w:color w:val="000000"/>
+          <w:lang w:eastAsia="it-IT"/>
+        </w:rPr>
+        <w:t>l</w:t>
+      </w:r>
+      <w:r>
+        <w:rPr>
+          <w:rFonts w:ascii="Times New Roman" w:eastAsia="Times New Roman" w:hAnsi="Times New Roman" w:cs="Times New Roman"/>
+          <w:color w:val="000000"/>
+          <w:lang w:eastAsia="it-IT"/>
+        </w:rPr>
+        <w:t xml:space="preserve"> docent</w:t>
+      </w:r>
+      <w:r>
+        <w:rPr>
+          <w:rFonts w:ascii="Times New Roman" w:eastAsia="Times New Roman" w:hAnsi="Times New Roman" w:cs="Times New Roman"/>
+          <w:color w:val="000000"/>
+          <w:lang w:eastAsia="it-IT"/>
+        </w:rPr>
+        <w:t>e</w:t>
+      </w:r>
+      <w:r>
+        <w:rPr>
+          <w:rFonts w:ascii="Times New Roman" w:eastAsia="Times New Roman" w:hAnsi="Times New Roman" w:cs="Times New Roman"/>
+          <w:color w:val="000000"/>
+          <w:lang w:eastAsia="it-IT"/>
+        </w:rPr>
+        <w:t xml:space="preserve"> un istogramma riassuntivo dei voti</w:t>
+      </w:r>
+    </w:p>
+    <w:p>
+      <w:pPr>
+        <w:numPr>
+          <w:ilvl w:val="1"/>
+          <w:numId w:val="1"/>
+        </w:numPr>
+        <w:spacing w:after="0" w:line="240" w:lineRule="auto"/>
+        <w:textAlignment w:val="baseline"/>
+        <w:rPr>
+          <w:rFonts w:ascii="Times New Roman" w:eastAsia="Times New Roman" w:hAnsi="Times New Roman" w:cs="Times New Roman"/>
+          <w:color w:val="000000"/>
+          <w:lang w:eastAsia="it-IT"/>
+        </w:rPr>
+      </w:pPr>
+      <w:r>
+        <w:rPr>
+          <w:rFonts w:ascii="Times New Roman" w:eastAsia="Times New Roman" w:hAnsi="Times New Roman" w:cs="Times New Roman"/>
+          <w:color w:val="000000"/>
+          <w:lang w:eastAsia="it-IT"/>
+        </w:rPr>
         <w:t>Il sistema deve mostrare al docente la media e la mediana dei voti</w:t>
       </w:r>
     </w:p>
@@ -3968,7 +4055,23 @@
           <w:color w:val="000000"/>
           <w:lang w:eastAsia="it-IT"/>
         </w:rPr>
-        <w:t>i voti di ciascun esercitazione consegnata</w:t>
+        <w:t>i voti di ciascun</w:t>
+      </w:r>
+      <w:r>
+        <w:rPr>
+          <w:rFonts w:ascii="Times New Roman" w:eastAsia="Times New Roman" w:hAnsi="Times New Roman" w:cs="Times New Roman"/>
+          <w:color w:val="000000"/>
+          <w:lang w:eastAsia="it-IT"/>
+        </w:rPr>
+        <w:t>a</w:t>
+      </w:r>
+      <w:r>
+        <w:rPr>
+          <w:rFonts w:ascii="Times New Roman" w:eastAsia="Times New Roman" w:hAnsi="Times New Roman" w:cs="Times New Roman"/>
+          <w:color w:val="000000"/>
+          <w:lang w:eastAsia="it-IT"/>
+        </w:rPr>
+        <w:t xml:space="preserve"> esercitazione consegnata</w:t>
       </w:r>
     </w:p>
     <w:p>
@@ -4002,7 +4105,7 @@
         <w:spacing w:after="0" w:line="240" w:lineRule="auto"/>
         <w:textAlignment w:val="baseline"/>
         <w:rPr>
-          <w:rFonts w:ascii="Times New Roman" w:eastAsia="Times New Roman" w:hAnsi="Times New Roman" w:cs="Times New Roman"/>
+          <w:rFonts w:eastAsia="Times New Roman"/>
           <w:lang w:eastAsia="it-IT"/>
         </w:rPr>
       </w:pPr>
@@ -4029,87 +4132,6 @@
       </w:pPr>
       <w:r>
         <w:rPr>
-          <w:rFonts w:ascii="Times New Roman" w:eastAsia="Times New Roman" w:hAnsi="Times New Roman" w:cs="Times New Roman"/>
-          <w:color w:val="000000"/>
-          <w:lang w:eastAsia="it-IT"/>
-        </w:rPr>
-        <w:t>Il sistema deve permettere a</w:t>
-      </w:r>
-      <w:r>
-        <w:rPr>
-          <w:rFonts w:ascii="Times New Roman" w:eastAsia="Times New Roman" w:hAnsi="Times New Roman" w:cs="Times New Roman"/>
-          <w:color w:val="000000"/>
-          <w:lang w:eastAsia="it-IT"/>
-        </w:rPr>
-        <w:t xml:space="preserve">i docenti </w:t>
-      </w:r>
-      <w:r>
-        <w:rPr>
-          <w:rFonts w:ascii="Times New Roman" w:eastAsia="Times New Roman" w:hAnsi="Times New Roman" w:cs="Times New Roman"/>
-          <w:color w:val="000000"/>
-          <w:lang w:eastAsia="it-IT"/>
-        </w:rPr>
-        <w:t xml:space="preserve">di vedere il numero di studenti che hanno consegnato almeno una risposta ad una certa esercitazione, e in forma anonima di visualizzare </w:t>
-      </w:r>
-      <w:r>
-        <w:rPr>
-          <w:rFonts w:ascii="Times New Roman" w:eastAsia="Times New Roman" w:hAnsi="Times New Roman" w:cs="Times New Roman"/>
-          <w:color w:val="000000"/>
-          <w:lang w:eastAsia="it-IT"/>
-        </w:rPr>
-        <w:t>i punteggi</w:t>
-      </w:r>
-      <w:r>
-        <w:rPr>
-          <w:rFonts w:ascii="Times New Roman" w:eastAsia="Times New Roman" w:hAnsi="Times New Roman" w:cs="Times New Roman"/>
-          <w:color w:val="000000"/>
-          <w:lang w:eastAsia="it-IT"/>
-        </w:rPr>
-        <w:t xml:space="preserve"> di ogni singolo studente </w:t>
-      </w:r>
-      <w:r>
-        <w:rPr>
-          <w:rFonts w:ascii="Times New Roman" w:eastAsia="Times New Roman" w:hAnsi="Times New Roman" w:cs="Times New Roman"/>
-          <w:color w:val="000000"/>
-          <w:lang w:eastAsia="it-IT"/>
-        </w:rPr>
-        <w:t>che ha effettuato la consegna</w:t>
-      </w:r>
-    </w:p>
-    <w:p>
-      <w:pPr>
-        <w:pStyle w:val="ListParagraph"/>
-        <w:numPr>
-          <w:ilvl w:val="0"/>
-          <w:numId w:val="1"/>
-        </w:numPr>
-        <w:rPr>
-          <w:rFonts w:eastAsia="Times New Roman"/>
-          <w:lang w:eastAsia="it-IT"/>
-        </w:rPr>
-      </w:pPr>
-      <w:r>
-        <w:rPr>
-          <w:rFonts w:eastAsia="Times New Roman"/>
-          <w:lang w:eastAsia="it-IT"/>
-        </w:rPr>
-        <w:t>Ogni esercitazione deve poter essere marcata dal docente che la crea come “esercitazione d’esame”</w:t>
-      </w:r>
-    </w:p>
-    <w:p>
-      <w:pPr>
-        <w:pStyle w:val="ListParagraph"/>
-        <w:numPr>
-          <w:ilvl w:val="0"/>
-          <w:numId w:val="1"/>
-        </w:numPr>
-        <w:rPr>
-          <w:rFonts w:eastAsia="Times New Roman"/>
-          <w:lang w:eastAsia="it-IT"/>
-        </w:rPr>
-      </w:pPr>
-      <w:r>
-        <w:rPr>
           <w:rFonts w:eastAsia="Times New Roman"/>
           <w:lang w:eastAsia="it-IT"/>
         </w:rPr>
@@ -4153,7 +4175,21 @@
           <w:rFonts w:eastAsia="Times New Roman"/>
           <w:lang w:eastAsia="it-IT"/>
         </w:rPr>
-        <w:t>La durata limite della simulazione deve essere specificata dall’utente prima dell’avvio della simulazione</w:t>
+        <w:t>Lo studente deve specfivare la durata della simulazione</w:t>
+      </w:r>
+      <w:r>
+        <w:rPr>
+          <w:rFonts w:eastAsia="Times New Roman"/>
+          <w:lang w:eastAsia="it-IT"/>
+        </w:rPr>
+        <w:t xml:space="preserve"> prima dell’avvio della </w:t>
+      </w:r>
+      <w:r>
+        <w:rPr>
+          <w:rFonts w:eastAsia="Times New Roman"/>
+          <w:lang w:eastAsia="it-IT"/>
+        </w:rPr>
+        <w:t>stessa</w:t>
       </w:r>
     </w:p>
     <w:p>
@@ -4174,6 +4210,13 @@
           <w:lang w:eastAsia="it-IT"/>
         </w:rPr>
         <w:t>Il sistema al termine dell’esercitazione deve calcolare in automatico il punteggio e mostrarlo allo studente</w:t>
+      </w:r>
+      <w:r>
+        <w:rPr>
+          <w:rFonts w:eastAsia="Times New Roman"/>
+          <w:lang w:eastAsia="it-IT"/>
+        </w:rPr>
+        <w:t>. Il puteggio della simulazione è calcolato come media ponderata corretta in “trentesimi” dei puteggi di ogni singola esercitazione nella simulazione</w:t>
       </w:r>
     </w:p>
     <w:p>

</xml_diff>

<commit_message>
sistemazione RF18 documento di progetto
</commit_message>
<xml_diff>
--- a/documentoDiProgetto.docx
+++ b/documentoDiProgetto.docx
@@ -3568,6 +3568,7 @@
           <w:numId w:val="1"/>
         </w:numPr>
         <w:spacing w:after="0" w:line="240" w:lineRule="auto"/>
+        <w:jc w:val="both"/>
         <w:textAlignment w:val="baseline"/>
         <w:rPr>
           <w:rFonts w:ascii="Century Gothic" w:eastAsia="Times New Roman" w:hAnsi="Century Gothic" w:cs="Times New Roman"/>
@@ -3581,7 +3582,31 @@
           <w:color w:val="000000"/>
           <w:lang w:eastAsia="it-IT"/>
         </w:rPr>
-        <w:t>Quando lo studente seleziona dal relativo elenco un corso a cui non è attualmente iscritto, la piattaforma deve mostrare i dettagli associati al corso (docente e abstract del corso) </w:t>
+        <w:t>La</w:t>
+      </w:r>
+      <w:r>
+        <w:rPr>
+          <w:rFonts w:ascii="Century Gothic" w:eastAsia="Times New Roman" w:hAnsi="Century Gothic" w:cs="Times New Roman"/>
+          <w:color w:val="000000"/>
+          <w:lang w:eastAsia="it-IT"/>
+        </w:rPr>
+        <w:t xml:space="preserve"> piattaforma deve mostrare </w:t>
+      </w:r>
+      <w:r>
+        <w:rPr>
+          <w:rFonts w:ascii="Century Gothic" w:eastAsia="Times New Roman" w:hAnsi="Century Gothic" w:cs="Times New Roman"/>
+          <w:color w:val="000000"/>
+          <w:lang w:eastAsia="it-IT"/>
+        </w:rPr>
+        <w:t xml:space="preserve">agli utenti </w:t>
+      </w:r>
+      <w:r>
+        <w:rPr>
+          <w:rFonts w:ascii="Century Gothic" w:eastAsia="Times New Roman" w:hAnsi="Century Gothic" w:cs="Times New Roman"/>
+          <w:color w:val="000000"/>
+          <w:lang w:eastAsia="it-IT"/>
+        </w:rPr>
+        <w:t>i dettagli associati al corso (docente e abstract del corso) </w:t>
       </w:r>
     </w:p>
     <w:p>

</xml_diff>